<commit_message>
começando a deixar o site responsivo
</commit_message>
<xml_diff>
--- a/playOnMatch/docs/docx/documentacao.docx
+++ b/playOnMatch/docs/docx/documentacao.docx
@@ -1,8 +1,8 @@
 
 <file path=word/document.xml><?xml version="1.0" encoding="utf-8"?>
-<w:document xmlns:wpc="http://schemas.microsoft.com/office/word/2010/wordprocessingCanvas" xmlns:mc="http://schemas.openxmlformats.org/markup-compatibility/2006" xmlns:o="urn:schemas-microsoft-com:office:office" xmlns:r="http://schemas.openxmlformats.org/officeDocument/2006/relationships" xmlns:m="http://schemas.openxmlformats.org/officeDocument/2006/math" xmlns:v="urn:schemas-microsoft-com:vml" xmlns:wp14="http://schemas.microsoft.com/office/word/2010/wordprocessingDrawing" xmlns:wp="http://schemas.openxmlformats.org/drawingml/2006/wordprocessingDrawing" xmlns:w10="urn:schemas-microsoft-com:office:word" xmlns:w="http://schemas.openxmlformats.org/wordprocessingml/2006/main" xmlns:w14="http://schemas.microsoft.com/office/word/2010/wordml" xmlns:w15="http://schemas.microsoft.com/office/word/2012/wordml" xmlns:wpg="http://schemas.microsoft.com/office/word/2010/wordprocessingGroup" xmlns:wpi="http://schemas.microsoft.com/office/word/2010/wordprocessingInk" xmlns:wne="http://schemas.microsoft.com/office/word/2006/wordml" xmlns:wps="http://schemas.microsoft.com/office/word/2010/wordprocessingShape" mc:Ignorable="w14 w15 wp14">
+<w:document xmlns:wpc="http://schemas.microsoft.com/office/word/2010/wordprocessingCanvas" xmlns:mc="http://schemas.openxmlformats.org/markup-compatibility/2006" xmlns:o="urn:schemas-microsoft-com:office:office" xmlns:r="http://schemas.openxmlformats.org/officeDocument/2006/relationships" xmlns:m="http://schemas.openxmlformats.org/officeDocument/2006/math" xmlns:v="urn:schemas-microsoft-com:vml" xmlns:wp14="http://schemas.microsoft.com/office/word/2010/wordprocessingDrawing" xmlns:wp="http://schemas.openxmlformats.org/drawingml/2006/wordprocessingDrawing" xmlns:w10="urn:schemas-microsoft-com:office:word" xmlns:w="http://schemas.openxmlformats.org/wordprocessingml/2006/main" xmlns:w14="http://schemas.microsoft.com/office/word/2010/wordml" xmlns:w15="http://schemas.microsoft.com/office/word/2012/wordml" xmlns:wpg="http://schemas.microsoft.com/office/word/2010/wordprocessingGroup" xmlns:wpi="http://schemas.microsoft.com/office/word/2010/wordprocessingInk" xmlns:wne="http://schemas.microsoft.com/office/word/2006/wordml" xmlns:wps="http://schemas.microsoft.com/office/word/2010/wordprocessingShape" xmlns:a="http://schemas.openxmlformats.org/drawingml/2006/main" xmlns:pic="http://schemas.openxmlformats.org/drawingml/2006/picture" xmlns:a14="http://schemas.microsoft.com/office/drawing/2010/main" mc:Ignorable="w14 w15 wp14">
   <w:body>
-    <w:p>
+    <w:p xmlns:wp14="http://schemas.microsoft.com/office/word/2010/wordml" wp14:textId="77777777">
       <w:pPr>
         <w:jc w:val="center"/>
       </w:pPr>
@@ -12,7 +12,7 @@
           <w:lang w:eastAsia="pt-BR"/>
         </w:rPr>
         <w:drawing>
-          <wp:inline distT="0" distB="0" distL="0" distR="0" wp14:anchorId="1B96E966" wp14:editId="0784A954">
+          <wp:inline xmlns:wp14="http://schemas.microsoft.com/office/word/2010/wordprocessingDrawing" distT="0" distB="0" distL="0" distR="0" wp14:anchorId="1B96E966" wp14:editId="0784A954">
             <wp:extent cx="2910177" cy="694403"/>
             <wp:effectExtent l="0" t="0" r="5080" b="0"/>
             <wp:docPr id="1" name="Imagem 1" descr="Logotipo&#10;&#10;Descrição gerada automaticamente"/>
@@ -48,37 +48,37 @@
         </w:drawing>
       </w:r>
     </w:p>
-    <w:p>
+    <w:p xmlns:wp14="http://schemas.microsoft.com/office/word/2010/wordml" wp14:textId="77777777">
       <w:pPr>
         <w:jc w:val="center"/>
       </w:pPr>
     </w:p>
-    <w:p>
+    <w:p xmlns:wp14="http://schemas.microsoft.com/office/word/2010/wordml" wp14:textId="77777777">
       <w:pPr>
         <w:jc w:val="center"/>
       </w:pPr>
     </w:p>
-    <w:p>
+    <w:p xmlns:wp14="http://schemas.microsoft.com/office/word/2010/wordml" wp14:textId="77777777">
       <w:pPr>
         <w:jc w:val="center"/>
       </w:pPr>
     </w:p>
-    <w:p>
+    <w:p xmlns:wp14="http://schemas.microsoft.com/office/word/2010/wordml" wp14:textId="77777777">
       <w:pPr>
         <w:jc w:val="center"/>
       </w:pPr>
     </w:p>
-    <w:p>
+    <w:p xmlns:wp14="http://schemas.microsoft.com/office/word/2010/wordml" wp14:textId="77777777">
       <w:pPr>
         <w:jc w:val="center"/>
       </w:pPr>
     </w:p>
-    <w:p>
+    <w:p xmlns:wp14="http://schemas.microsoft.com/office/word/2010/wordml" wp14:textId="77777777">
       <w:pPr>
         <w:jc w:val="center"/>
       </w:pPr>
     </w:p>
-    <w:p>
+    <w:p xmlns:wp14="http://schemas.microsoft.com/office/word/2010/wordml" wp14:textId="77777777">
       <w:pPr>
         <w:jc w:val="center"/>
         <w:rPr>
@@ -94,7 +94,7 @@
         <w:t>Estrutura Analítica do Projeto</w:t>
       </w:r>
     </w:p>
-    <w:p>
+    <w:p xmlns:wp14="http://schemas.microsoft.com/office/word/2010/wordml" wp14:textId="77777777">
       <w:pPr>
         <w:jc w:val="center"/>
         <w:rPr>
@@ -103,7 +103,7 @@
         </w:rPr>
       </w:pPr>
     </w:p>
-    <w:p>
+    <w:p xmlns:wp14="http://schemas.microsoft.com/office/word/2010/wordml" wp14:textId="77777777">
       <w:pPr>
         <w:jc w:val="center"/>
         <w:rPr>
@@ -112,7 +112,7 @@
         </w:rPr>
       </w:pPr>
     </w:p>
-    <w:p>
+    <w:p xmlns:wp14="http://schemas.microsoft.com/office/word/2010/wordml" wp14:textId="77777777">
       <w:pPr>
         <w:jc w:val="center"/>
         <w:rPr>
@@ -121,7 +121,7 @@
         </w:rPr>
       </w:pPr>
     </w:p>
-    <w:p>
+    <w:p xmlns:wp14="http://schemas.microsoft.com/office/word/2010/wordml" wp14:textId="77777777">
       <w:pPr>
         <w:jc w:val="center"/>
         <w:rPr>
@@ -130,7 +130,7 @@
         </w:rPr>
       </w:pPr>
     </w:p>
-    <w:p>
+    <w:p xmlns:wp14="http://schemas.microsoft.com/office/word/2010/wordml" wp14:textId="77777777">
       <w:pPr>
         <w:jc w:val="center"/>
         <w:rPr>
@@ -139,7 +139,7 @@
         </w:rPr>
       </w:pPr>
     </w:p>
-    <w:p>
+    <w:p xmlns:wp14="http://schemas.microsoft.com/office/word/2010/wordml" wp14:textId="77777777">
       <w:pPr>
         <w:jc w:val="center"/>
         <w:rPr>
@@ -148,7 +148,7 @@
         </w:rPr>
       </w:pPr>
     </w:p>
-    <w:p>
+    <w:p xmlns:wp14="http://schemas.microsoft.com/office/word/2010/wordml" wp14:textId="77777777">
       <w:pPr>
         <w:jc w:val="center"/>
         <w:rPr>
@@ -157,7 +157,7 @@
         </w:rPr>
       </w:pPr>
     </w:p>
-    <w:p>
+    <w:p xmlns:wp14="http://schemas.microsoft.com/office/word/2010/wordml" wp14:textId="77777777">
       <w:pPr>
         <w:jc w:val="center"/>
         <w:rPr>
@@ -166,7 +166,7 @@
         </w:rPr>
       </w:pPr>
     </w:p>
-    <w:p>
+    <w:p xmlns:wp14="http://schemas.microsoft.com/office/word/2010/wordml" wp14:textId="77777777">
       <w:pPr>
         <w:jc w:val="center"/>
         <w:rPr>
@@ -182,7 +182,7 @@
         <w:t>Sistema de Gerenciamento Online</w:t>
       </w:r>
     </w:p>
-    <w:p>
+    <w:p xmlns:wp14="http://schemas.microsoft.com/office/word/2010/wordml" wp14:textId="77777777">
       <w:pPr>
         <w:jc w:val="center"/>
         <w:rPr>
@@ -191,7 +191,7 @@
         </w:rPr>
       </w:pPr>
     </w:p>
-    <w:p>
+    <w:p xmlns:wp14="http://schemas.microsoft.com/office/word/2010/wordml" wp14:textId="77777777">
       <w:pPr>
         <w:jc w:val="center"/>
         <w:rPr>
@@ -200,7 +200,7 @@
         </w:rPr>
       </w:pPr>
     </w:p>
-    <w:p>
+    <w:p xmlns:wp14="http://schemas.microsoft.com/office/word/2010/wordml" wp14:textId="77777777">
       <w:pPr>
         <w:jc w:val="center"/>
         <w:rPr>
@@ -209,7 +209,7 @@
         </w:rPr>
       </w:pPr>
     </w:p>
-    <w:p>
+    <w:p xmlns:wp14="http://schemas.microsoft.com/office/word/2010/wordml" wp14:textId="77777777">
       <w:pPr>
         <w:jc w:val="center"/>
         <w:rPr>
@@ -241,7 +241,7 @@
         <w:t>, Natã Batista Fernandes, Rodolfo Dos Santos Aura</w:t>
       </w:r>
     </w:p>
-    <w:p>
+    <w:p xmlns:wp14="http://schemas.microsoft.com/office/word/2010/wordml" wp14:textId="77777777">
       <w:pPr>
         <w:jc w:val="center"/>
         <w:rPr>
@@ -250,7 +250,7 @@
         </w:rPr>
       </w:pPr>
     </w:p>
-    <w:p>
+    <w:p xmlns:wp14="http://schemas.microsoft.com/office/word/2010/wordml" wp14:textId="77777777">
       <w:pPr>
         <w:jc w:val="center"/>
         <w:rPr>
@@ -259,7 +259,7 @@
         </w:rPr>
       </w:pPr>
     </w:p>
-    <w:p>
+    <w:p xmlns:wp14="http://schemas.microsoft.com/office/word/2010/wordml" wp14:textId="77777777">
       <w:pPr>
         <w:jc w:val="center"/>
         <w:rPr>
@@ -275,7 +275,7 @@
         <w:t>Jaguariúna,2023</w:t>
       </w:r>
     </w:p>
-    <w:p>
+    <w:p xmlns:wp14="http://schemas.microsoft.com/office/word/2010/wordml" wp14:textId="77777777">
       <w:pPr>
         <w:spacing w:line="360" w:lineRule="auto"/>
         <w:jc w:val="center"/>
@@ -295,7 +295,7 @@
         <w:t>PROJETO FINAL</w:t>
       </w:r>
     </w:p>
-    <w:p>
+    <w:p xmlns:wp14="http://schemas.microsoft.com/office/word/2010/wordml" wp14:textId="77777777">
       <w:pPr>
         <w:spacing w:line="360" w:lineRule="auto"/>
         <w:jc w:val="center"/>
@@ -306,7 +306,7 @@
         </w:rPr>
       </w:pPr>
     </w:p>
-    <w:p>
+    <w:p xmlns:wp14="http://schemas.microsoft.com/office/word/2010/wordml" wp14:textId="77777777">
       <w:pPr>
         <w:spacing w:line="360" w:lineRule="auto"/>
         <w:jc w:val="both"/>
@@ -325,7 +325,7 @@
         <w:t>RESUMO</w:t>
       </w:r>
     </w:p>
-    <w:p>
+    <w:p xmlns:wp14="http://schemas.microsoft.com/office/word/2010/wordml" wp14:textId="77777777">
       <w:pPr>
         <w:spacing w:line="360" w:lineRule="auto"/>
         <w:jc w:val="both"/>
@@ -358,7 +358,7 @@
         <w:t xml:space="preserve"> é um projeto que visa criar uma plataforma inovadora para o gerenciamento de eventos esportivos. Com o objetivo de promover a prática esportiva, </w:t>
       </w:r>
     </w:p>
-    <w:p>
+    <w:p xmlns:wp14="http://schemas.microsoft.com/office/word/2010/wordml" wp14:textId="77777777">
       <w:pPr>
         <w:spacing w:line="360" w:lineRule="auto"/>
         <w:jc w:val="both"/>
@@ -384,7 +384,7 @@
         <w:t xml:space="preserve"> plataforma oferece funcionalidades que permitem aos usuários criar e gerenciar partidas de diferentes modalidades esportivas e tem como objetivo proporcionar uma experiência positiva, </w:t>
       </w:r>
     </w:p>
-    <w:p>
+    <w:p xmlns:wp14="http://schemas.microsoft.com/office/word/2010/wordml" wp14:textId="77777777">
       <w:pPr>
         <w:spacing w:line="360" w:lineRule="auto"/>
         <w:jc w:val="both"/>
@@ -417,7 +417,7 @@
         <w:t>amigável e recursos inovadores,</w:t>
       </w:r>
     </w:p>
-    <w:p>
+    <w:p xmlns:wp14="http://schemas.microsoft.com/office/word/2010/wordml" wp14:textId="77777777">
       <w:pPr>
         <w:spacing w:line="360" w:lineRule="auto"/>
         <w:jc w:val="both"/>
@@ -443,7 +443,7 @@
         <w:t xml:space="preserve"> projeto busca facilitar o gerenciamento de eventos esportivos.</w:t>
       </w:r>
     </w:p>
-    <w:p>
+    <w:p xmlns:wp14="http://schemas.microsoft.com/office/word/2010/wordml" wp14:textId="77777777">
       <w:pPr>
         <w:spacing w:line="360" w:lineRule="auto"/>
         <w:jc w:val="both"/>
@@ -454,7 +454,7 @@
         </w:rPr>
       </w:pPr>
     </w:p>
-    <w:p>
+    <w:p xmlns:wp14="http://schemas.microsoft.com/office/word/2010/wordml" wp14:textId="77777777">
       <w:pPr>
         <w:spacing w:line="360" w:lineRule="auto"/>
         <w:jc w:val="both"/>
@@ -465,7 +465,7 @@
         </w:rPr>
       </w:pPr>
     </w:p>
-    <w:p>
+    <w:p xmlns:wp14="http://schemas.microsoft.com/office/word/2010/wordml" wp14:textId="77777777">
       <w:pPr>
         <w:spacing w:line="360" w:lineRule="auto"/>
         <w:jc w:val="both"/>
@@ -476,7 +476,7 @@
         </w:rPr>
       </w:pPr>
     </w:p>
-    <w:p>
+    <w:p xmlns:wp14="http://schemas.microsoft.com/office/word/2010/wordml" wp14:textId="77777777">
       <w:pPr>
         <w:spacing w:line="360" w:lineRule="auto"/>
         <w:jc w:val="both"/>
@@ -487,7 +487,7 @@
         </w:rPr>
       </w:pPr>
     </w:p>
-    <w:p>
+    <w:p xmlns:wp14="http://schemas.microsoft.com/office/word/2010/wordml" wp14:textId="77777777">
       <w:pPr>
         <w:spacing w:line="360" w:lineRule="auto"/>
         <w:jc w:val="both"/>
@@ -498,7 +498,7 @@
         </w:rPr>
       </w:pPr>
     </w:p>
-    <w:p>
+    <w:p xmlns:wp14="http://schemas.microsoft.com/office/word/2010/wordml" wp14:textId="77777777">
       <w:pPr>
         <w:spacing w:line="360" w:lineRule="auto"/>
         <w:jc w:val="both"/>
@@ -509,7 +509,7 @@
         </w:rPr>
       </w:pPr>
     </w:p>
-    <w:p>
+    <w:p xmlns:wp14="http://schemas.microsoft.com/office/word/2010/wordml" wp14:textId="77777777">
       <w:pPr>
         <w:spacing w:line="360" w:lineRule="auto"/>
         <w:jc w:val="both"/>
@@ -528,7 +528,7 @@
         <w:t>JUSTIFICATIVA</w:t>
       </w:r>
     </w:p>
-    <w:p>
+    <w:p xmlns:wp14="http://schemas.microsoft.com/office/word/2010/wordml" wp14:textId="77777777">
       <w:pPr>
         <w:spacing w:line="360" w:lineRule="auto"/>
         <w:jc w:val="both"/>
@@ -561,7 +561,7 @@
         <w:t xml:space="preserve"> é desenvolvido para atender à necessidade crescente de uma plataforma que facilite o gerenciamento e a organização de eventos esportivos,</w:t>
       </w:r>
     </w:p>
-    <w:p>
+    <w:p xmlns:wp14="http://schemas.microsoft.com/office/word/2010/wordml" wp14:textId="77777777">
       <w:pPr>
         <w:spacing w:line="360" w:lineRule="auto"/>
         <w:jc w:val="both"/>
@@ -624,7 +624,7 @@
         <w:t>ecer uma experiência envolvente.</w:t>
       </w:r>
     </w:p>
-    <w:p>
+    <w:p xmlns:wp14="http://schemas.microsoft.com/office/word/2010/wordml" wp14:textId="77777777">
       <w:pPr>
         <w:spacing w:line="360" w:lineRule="auto"/>
         <w:jc w:val="both"/>
@@ -641,7 +641,7 @@
         <w:t>Com o estilo de vida moderno e a falta de tempo, muitas pessoas têm dificuldades em encontrar e participar de eventos esportivos locais.</w:t>
       </w:r>
     </w:p>
-    <w:p>
+    <w:p xmlns:wp14="http://schemas.microsoft.com/office/word/2010/wordml" wp14:textId="77777777">
       <w:pPr>
         <w:spacing w:line="360" w:lineRule="auto"/>
         <w:jc w:val="both"/>
@@ -674,7 +674,7 @@
         <w:t xml:space="preserve"> visa resolver esse problema, fornecendo uma plataforma centralizada onde os usuários podem descobrir facilmente as partidas que</w:t>
       </w:r>
     </w:p>
-    <w:p>
+    <w:p xmlns:wp14="http://schemas.microsoft.com/office/word/2010/wordml" wp14:textId="77777777">
       <w:pPr>
         <w:spacing w:line="360" w:lineRule="auto"/>
         <w:jc w:val="both"/>
@@ -700,7 +700,7 @@
         <w:t xml:space="preserve"> acontecendo em sua região. Isso permite que os entusiastas de esportes encontrem oportunidades para praticar suas modalidades favoritas, </w:t>
       </w:r>
     </w:p>
-    <w:p>
+    <w:p xmlns:wp14="http://schemas.microsoft.com/office/word/2010/wordml" wp14:textId="77777777">
       <w:pPr>
         <w:spacing w:line="360" w:lineRule="auto"/>
         <w:jc w:val="both"/>
@@ -726,7 +726,7 @@
         <w:t xml:space="preserve"> novas pessoas e se engajar ativamente na comunidade esportiva local.</w:t>
       </w:r>
     </w:p>
-    <w:p>
+    <w:p xmlns:wp14="http://schemas.microsoft.com/office/word/2010/wordml" wp14:textId="77777777">
       <w:pPr>
         <w:spacing w:line="360" w:lineRule="auto"/>
         <w:jc w:val="both"/>
@@ -736,7 +736,7 @@
         </w:rPr>
       </w:pPr>
     </w:p>
-    <w:p>
+    <w:p xmlns:wp14="http://schemas.microsoft.com/office/word/2010/wordml" wp14:textId="77777777">
       <w:pPr>
         <w:spacing w:line="360" w:lineRule="auto"/>
         <w:jc w:val="both"/>
@@ -753,7 +753,7 @@
         <w:tab/>
       </w:r>
     </w:p>
-    <w:p>
+    <w:p xmlns:wp14="http://schemas.microsoft.com/office/word/2010/wordml" wp14:textId="77777777">
       <w:pPr>
         <w:spacing w:line="360" w:lineRule="auto"/>
         <w:jc w:val="both"/>
@@ -773,7 +773,7 @@
         <w:t>OBJETIVOS</w:t>
       </w:r>
     </w:p>
-    <w:p>
+    <w:p xmlns:wp14="http://schemas.microsoft.com/office/word/2010/wordml" wp14:textId="77777777">
       <w:pPr>
         <w:spacing w:line="360" w:lineRule="auto"/>
         <w:jc w:val="both"/>
@@ -792,7 +792,7 @@
         <w:t>GERAL</w:t>
       </w:r>
     </w:p>
-    <w:p>
+    <w:p xmlns:wp14="http://schemas.microsoft.com/office/word/2010/wordml" wp14:textId="77777777">
       <w:pPr>
         <w:spacing w:line="360" w:lineRule="auto"/>
         <w:jc w:val="both"/>
@@ -809,7 +809,7 @@
         <w:t>Desenvolver uma plataforma que visa facilitar o gerenciamento de eventos esportivos e facilitar as pessoas a encontrar eventos nas regiões que se encontram, promovendo a participação ativa dos usuários.</w:t>
       </w:r>
     </w:p>
-    <w:p>
+    <w:p xmlns:wp14="http://schemas.microsoft.com/office/word/2010/wordml" wp14:textId="77777777">
       <w:pPr>
         <w:spacing w:line="360" w:lineRule="auto"/>
         <w:jc w:val="both"/>
@@ -828,7 +828,7 @@
         <w:t>ESPECÍFICO</w:t>
       </w:r>
     </w:p>
-    <w:p>
+    <w:p xmlns:wp14="http://schemas.microsoft.com/office/word/2010/wordml" wp14:textId="77777777">
       <w:pPr>
         <w:pStyle w:val="PargrafodaLista"/>
         <w:numPr>
@@ -850,7 +850,7 @@
         <w:t>Criar um sistema de cadastro de usuários, permitindo que eles possam criar perfis e acessar a plataforma.</w:t>
       </w:r>
     </w:p>
-    <w:p>
+    <w:p xmlns:wp14="http://schemas.microsoft.com/office/word/2010/wordml" wp14:textId="77777777">
       <w:pPr>
         <w:pStyle w:val="PargrafodaLista"/>
         <w:numPr>
@@ -872,7 +872,7 @@
         <w:t>Desenvolver uma interface intuitiva e amigável, facilitando a navegação e a utilização da plataforma pelos usuários.</w:t>
       </w:r>
     </w:p>
-    <w:p>
+    <w:p xmlns:wp14="http://schemas.microsoft.com/office/word/2010/wordml" wp14:textId="77777777">
       <w:pPr>
         <w:pStyle w:val="PargrafodaLista"/>
         <w:numPr>
@@ -894,7 +894,7 @@
         <w:t>Implementar um sistema de busca de eventos esportivos, permitindo que os usuários encontrem facilmente partidas disponíveis em sua região.</w:t>
       </w:r>
     </w:p>
-    <w:p>
+    <w:p xmlns:wp14="http://schemas.microsoft.com/office/word/2010/wordml" wp14:textId="77777777">
       <w:pPr>
         <w:pStyle w:val="PargrafodaLista"/>
         <w:numPr>
@@ -932,7 +932,7 @@
         <w:t xml:space="preserve"> convites para novos eventos e solicitações de amizade.</w:t>
       </w:r>
     </w:p>
-    <w:p>
+    <w:p xmlns:wp14="http://schemas.microsoft.com/office/word/2010/wordml" wp14:textId="77777777">
       <w:pPr>
         <w:pStyle w:val="PargrafodaLista"/>
         <w:numPr>
@@ -954,7 +954,7 @@
         <w:t>Oferecer suporte técnico e realizar atualizações regulares na plataforma para garantir seu bom funcionamento e segurança dos dados dos usuários.</w:t>
       </w:r>
     </w:p>
-    <w:p>
+    <w:p xmlns:wp14="http://schemas.microsoft.com/office/word/2010/wordml" wp14:textId="77777777">
       <w:pPr>
         <w:spacing w:line="360" w:lineRule="auto"/>
         <w:jc w:val="both"/>
@@ -965,7 +965,7 @@
         </w:rPr>
       </w:pPr>
     </w:p>
-    <w:p>
+    <w:p xmlns:wp14="http://schemas.microsoft.com/office/word/2010/wordml" wp14:textId="77777777">
       <w:pPr>
         <w:spacing w:line="360" w:lineRule="auto"/>
         <w:jc w:val="both"/>
@@ -985,7 +985,7 @@
         <w:t>INTRODUÇÃO</w:t>
       </w:r>
     </w:p>
-    <w:p>
+    <w:p xmlns:wp14="http://schemas.microsoft.com/office/word/2010/wordml" wp14:textId="77777777">
       <w:pPr>
         <w:spacing w:line="360" w:lineRule="auto"/>
         <w:jc w:val="both"/>
@@ -1127,7 +1127,7 @@
         </w:rPr>
         <w:t>entos esportivos em</w:t>
       </w:r>
-      <w:bookmarkStart w:id="0" w:name="_GoBack"/>
+      <w:bookmarkStart w:name="_GoBack" w:id="0"/>
       <w:bookmarkEnd w:id="0"/>
       <w:r>
         <w:rPr>
@@ -1137,7 +1137,7 @@
         <w:t xml:space="preserve"> sua região</w:t>
       </w:r>
     </w:p>
-    <w:p>
+    <w:p xmlns:wp14="http://schemas.microsoft.com/office/word/2010/wordml" wp14:textId="77777777">
       <w:pPr>
         <w:spacing w:line="360" w:lineRule="auto"/>
         <w:jc w:val="both"/>
@@ -1148,7 +1148,7 @@
         </w:rPr>
       </w:pPr>
     </w:p>
-    <w:p>
+    <w:p xmlns:wp14="http://schemas.microsoft.com/office/word/2010/wordml" wp14:textId="77777777">
       <w:pPr>
         <w:spacing w:line="360" w:lineRule="auto"/>
         <w:jc w:val="both"/>
@@ -1159,7 +1159,7 @@
         </w:rPr>
       </w:pPr>
     </w:p>
-    <w:p>
+    <w:p xmlns:wp14="http://schemas.microsoft.com/office/word/2010/wordml" wp14:textId="77777777">
       <w:pPr>
         <w:spacing w:line="360" w:lineRule="auto"/>
         <w:jc w:val="both"/>
@@ -1170,7 +1170,7 @@
         </w:rPr>
       </w:pPr>
     </w:p>
-    <w:p>
+    <w:p xmlns:wp14="http://schemas.microsoft.com/office/word/2010/wordml" wp14:textId="77777777">
       <w:pPr>
         <w:spacing w:line="360" w:lineRule="auto"/>
         <w:jc w:val="both"/>
@@ -1181,7 +1181,7 @@
         </w:rPr>
       </w:pPr>
     </w:p>
-    <w:p>
+    <w:p xmlns:wp14="http://schemas.microsoft.com/office/word/2010/wordml" wp14:textId="77777777">
       <w:pPr>
         <w:spacing w:line="360" w:lineRule="auto"/>
         <w:jc w:val="both"/>
@@ -1192,7 +1192,7 @@
         </w:rPr>
       </w:pPr>
     </w:p>
-    <w:p>
+    <w:p xmlns:wp14="http://schemas.microsoft.com/office/word/2010/wordml" wp14:textId="77777777">
       <w:pPr>
         <w:spacing w:line="360" w:lineRule="auto"/>
         <w:jc w:val="both"/>
@@ -1202,7 +1202,7 @@
         </w:rPr>
       </w:pPr>
     </w:p>
-    <w:p>
+    <w:p xmlns:wp14="http://schemas.microsoft.com/office/word/2010/wordml" wp14:textId="77777777">
       <w:pPr>
         <w:rPr>
           <w:b/>
@@ -1223,7 +1223,7 @@
         <w:t>TAP (TERMO DE ABERTURA DO PROJETO)</w:t>
       </w:r>
     </w:p>
-    <w:p>
+    <w:p xmlns:wp14="http://schemas.microsoft.com/office/word/2010/wordml" wp14:textId="77777777">
       <w:pPr>
         <w:rPr>
           <w:b/>
@@ -1240,7 +1240,7 @@
         <w:t>Título do Projeto ou Resumo do Objetivo:</w:t>
       </w:r>
     </w:p>
-    <w:p>
+    <w:p xmlns:wp14="http://schemas.microsoft.com/office/word/2010/wordml" wp14:textId="77777777">
       <w:pPr>
         <w:rPr>
           <w:sz w:val="32"/>
@@ -1255,7 +1255,7 @@
         <w:t>Desenvolvimento de uma solução para encontros em eventos esportivos.</w:t>
       </w:r>
     </w:p>
-    <w:p>
+    <w:p xmlns:wp14="http://schemas.microsoft.com/office/word/2010/wordml" wp14:textId="77777777">
       <w:pPr>
         <w:rPr>
           <w:b/>
@@ -1272,7 +1272,7 @@
         <w:t>Patrocinadores:</w:t>
       </w:r>
     </w:p>
-    <w:p>
+    <w:p xmlns:wp14="http://schemas.microsoft.com/office/word/2010/wordml" wp14:textId="5AF3E144">
       <w:pPr>
         <w:rPr>
           <w:sz w:val="32"/>
@@ -1286,7 +1286,6 @@
         </w:rPr>
         <w:t xml:space="preserve">Nossos professores </w:t>
       </w:r>
-      <w:proofErr w:type="spellStart"/>
       <w:r>
         <w:rPr>
           <w:sz w:val="32"/>
@@ -1294,53 +1293,54 @@
         </w:rPr>
         <w:t>Reenye</w:t>
       </w:r>
-      <w:proofErr w:type="spellEnd"/>
-      <w:r>
-        <w:rPr>
-          <w:sz w:val="32"/>
-          <w:szCs w:val="32"/>
-        </w:rPr>
-        <w:t xml:space="preserve"> Alexandre de Lima e Wellington Fabio de Oliveira Martins que também nos ajudarão no desenvolvimento do projeto.</w:t>
-      </w:r>
-    </w:p>
-    <w:p>
-      <w:pPr>
-        <w:rPr>
-          <w:sz w:val="32"/>
-          <w:szCs w:val="32"/>
-        </w:rPr>
-      </w:pPr>
-      <w:r>
-        <w:rPr>
-          <w:noProof/>
-          <w:u w:val="single"/>
-          <w:lang w:eastAsia="pt-BR"/>
-        </w:rPr>
+      <w:r>
+        <w:rPr>
+          <w:sz w:val="32"/>
+          <w:szCs w:val="32"/>
+        </w:rPr>
+        <w:t xml:space="preserve"> </w:t>
+      </w:r>
+      <w:r>
+        <w:rPr>
+          <w:sz w:val="32"/>
+          <w:szCs w:val="32"/>
+        </w:rPr>
+        <w:t>Alexandre de Lima e Wellington Fabio de Oliveira Martins que também nos ajudarão no desenvolvimento do projeto.</w:t>
+      </w:r>
+    </w:p>
+    <w:p>
+      <w:r>
         <w:drawing>
-          <wp:inline distT="0" distB="0" distL="0" distR="0" wp14:anchorId="1154D1E2" wp14:editId="7E04944E">
-            <wp:extent cx="6095063" cy="1541721"/>
+          <wp:inline wp14:editId="76E6D29E" wp14:anchorId="1154D1E2">
+            <wp:extent cx="6095061" cy="1541721"/>
             <wp:effectExtent l="0" t="0" r="1270" b="1905"/>
-            <wp:docPr id="2" name="Imagem 2"/>
+            <wp:docPr id="2" name="Imagem 2" title=""/>
             <wp:cNvGraphicFramePr>
-              <a:graphicFrameLocks xmlns:a="http://schemas.openxmlformats.org/drawingml/2006/main" noChangeAspect="1"/>
+              <a:graphicFrameLocks noChangeAspect="1"/>
             </wp:cNvGraphicFramePr>
-            <a:graphic xmlns:a="http://schemas.openxmlformats.org/drawingml/2006/main">
+            <a:graphic>
               <a:graphicData uri="http://schemas.openxmlformats.org/drawingml/2006/picture">
-                <pic:pic xmlns:pic="http://schemas.openxmlformats.org/drawingml/2006/picture">
+                <pic:pic>
                   <pic:nvPicPr>
-                    <pic:cNvPr id="1" name=""/>
+                    <pic:cNvPr id="0" name="Imagem 2"/>
                     <pic:cNvPicPr/>
                   </pic:nvPicPr>
                   <pic:blipFill>
-                    <a:blip r:embed="rId6"/>
+                    <a:blip r:embed="R9dfd642115b345ef">
+                      <a:extLst>
+                        <a:ext xmlns:a="http://schemas.openxmlformats.org/drawingml/2006/main" uri="{28A0092B-C50C-407E-A947-70E740481C1C}">
+                          <a14:useLocalDpi val="0"/>
+                        </a:ext>
+                      </a:extLst>
+                    </a:blip>
                     <a:stretch>
                       <a:fillRect/>
                     </a:stretch>
                   </pic:blipFill>
                   <pic:spPr>
-                    <a:xfrm>
+                    <a:xfrm rot="0" flipH="0" flipV="0">
                       <a:off x="0" y="0"/>
-                      <a:ext cx="6159109" cy="1557921"/>
+                      <a:ext cx="6095061" cy="1541721"/>
                     </a:xfrm>
                     <a:prstGeom prst="rect">
                       <a:avLst/>
@@ -1354,18 +1354,3398 @@
       </w:r>
     </w:p>
     <w:p>
-      <w:pPr>
-        <w:spacing w:line="360" w:lineRule="auto"/>
-        <w:jc w:val="both"/>
-        <w:rPr>
-          <w:sz w:val="32"/>
-          <w:szCs w:val="32"/>
-          <w:u w:val="single"/>
-        </w:rPr>
+      <w:r>
+        <w:rPr>
+          <w:sz w:val="40"/>
+          <w:szCs w:val="40"/>
+        </w:rPr>
+        <w:t>CRONOGRAMA</w:t>
+      </w:r>
+    </w:p>
+    <w:p>
+      <w:pPr>
+        <w:pStyle w:val="Normal"/>
+        <w:jc w:val="center"/>
+      </w:pPr>
+      <w:r>
+        <w:drawing>
+          <wp:inline wp14:editId="10EB4292" wp14:anchorId="2835C10F">
+            <wp:extent cx="5025259" cy="2428875"/>
+            <wp:effectExtent l="0" t="0" r="0" b="0"/>
+            <wp:docPr id="737583519" name="" title=""/>
+            <wp:cNvGraphicFramePr>
+              <a:graphicFrameLocks noChangeAspect="1"/>
+            </wp:cNvGraphicFramePr>
+            <a:graphic>
+              <a:graphicData uri="http://schemas.openxmlformats.org/drawingml/2006/picture">
+                <pic:pic>
+                  <pic:nvPicPr>
+                    <pic:cNvPr id="0" name=""/>
+                    <pic:cNvPicPr/>
+                  </pic:nvPicPr>
+                  <pic:blipFill>
+                    <a:blip r:embed="R69398a665b2f44c6">
+                      <a:extLst>
+                        <a:ext xmlns:a="http://schemas.openxmlformats.org/drawingml/2006/main" uri="{28A0092B-C50C-407E-A947-70E740481C1C}">
+                          <a14:useLocalDpi val="0"/>
+                        </a:ext>
+                      </a:extLst>
+                    </a:blip>
+                    <a:stretch>
+                      <a:fillRect/>
+                    </a:stretch>
+                  </pic:blipFill>
+                  <pic:spPr>
+                    <a:xfrm>
+                      <a:off x="0" y="0"/>
+                      <a:ext cx="5025259" cy="2428875"/>
+                    </a:xfrm>
+                    <a:prstGeom prst="rect">
+                      <a:avLst/>
+                    </a:prstGeom>
+                  </pic:spPr>
+                </pic:pic>
+              </a:graphicData>
+            </a:graphic>
+          </wp:inline>
+        </w:drawing>
+      </w:r>
+    </w:p>
+    <w:p>
+      <w:pPr>
+        <w:pStyle w:val="Normal"/>
+        <w:jc w:val="both"/>
+      </w:pPr>
+    </w:p>
+    <w:p>
+      <w:pPr>
+        <w:pStyle w:val="Normal"/>
+        <w:jc w:val="both"/>
+      </w:pPr>
+    </w:p>
+    <w:p>
+      <w:pPr>
+        <w:pStyle w:val="Normal"/>
+        <w:jc w:val="both"/>
+      </w:pPr>
+    </w:p>
+    <w:p>
+      <w:pPr>
+        <w:pStyle w:val="Normal"/>
+        <w:jc w:val="both"/>
+      </w:pPr>
+    </w:p>
+    <w:p>
+      <w:pPr>
+        <w:pStyle w:val="Normal"/>
+        <w:jc w:val="both"/>
+      </w:pPr>
+    </w:p>
+    <w:p>
+      <w:pPr>
+        <w:spacing w:after="160" w:line="259" w:lineRule="auto"/>
+        <w:jc w:val="both"/>
+        <w:rPr>
+          <w:rFonts w:ascii="Calibri" w:hAnsi="Calibri" w:eastAsia="Calibri" w:cs="Calibri"/>
+          <w:b w:val="0"/>
+          <w:bCs w:val="0"/>
+          <w:i w:val="0"/>
+          <w:iCs w:val="0"/>
+          <w:caps w:val="0"/>
+          <w:smallCaps w:val="0"/>
+          <w:noProof w:val="0"/>
+          <w:color w:val="000000" w:themeColor="text1" w:themeTint="FF" w:themeShade="FF"/>
+          <w:sz w:val="40"/>
+          <w:szCs w:val="40"/>
+          <w:lang w:val="pt-BR"/>
+        </w:rPr>
+      </w:pPr>
+      <w:r>
+        <w:rPr>
+          <w:rFonts w:ascii="Calibri" w:hAnsi="Calibri" w:eastAsia="Calibri" w:cs="Calibri"/>
+          <w:b w:val="1"/>
+          <w:bCs w:val="1"/>
+          <w:i w:val="0"/>
+          <w:iCs w:val="0"/>
+          <w:caps w:val="0"/>
+          <w:smallCaps w:val="0"/>
+          <w:noProof w:val="0"/>
+          <w:color w:val="000000" w:themeColor="text1" w:themeTint="FF" w:themeShade="FF"/>
+          <w:sz w:val="40"/>
+          <w:szCs w:val="40"/>
+          <w:lang w:val="pt-BR"/>
+        </w:rPr>
+        <w:t>DOCUMENTAÇÃO DE DEFINIÇÃO DO ESCOPO (EAP)</w:t>
+      </w:r>
+    </w:p>
+    <w:p>
+      <w:pPr>
+        <w:pStyle w:val="Normal"/>
+        <w:spacing w:after="160" w:line="259" w:lineRule="auto"/>
+        <w:ind w:left="0"/>
+        <w:jc w:val="both"/>
+        <w:rPr>
+          <w:rFonts w:ascii="Calibri" w:hAnsi="Calibri" w:eastAsia="Calibri" w:cs="Calibri"/>
+          <w:b w:val="0"/>
+          <w:bCs w:val="0"/>
+          <w:i w:val="0"/>
+          <w:iCs w:val="0"/>
+          <w:caps w:val="0"/>
+          <w:smallCaps w:val="0"/>
+          <w:noProof w:val="0"/>
+          <w:color w:val="000000" w:themeColor="text1" w:themeTint="FF" w:themeShade="FF"/>
+          <w:sz w:val="36"/>
+          <w:szCs w:val="36"/>
+          <w:lang w:val="pt-BR"/>
+        </w:rPr>
+      </w:pPr>
+      <w:r>
+        <w:rPr>
+          <w:rFonts w:ascii="Calibri" w:hAnsi="Calibri" w:eastAsia="Calibri" w:cs="Calibri"/>
+          <w:b w:val="1"/>
+          <w:bCs w:val="1"/>
+          <w:i w:val="0"/>
+          <w:iCs w:val="0"/>
+          <w:caps w:val="0"/>
+          <w:smallCaps w:val="0"/>
+          <w:noProof w:val="0"/>
+          <w:color w:val="000000" w:themeColor="text1" w:themeTint="FF" w:themeShade="FF"/>
+          <w:sz w:val="36"/>
+          <w:szCs w:val="36"/>
+          <w:lang w:val="pt-BR"/>
+        </w:rPr>
+        <w:t>CONVENÇÕES, TERMOS E ABREVIEÇÕES</w:t>
+      </w:r>
+    </w:p>
+    <w:p>
+      <w:pPr>
+        <w:spacing w:after="160" w:line="259" w:lineRule="auto"/>
+        <w:ind w:left="720"/>
+        <w:jc w:val="both"/>
+        <w:rPr>
+          <w:rFonts w:ascii="Calibri" w:hAnsi="Calibri" w:eastAsia="Calibri" w:cs="Calibri"/>
+          <w:b w:val="0"/>
+          <w:bCs w:val="0"/>
+          <w:i w:val="0"/>
+          <w:iCs w:val="0"/>
+          <w:caps w:val="0"/>
+          <w:smallCaps w:val="0"/>
+          <w:noProof w:val="0"/>
+          <w:color w:val="000000" w:themeColor="text1" w:themeTint="FF" w:themeShade="FF"/>
+          <w:sz w:val="28"/>
+          <w:szCs w:val="28"/>
+          <w:lang w:val="pt-BR"/>
+        </w:rPr>
+      </w:pPr>
+      <w:r>
+        <w:rPr>
+          <w:rFonts w:ascii="Calibri" w:hAnsi="Calibri" w:eastAsia="Calibri" w:cs="Calibri"/>
+          <w:b w:val="0"/>
+          <w:bCs w:val="0"/>
+          <w:i w:val="0"/>
+          <w:iCs w:val="0"/>
+          <w:caps w:val="0"/>
+          <w:smallCaps w:val="0"/>
+          <w:noProof w:val="0"/>
+          <w:color w:val="000000" w:themeColor="text1" w:themeTint="FF" w:themeShade="FF"/>
+          <w:sz w:val="28"/>
+          <w:szCs w:val="28"/>
+          <w:lang w:val="pt-BR"/>
+        </w:rPr>
+        <w:t>A correta interpretação deste documento exige o conhecimento de algumas convenções e termos específicos, que são descritos a seguir.</w:t>
+      </w:r>
+    </w:p>
+    <w:p>
+      <w:pPr>
+        <w:spacing w:after="160" w:line="259" w:lineRule="auto"/>
+        <w:ind w:left="0" w:firstLine="708"/>
+        <w:jc w:val="both"/>
+        <w:rPr>
+          <w:rFonts w:ascii="Calibri" w:hAnsi="Calibri" w:eastAsia="Calibri" w:cs="Calibri"/>
+          <w:b w:val="0"/>
+          <w:bCs w:val="0"/>
+          <w:i w:val="0"/>
+          <w:iCs w:val="0"/>
+          <w:caps w:val="0"/>
+          <w:smallCaps w:val="0"/>
+          <w:noProof w:val="0"/>
+          <w:color w:val="000000" w:themeColor="text1" w:themeTint="FF" w:themeShade="FF"/>
+          <w:sz w:val="36"/>
+          <w:szCs w:val="36"/>
+          <w:lang w:val="pt-BR"/>
+        </w:rPr>
+      </w:pPr>
+      <w:r>
+        <w:rPr>
+          <w:rFonts w:ascii="Calibri" w:hAnsi="Calibri" w:eastAsia="Calibri" w:cs="Calibri"/>
+          <w:b w:val="1"/>
+          <w:bCs w:val="1"/>
+          <w:i w:val="0"/>
+          <w:iCs w:val="0"/>
+          <w:caps w:val="0"/>
+          <w:smallCaps w:val="0"/>
+          <w:noProof w:val="0"/>
+          <w:color w:val="000000" w:themeColor="text1" w:themeTint="FF" w:themeShade="FF"/>
+          <w:sz w:val="36"/>
+          <w:szCs w:val="36"/>
+          <w:lang w:val="pt-BR"/>
+        </w:rPr>
+        <w:t>IDENTIFICAÇÃO</w:t>
+      </w:r>
+      <w:r>
+        <w:rPr>
+          <w:rFonts w:ascii="Calibri" w:hAnsi="Calibri" w:eastAsia="Calibri" w:cs="Calibri"/>
+          <w:b w:val="1"/>
+          <w:bCs w:val="1"/>
+          <w:i w:val="0"/>
+          <w:iCs w:val="0"/>
+          <w:caps w:val="0"/>
+          <w:smallCaps w:val="0"/>
+          <w:noProof w:val="0"/>
+          <w:color w:val="000000" w:themeColor="text1" w:themeTint="FF" w:themeShade="FF"/>
+          <w:sz w:val="36"/>
+          <w:szCs w:val="36"/>
+          <w:lang w:val="pt-BR"/>
+        </w:rPr>
+        <w:t xml:space="preserve"> DOS REQUISITOS</w:t>
+      </w:r>
+    </w:p>
+    <w:p>
+      <w:pPr>
+        <w:spacing w:after="160" w:line="276" w:lineRule="auto"/>
+        <w:ind w:left="708" w:firstLine="360"/>
+        <w:jc w:val="both"/>
+        <w:rPr>
+          <w:rFonts w:ascii="Calibri" w:hAnsi="Calibri" w:eastAsia="Calibri" w:cs="Calibri"/>
+          <w:b w:val="0"/>
+          <w:bCs w:val="0"/>
+          <w:i w:val="0"/>
+          <w:iCs w:val="0"/>
+          <w:caps w:val="0"/>
+          <w:smallCaps w:val="0"/>
+          <w:noProof w:val="0"/>
+          <w:color w:val="000000" w:themeColor="text1" w:themeTint="FF" w:themeShade="FF"/>
+          <w:sz w:val="28"/>
+          <w:szCs w:val="28"/>
+          <w:lang w:val="pt-BR"/>
+        </w:rPr>
+      </w:pPr>
+      <w:r>
+        <w:rPr>
+          <w:rFonts w:ascii="Calibri" w:hAnsi="Calibri" w:eastAsia="Calibri" w:cs="Calibri"/>
+          <w:b w:val="0"/>
+          <w:bCs w:val="0"/>
+          <w:i w:val="0"/>
+          <w:iCs w:val="0"/>
+          <w:caps w:val="0"/>
+          <w:smallCaps w:val="0"/>
+          <w:noProof w:val="0"/>
+          <w:color w:val="000000" w:themeColor="text1" w:themeTint="FF" w:themeShade="FF"/>
+          <w:sz w:val="28"/>
+          <w:szCs w:val="28"/>
+          <w:lang w:val="pt-BR"/>
+        </w:rPr>
+        <w:t>Por convenção, a referência a requisitos é feita através do nome da subseção onde eles estão descritos seguidos do identificador do requisito, de acordo com a especificação a seguir: [nome da subseção, identificador do requisito] Por exemplo, o requisito funcional [Incluir Usuário.RF016] deve estar descrito em uma subseção chamada “Incluir Usuário”, em um bloco identificado pelo número [RF016]. Já o requisito não-funcional [Confiabilidade.NF008] deve estar descrito na seção de requisitos não-funcionais de Confiabilidade, em um bloco identificado por [NF008]. Os requisitos devem ser identificados com um identificador único. A numeração inicia com o identificador [RF001] ou [NF001] e prossegue sendo incrementada à medida que forem surgindo novos requisitos. Cada requisito deve fazer referência a uma regra de negócio [RN001].</w:t>
+      </w:r>
+    </w:p>
+    <w:p>
+      <w:pPr>
+        <w:spacing w:after="160" w:line="276" w:lineRule="auto"/>
+        <w:ind w:firstLine="708"/>
+        <w:jc w:val="both"/>
+        <w:rPr>
+          <w:rFonts w:ascii="Calibri" w:hAnsi="Calibri" w:eastAsia="Calibri" w:cs="Calibri"/>
+          <w:b w:val="0"/>
+          <w:bCs w:val="0"/>
+          <w:i w:val="0"/>
+          <w:iCs w:val="0"/>
+          <w:caps w:val="0"/>
+          <w:smallCaps w:val="0"/>
+          <w:noProof w:val="0"/>
+          <w:color w:val="000000" w:themeColor="text1" w:themeTint="FF" w:themeShade="FF"/>
+          <w:sz w:val="36"/>
+          <w:szCs w:val="36"/>
+          <w:lang w:val="pt-BR"/>
+        </w:rPr>
+      </w:pPr>
+      <w:r>
+        <w:rPr>
+          <w:rFonts w:ascii="Calibri" w:hAnsi="Calibri" w:eastAsia="Calibri" w:cs="Calibri"/>
+          <w:b w:val="1"/>
+          <w:bCs w:val="1"/>
+          <w:i w:val="0"/>
+          <w:iCs w:val="0"/>
+          <w:caps w:val="0"/>
+          <w:smallCaps w:val="0"/>
+          <w:noProof w:val="0"/>
+          <w:color w:val="000000" w:themeColor="text1" w:themeTint="FF" w:themeShade="FF"/>
+          <w:sz w:val="36"/>
+          <w:szCs w:val="36"/>
+          <w:lang w:val="pt-BR"/>
+        </w:rPr>
+        <w:t>PROPRIEDADES</w:t>
+      </w:r>
+      <w:r>
+        <w:rPr>
+          <w:rFonts w:ascii="Calibri" w:hAnsi="Calibri" w:eastAsia="Calibri" w:cs="Calibri"/>
+          <w:b w:val="1"/>
+          <w:bCs w:val="1"/>
+          <w:i w:val="0"/>
+          <w:iCs w:val="0"/>
+          <w:caps w:val="0"/>
+          <w:smallCaps w:val="0"/>
+          <w:noProof w:val="0"/>
+          <w:color w:val="000000" w:themeColor="text1" w:themeTint="FF" w:themeShade="FF"/>
+          <w:sz w:val="36"/>
+          <w:szCs w:val="36"/>
+          <w:lang w:val="pt-BR"/>
+        </w:rPr>
+        <w:t xml:space="preserve"> DOS REQUISITOS</w:t>
+      </w:r>
+    </w:p>
+    <w:p>
+      <w:pPr>
+        <w:spacing w:after="160" w:line="276" w:lineRule="auto"/>
+        <w:ind w:left="708" w:firstLine="360"/>
+        <w:jc w:val="both"/>
+        <w:rPr>
+          <w:rFonts w:ascii="Calibri" w:hAnsi="Calibri" w:eastAsia="Calibri" w:cs="Calibri"/>
+          <w:b w:val="0"/>
+          <w:bCs w:val="0"/>
+          <w:i w:val="0"/>
+          <w:iCs w:val="0"/>
+          <w:caps w:val="0"/>
+          <w:smallCaps w:val="0"/>
+          <w:noProof w:val="0"/>
+          <w:color w:val="000000" w:themeColor="text1" w:themeTint="FF" w:themeShade="FF"/>
+          <w:sz w:val="28"/>
+          <w:szCs w:val="28"/>
+          <w:lang w:val="pt-BR"/>
+        </w:rPr>
+      </w:pPr>
+      <w:r>
+        <w:rPr>
+          <w:rFonts w:ascii="Calibri" w:hAnsi="Calibri" w:eastAsia="Calibri" w:cs="Calibri"/>
+          <w:b w:val="0"/>
+          <w:bCs w:val="0"/>
+          <w:i w:val="0"/>
+          <w:iCs w:val="0"/>
+          <w:caps w:val="0"/>
+          <w:smallCaps w:val="0"/>
+          <w:noProof w:val="0"/>
+          <w:color w:val="000000" w:themeColor="text1" w:themeTint="FF" w:themeShade="FF"/>
+          <w:sz w:val="28"/>
+          <w:szCs w:val="28"/>
+          <w:lang w:val="pt-BR"/>
+        </w:rPr>
+        <w:t>Para estabelecer a prioridade dos requisitos, foram adotadas as denominações “essencial”, “importante” e “desejável”. Essencial é o requisito sem o qual o sistema não entra em funcionamento. Requisitos essenciais são requisitos imprescindíveis, que têm que ser implementados impreterivelmente. Importante é o requisito sem o qual o sistema entra em funcionamento, mas de forma não satisfatória. Requisitos importantes devem ser implementados, mas, se não forem, o sistema poderá ser implantado e usado mesmo assim. Desejável é o requisito que não compromete as funcionalidades básicas do sistema, isto é, o sistema pode funcionar de forma satisfatória sem ele. Requisitos desejáveis podem ser deixados para versões posteriores do sistema, caso não haja tempo hábil para implementá-los na versão que está sendo especificada.</w:t>
+      </w:r>
+    </w:p>
+    <w:p>
+      <w:pPr>
+        <w:spacing w:after="160" w:line="259" w:lineRule="auto"/>
+        <w:jc w:val="both"/>
+        <w:rPr>
+          <w:rFonts w:ascii="Calibri" w:hAnsi="Calibri" w:eastAsia="Calibri" w:cs="Calibri"/>
+          <w:b w:val="0"/>
+          <w:bCs w:val="0"/>
+          <w:i w:val="0"/>
+          <w:iCs w:val="0"/>
+          <w:caps w:val="0"/>
+          <w:smallCaps w:val="0"/>
+          <w:noProof w:val="0"/>
+          <w:color w:val="000000" w:themeColor="text1" w:themeTint="FF" w:themeShade="FF"/>
+          <w:sz w:val="36"/>
+          <w:szCs w:val="36"/>
+          <w:lang w:val="pt-BR"/>
+        </w:rPr>
+      </w:pPr>
+    </w:p>
+    <w:p>
+      <w:pPr>
+        <w:pStyle w:val="Normal"/>
+        <w:spacing w:after="160" w:line="259" w:lineRule="auto"/>
+        <w:ind w:left="0" w:firstLine="708"/>
+        <w:jc w:val="both"/>
+        <w:rPr>
+          <w:rFonts w:ascii="Calibri" w:hAnsi="Calibri" w:eastAsia="Calibri" w:cs="Calibri"/>
+          <w:b w:val="0"/>
+          <w:bCs w:val="0"/>
+          <w:i w:val="0"/>
+          <w:iCs w:val="0"/>
+          <w:caps w:val="0"/>
+          <w:smallCaps w:val="0"/>
+          <w:noProof w:val="0"/>
+          <w:color w:val="000000" w:themeColor="text1" w:themeTint="FF" w:themeShade="FF"/>
+          <w:sz w:val="36"/>
+          <w:szCs w:val="36"/>
+          <w:lang w:val="pt-BR"/>
+        </w:rPr>
+      </w:pPr>
+      <w:r>
+        <w:rPr>
+          <w:rFonts w:ascii="Calibri" w:hAnsi="Calibri" w:eastAsia="Calibri" w:cs="Calibri"/>
+          <w:b w:val="1"/>
+          <w:bCs w:val="1"/>
+          <w:i w:val="0"/>
+          <w:iCs w:val="0"/>
+          <w:caps w:val="0"/>
+          <w:smallCaps w:val="0"/>
+          <w:noProof w:val="0"/>
+          <w:color w:val="000000" w:themeColor="text1" w:themeTint="FF" w:themeShade="FF"/>
+          <w:sz w:val="36"/>
+          <w:szCs w:val="36"/>
+          <w:lang w:val="pt-BR"/>
+        </w:rPr>
+        <w:t>DESCRIÇÃO GERAL DO PROJETO:</w:t>
+      </w:r>
+    </w:p>
+    <w:p>
+      <w:pPr>
+        <w:spacing w:after="160" w:line="259" w:lineRule="auto"/>
+        <w:ind w:left="720" w:firstLine="696"/>
+        <w:jc w:val="both"/>
+        <w:rPr>
+          <w:rFonts w:ascii="Calibri" w:hAnsi="Calibri" w:eastAsia="Calibri" w:cs="Calibri"/>
+          <w:b w:val="0"/>
+          <w:bCs w:val="0"/>
+          <w:i w:val="0"/>
+          <w:iCs w:val="0"/>
+          <w:caps w:val="0"/>
+          <w:smallCaps w:val="0"/>
+          <w:noProof w:val="0"/>
+          <w:color w:val="000000" w:themeColor="text1" w:themeTint="FF" w:themeShade="FF"/>
+          <w:sz w:val="28"/>
+          <w:szCs w:val="28"/>
+          <w:lang w:val="pt-BR"/>
+        </w:rPr>
+      </w:pPr>
+      <w:r>
+        <w:rPr>
+          <w:rFonts w:ascii="Calibri" w:hAnsi="Calibri" w:eastAsia="Calibri" w:cs="Calibri"/>
+          <w:b w:val="0"/>
+          <w:bCs w:val="0"/>
+          <w:i w:val="0"/>
+          <w:iCs w:val="0"/>
+          <w:caps w:val="0"/>
+          <w:smallCaps w:val="0"/>
+          <w:noProof w:val="0"/>
+          <w:color w:val="000000" w:themeColor="text1" w:themeTint="FF" w:themeShade="FF"/>
+          <w:sz w:val="28"/>
+          <w:szCs w:val="28"/>
+          <w:lang w:val="pt-BR"/>
+        </w:rPr>
+        <w:t>PlayOnMatch</w:t>
+      </w:r>
+      <w:r>
+        <w:rPr>
+          <w:rFonts w:ascii="Calibri" w:hAnsi="Calibri" w:eastAsia="Calibri" w:cs="Calibri"/>
+          <w:b w:val="0"/>
+          <w:bCs w:val="0"/>
+          <w:i w:val="0"/>
+          <w:iCs w:val="0"/>
+          <w:caps w:val="0"/>
+          <w:smallCaps w:val="0"/>
+          <w:noProof w:val="0"/>
+          <w:color w:val="000000" w:themeColor="text1" w:themeTint="FF" w:themeShade="FF"/>
+          <w:sz w:val="28"/>
+          <w:szCs w:val="28"/>
+          <w:lang w:val="pt-BR"/>
+        </w:rPr>
+        <w:t xml:space="preserve"> é um gerenciador de eventos esportivos que oferece a possibilidade de criar partidas de diferentes modalidades esportivas, bem como campeonatos.</w:t>
+      </w:r>
+    </w:p>
+    <w:p>
+      <w:pPr>
+        <w:spacing w:after="160" w:line="259" w:lineRule="auto"/>
+        <w:ind w:left="720" w:firstLine="696"/>
+        <w:jc w:val="both"/>
+        <w:rPr>
+          <w:rFonts w:ascii="Calibri" w:hAnsi="Calibri" w:eastAsia="Calibri" w:cs="Calibri"/>
+          <w:b w:val="0"/>
+          <w:bCs w:val="0"/>
+          <w:i w:val="0"/>
+          <w:iCs w:val="0"/>
+          <w:caps w:val="0"/>
+          <w:smallCaps w:val="0"/>
+          <w:noProof w:val="0"/>
+          <w:color w:val="000000" w:themeColor="text1" w:themeTint="FF" w:themeShade="FF"/>
+          <w:sz w:val="28"/>
+          <w:szCs w:val="28"/>
+          <w:lang w:val="pt-BR"/>
+        </w:rPr>
+      </w:pPr>
+      <w:r>
+        <w:rPr>
+          <w:rFonts w:ascii="Calibri" w:hAnsi="Calibri" w:eastAsia="Calibri" w:cs="Calibri"/>
+          <w:b w:val="0"/>
+          <w:bCs w:val="0"/>
+          <w:i w:val="0"/>
+          <w:iCs w:val="0"/>
+          <w:caps w:val="0"/>
+          <w:smallCaps w:val="0"/>
+          <w:noProof w:val="0"/>
+          <w:color w:val="000000" w:themeColor="text1" w:themeTint="FF" w:themeShade="FF"/>
+          <w:sz w:val="28"/>
+          <w:szCs w:val="28"/>
+          <w:lang w:val="pt-BR"/>
+        </w:rPr>
+        <w:t xml:space="preserve">A plataforma ainda conta com um sistema de classificação individual de jogadores e equipes, apresentados em rankings específicos do </w:t>
+      </w:r>
+      <w:r>
+        <w:rPr>
+          <w:rFonts w:ascii="Calibri" w:hAnsi="Calibri" w:eastAsia="Calibri" w:cs="Calibri"/>
+          <w:b w:val="0"/>
+          <w:bCs w:val="0"/>
+          <w:i w:val="0"/>
+          <w:iCs w:val="0"/>
+          <w:caps w:val="0"/>
+          <w:smallCaps w:val="0"/>
+          <w:noProof w:val="0"/>
+          <w:color w:val="000000" w:themeColor="text1" w:themeTint="FF" w:themeShade="FF"/>
+          <w:sz w:val="28"/>
+          <w:szCs w:val="28"/>
+          <w:lang w:val="pt-BR"/>
+        </w:rPr>
+        <w:t>PlayOnMatch</w:t>
+      </w:r>
+      <w:r>
+        <w:rPr>
+          <w:rFonts w:ascii="Calibri" w:hAnsi="Calibri" w:eastAsia="Calibri" w:cs="Calibri"/>
+          <w:b w:val="0"/>
+          <w:bCs w:val="0"/>
+          <w:i w:val="0"/>
+          <w:iCs w:val="0"/>
+          <w:caps w:val="0"/>
+          <w:smallCaps w:val="0"/>
+          <w:noProof w:val="0"/>
+          <w:color w:val="000000" w:themeColor="text1" w:themeTint="FF" w:themeShade="FF"/>
+          <w:sz w:val="28"/>
+          <w:szCs w:val="28"/>
+          <w:lang w:val="pt-BR"/>
+        </w:rPr>
+        <w:t>, permitindo aos usuários acompanharem seu desempenho e evolução que serão atualizados automaticamente com base no desempenho de cada jogador e equipe.</w:t>
+      </w:r>
+    </w:p>
+    <w:p>
+      <w:pPr>
+        <w:pStyle w:val="Normal"/>
+        <w:jc w:val="both"/>
+      </w:pPr>
+    </w:p>
+    <w:p>
+      <w:pPr>
+        <w:pStyle w:val="Normal"/>
+        <w:spacing w:after="160" w:line="259" w:lineRule="auto"/>
+        <w:ind w:left="0" w:firstLine="708"/>
+        <w:jc w:val="both"/>
+        <w:rPr>
+          <w:rFonts w:ascii="Calibri" w:hAnsi="Calibri" w:eastAsia="Calibri" w:cs="Calibri"/>
+          <w:b w:val="0"/>
+          <w:bCs w:val="0"/>
+          <w:i w:val="0"/>
+          <w:iCs w:val="0"/>
+          <w:caps w:val="0"/>
+          <w:smallCaps w:val="0"/>
+          <w:noProof w:val="0"/>
+          <w:color w:val="000000" w:themeColor="text1" w:themeTint="FF" w:themeShade="FF"/>
+          <w:sz w:val="36"/>
+          <w:szCs w:val="36"/>
+          <w:lang w:val="pt-BR"/>
+        </w:rPr>
+      </w:pPr>
+      <w:r>
+        <w:rPr>
+          <w:rFonts w:ascii="Calibri" w:hAnsi="Calibri" w:eastAsia="Calibri" w:cs="Calibri"/>
+          <w:b w:val="1"/>
+          <w:bCs w:val="1"/>
+          <w:i w:val="0"/>
+          <w:iCs w:val="0"/>
+          <w:caps w:val="0"/>
+          <w:smallCaps w:val="0"/>
+          <w:noProof w:val="0"/>
+          <w:color w:val="000000" w:themeColor="text1" w:themeTint="FF" w:themeShade="FF"/>
+          <w:sz w:val="36"/>
+          <w:szCs w:val="36"/>
+          <w:lang w:val="pt-BR"/>
+        </w:rPr>
+        <w:t>REGRAS DE NEGÓCIO</w:t>
+      </w:r>
+    </w:p>
+    <w:p>
+      <w:pPr>
+        <w:spacing w:after="160" w:line="259" w:lineRule="auto"/>
+        <w:ind w:left="720"/>
+        <w:jc w:val="both"/>
+        <w:rPr>
+          <w:rFonts w:ascii="Calibri" w:hAnsi="Calibri" w:eastAsia="Calibri" w:cs="Calibri"/>
+          <w:b w:val="0"/>
+          <w:bCs w:val="0"/>
+          <w:i w:val="0"/>
+          <w:iCs w:val="0"/>
+          <w:caps w:val="0"/>
+          <w:smallCaps w:val="0"/>
+          <w:noProof w:val="0"/>
+          <w:color w:val="000000" w:themeColor="text1" w:themeTint="FF" w:themeShade="FF"/>
+          <w:sz w:val="28"/>
+          <w:szCs w:val="28"/>
+          <w:lang w:val="pt-BR"/>
+        </w:rPr>
+      </w:pPr>
+      <w:r>
+        <w:rPr>
+          <w:rFonts w:ascii="Calibri" w:hAnsi="Calibri" w:eastAsia="Calibri" w:cs="Calibri"/>
+          <w:b w:val="0"/>
+          <w:bCs w:val="0"/>
+          <w:i w:val="0"/>
+          <w:iCs w:val="0"/>
+          <w:caps w:val="0"/>
+          <w:smallCaps w:val="0"/>
+          <w:noProof w:val="0"/>
+          <w:color w:val="000000" w:themeColor="text1" w:themeTint="FF" w:themeShade="FF"/>
+          <w:sz w:val="28"/>
+          <w:szCs w:val="28"/>
+          <w:lang w:val="pt-BR"/>
+        </w:rPr>
+        <w:t xml:space="preserve">Estas regras de negócio foram elencadas utilizando a técnica de levantamento orientado a ponto de vista e etnografia, observando e estudando outros aplicativos de bancos virtuais, observando suas funcionalidades básicas e objetivando </w:t>
+      </w:r>
+      <w:r>
+        <w:rPr>
+          <w:rFonts w:ascii="Calibri" w:hAnsi="Calibri" w:eastAsia="Calibri" w:cs="Calibri"/>
+          <w:b w:val="0"/>
+          <w:bCs w:val="0"/>
+          <w:i w:val="0"/>
+          <w:iCs w:val="0"/>
+          <w:caps w:val="0"/>
+          <w:smallCaps w:val="0"/>
+          <w:noProof w:val="0"/>
+          <w:color w:val="000000" w:themeColor="text1" w:themeTint="FF" w:themeShade="FF"/>
+          <w:sz w:val="28"/>
+          <w:szCs w:val="28"/>
+          <w:lang w:val="pt-BR"/>
+        </w:rPr>
+        <w:t>aplica-las</w:t>
+      </w:r>
+      <w:r>
+        <w:rPr>
+          <w:rFonts w:ascii="Calibri" w:hAnsi="Calibri" w:eastAsia="Calibri" w:cs="Calibri"/>
+          <w:b w:val="0"/>
+          <w:bCs w:val="0"/>
+          <w:i w:val="0"/>
+          <w:iCs w:val="0"/>
+          <w:caps w:val="0"/>
+          <w:smallCaps w:val="0"/>
+          <w:noProof w:val="0"/>
+          <w:color w:val="000000" w:themeColor="text1" w:themeTint="FF" w:themeShade="FF"/>
+          <w:sz w:val="28"/>
+          <w:szCs w:val="28"/>
+          <w:lang w:val="pt-BR"/>
+        </w:rPr>
+        <w:t>.</w:t>
+      </w:r>
+    </w:p>
+    <w:p>
+      <w:pPr>
+        <w:spacing w:after="160" w:line="259" w:lineRule="auto"/>
+        <w:ind w:left="720"/>
+        <w:jc w:val="both"/>
+        <w:rPr>
+          <w:rFonts w:ascii="Calibri" w:hAnsi="Calibri" w:eastAsia="Calibri" w:cs="Calibri"/>
+          <w:b w:val="0"/>
+          <w:bCs w:val="0"/>
+          <w:i w:val="0"/>
+          <w:iCs w:val="0"/>
+          <w:caps w:val="0"/>
+          <w:smallCaps w:val="0"/>
+          <w:noProof w:val="0"/>
+          <w:color w:val="000000" w:themeColor="text1" w:themeTint="FF" w:themeShade="FF"/>
+          <w:sz w:val="36"/>
+          <w:szCs w:val="36"/>
+          <w:lang w:val="pt-BR"/>
+        </w:rPr>
+      </w:pPr>
+    </w:p>
+    <w:p>
+      <w:pPr>
+        <w:spacing w:after="160" w:line="259" w:lineRule="auto"/>
+        <w:ind w:left="720"/>
+        <w:jc w:val="both"/>
+        <w:rPr>
+          <w:rFonts w:ascii="Calibri" w:hAnsi="Calibri" w:eastAsia="Calibri" w:cs="Calibri"/>
+          <w:b w:val="0"/>
+          <w:bCs w:val="0"/>
+          <w:i w:val="0"/>
+          <w:iCs w:val="0"/>
+          <w:caps w:val="0"/>
+          <w:smallCaps w:val="0"/>
+          <w:noProof w:val="0"/>
+          <w:color w:val="000000" w:themeColor="text1" w:themeTint="FF" w:themeShade="FF"/>
+          <w:sz w:val="36"/>
+          <w:szCs w:val="36"/>
+          <w:lang w:val="pt-BR"/>
+        </w:rPr>
+      </w:pPr>
+      <w:r>
+        <w:rPr>
+          <w:rFonts w:ascii="Calibri" w:hAnsi="Calibri" w:eastAsia="Calibri" w:cs="Calibri"/>
+          <w:b w:val="1"/>
+          <w:bCs w:val="1"/>
+          <w:i w:val="0"/>
+          <w:iCs w:val="0"/>
+          <w:caps w:val="0"/>
+          <w:smallCaps w:val="0"/>
+          <w:noProof w:val="0"/>
+          <w:color w:val="000000" w:themeColor="text1" w:themeTint="FF" w:themeShade="FF"/>
+          <w:sz w:val="36"/>
+          <w:szCs w:val="36"/>
+          <w:lang w:val="pt-BR"/>
+        </w:rPr>
+        <w:t>[RN01] Autenticação</w:t>
+      </w:r>
+    </w:p>
+    <w:p>
+      <w:pPr>
+        <w:spacing w:after="160" w:line="259" w:lineRule="auto"/>
+        <w:ind w:left="720"/>
+        <w:jc w:val="both"/>
+        <w:rPr>
+          <w:rFonts w:ascii="Calibri" w:hAnsi="Calibri" w:eastAsia="Calibri" w:cs="Calibri"/>
+          <w:b w:val="0"/>
+          <w:bCs w:val="0"/>
+          <w:i w:val="0"/>
+          <w:iCs w:val="0"/>
+          <w:caps w:val="0"/>
+          <w:smallCaps w:val="0"/>
+          <w:noProof w:val="0"/>
+          <w:color w:val="000000" w:themeColor="text1" w:themeTint="FF" w:themeShade="FF"/>
+          <w:sz w:val="36"/>
+          <w:szCs w:val="36"/>
+          <w:lang w:val="pt-BR"/>
+        </w:rPr>
+      </w:pPr>
+    </w:p>
+    <w:p>
+      <w:pPr>
+        <w:spacing w:after="160" w:line="259" w:lineRule="auto"/>
+        <w:ind w:left="720"/>
+        <w:jc w:val="both"/>
+        <w:rPr>
+          <w:rFonts w:ascii="Calibri" w:hAnsi="Calibri" w:eastAsia="Calibri" w:cs="Calibri"/>
+          <w:b w:val="0"/>
+          <w:bCs w:val="0"/>
+          <w:i w:val="0"/>
+          <w:iCs w:val="0"/>
+          <w:caps w:val="0"/>
+          <w:smallCaps w:val="0"/>
+          <w:noProof w:val="0"/>
+          <w:color w:val="000000" w:themeColor="text1" w:themeTint="FF" w:themeShade="FF"/>
+          <w:sz w:val="28"/>
+          <w:szCs w:val="28"/>
+          <w:lang w:val="pt-BR"/>
+        </w:rPr>
+      </w:pPr>
+      <w:r>
+        <w:rPr>
+          <w:rFonts w:ascii="Calibri" w:hAnsi="Calibri" w:eastAsia="Calibri" w:cs="Calibri"/>
+          <w:b w:val="0"/>
+          <w:bCs w:val="0"/>
+          <w:i w:val="0"/>
+          <w:iCs w:val="0"/>
+          <w:caps w:val="0"/>
+          <w:smallCaps w:val="0"/>
+          <w:noProof w:val="0"/>
+          <w:color w:val="000000" w:themeColor="text1" w:themeTint="FF" w:themeShade="FF"/>
+          <w:sz w:val="28"/>
+          <w:szCs w:val="28"/>
+          <w:lang w:val="pt-BR"/>
+        </w:rPr>
+        <w:t>O sistema devera gerenciar o acesso dos usuários, para que eles tenham acesso a outros times, campeonatos e jogadores.</w:t>
+      </w:r>
+    </w:p>
+    <w:p>
+      <w:pPr>
+        <w:spacing w:after="160" w:line="259" w:lineRule="auto"/>
+        <w:ind w:left="708" w:firstLine="348"/>
+        <w:jc w:val="both"/>
+        <w:rPr>
+          <w:rFonts w:ascii="Calibri" w:hAnsi="Calibri" w:eastAsia="Calibri" w:cs="Calibri"/>
+          <w:b w:val="0"/>
+          <w:bCs w:val="0"/>
+          <w:i w:val="0"/>
+          <w:iCs w:val="0"/>
+          <w:caps w:val="0"/>
+          <w:smallCaps w:val="0"/>
+          <w:noProof w:val="0"/>
+          <w:color w:val="000000" w:themeColor="text1" w:themeTint="FF" w:themeShade="FF"/>
+          <w:sz w:val="28"/>
+          <w:szCs w:val="28"/>
+          <w:lang w:val="pt-BR"/>
+        </w:rPr>
+      </w:pPr>
+    </w:p>
+    <w:p>
+      <w:pPr>
+        <w:spacing w:after="160" w:line="259" w:lineRule="auto"/>
+        <w:ind w:left="720"/>
+        <w:jc w:val="both"/>
+        <w:rPr>
+          <w:rFonts w:ascii="Calibri" w:hAnsi="Calibri" w:eastAsia="Calibri" w:cs="Calibri"/>
+          <w:b w:val="0"/>
+          <w:bCs w:val="0"/>
+          <w:i w:val="0"/>
+          <w:iCs w:val="0"/>
+          <w:caps w:val="0"/>
+          <w:smallCaps w:val="0"/>
+          <w:noProof w:val="0"/>
+          <w:color w:val="000000" w:themeColor="text1" w:themeTint="FF" w:themeShade="FF"/>
+          <w:sz w:val="36"/>
+          <w:szCs w:val="36"/>
+          <w:lang w:val="pt-BR"/>
+        </w:rPr>
+      </w:pPr>
+      <w:r>
+        <w:rPr>
+          <w:rFonts w:ascii="Calibri" w:hAnsi="Calibri" w:eastAsia="Calibri" w:cs="Calibri"/>
+          <w:b w:val="1"/>
+          <w:bCs w:val="1"/>
+          <w:i w:val="0"/>
+          <w:iCs w:val="0"/>
+          <w:caps w:val="0"/>
+          <w:smallCaps w:val="0"/>
+          <w:noProof w:val="0"/>
+          <w:color w:val="000000" w:themeColor="text1" w:themeTint="FF" w:themeShade="FF"/>
+          <w:sz w:val="36"/>
+          <w:szCs w:val="36"/>
+          <w:lang w:val="pt-BR"/>
+        </w:rPr>
+        <w:t>[RN02] Gerenciamento de usuários</w:t>
+      </w:r>
+    </w:p>
+    <w:p>
+      <w:pPr>
+        <w:spacing w:after="160" w:line="259" w:lineRule="auto"/>
+        <w:ind w:left="720"/>
+        <w:jc w:val="both"/>
+        <w:rPr>
+          <w:rFonts w:ascii="Calibri" w:hAnsi="Calibri" w:eastAsia="Calibri" w:cs="Calibri"/>
+          <w:b w:val="0"/>
+          <w:bCs w:val="0"/>
+          <w:i w:val="0"/>
+          <w:iCs w:val="0"/>
+          <w:caps w:val="0"/>
+          <w:smallCaps w:val="0"/>
+          <w:noProof w:val="0"/>
+          <w:color w:val="000000" w:themeColor="text1" w:themeTint="FF" w:themeShade="FF"/>
+          <w:sz w:val="36"/>
+          <w:szCs w:val="36"/>
+          <w:lang w:val="pt-BR"/>
+        </w:rPr>
+      </w:pPr>
+    </w:p>
+    <w:p>
+      <w:pPr>
+        <w:spacing w:after="160" w:line="259" w:lineRule="auto"/>
+        <w:ind w:left="720"/>
+        <w:jc w:val="both"/>
+        <w:rPr>
+          <w:rFonts w:ascii="Calibri" w:hAnsi="Calibri" w:eastAsia="Calibri" w:cs="Calibri"/>
+          <w:b w:val="0"/>
+          <w:bCs w:val="0"/>
+          <w:i w:val="0"/>
+          <w:iCs w:val="0"/>
+          <w:caps w:val="0"/>
+          <w:smallCaps w:val="0"/>
+          <w:noProof w:val="0"/>
+          <w:color w:val="000000" w:themeColor="text1" w:themeTint="FF" w:themeShade="FF"/>
+          <w:sz w:val="28"/>
+          <w:szCs w:val="28"/>
+          <w:lang w:val="pt-BR"/>
+        </w:rPr>
+      </w:pPr>
+      <w:r>
+        <w:rPr>
+          <w:rFonts w:ascii="Calibri" w:hAnsi="Calibri" w:eastAsia="Calibri" w:cs="Calibri"/>
+          <w:b w:val="0"/>
+          <w:bCs w:val="0"/>
+          <w:i w:val="0"/>
+          <w:iCs w:val="0"/>
+          <w:caps w:val="0"/>
+          <w:smallCaps w:val="0"/>
+          <w:noProof w:val="0"/>
+          <w:color w:val="000000" w:themeColor="text1" w:themeTint="FF" w:themeShade="FF"/>
+          <w:sz w:val="28"/>
+          <w:szCs w:val="28"/>
+          <w:lang w:val="pt-BR"/>
+        </w:rPr>
+        <w:t>Será necessário a implementação de funcionalidades que permitam ao usuário inserir, atualizar, excluir e listar.</w:t>
+      </w:r>
+    </w:p>
+    <w:p>
+      <w:pPr>
+        <w:pStyle w:val="Normal"/>
+        <w:spacing w:after="160" w:line="259" w:lineRule="auto"/>
+        <w:ind w:left="720"/>
+        <w:jc w:val="both"/>
+        <w:rPr>
+          <w:rFonts w:ascii="Calibri" w:hAnsi="Calibri" w:eastAsia="Calibri" w:cs="Calibri"/>
+          <w:b w:val="0"/>
+          <w:bCs w:val="0"/>
+          <w:i w:val="0"/>
+          <w:iCs w:val="0"/>
+          <w:caps w:val="0"/>
+          <w:smallCaps w:val="0"/>
+          <w:noProof w:val="0"/>
+          <w:color w:val="000000" w:themeColor="text1" w:themeTint="FF" w:themeShade="FF"/>
+          <w:sz w:val="36"/>
+          <w:szCs w:val="36"/>
+          <w:lang w:val="pt-BR"/>
+        </w:rPr>
+      </w:pPr>
+    </w:p>
+    <w:p>
+      <w:pPr>
+        <w:spacing w:after="160" w:line="259" w:lineRule="auto"/>
+        <w:ind w:left="720"/>
+        <w:jc w:val="both"/>
+        <w:rPr>
+          <w:rFonts w:ascii="Calibri" w:hAnsi="Calibri" w:eastAsia="Calibri" w:cs="Calibri"/>
+          <w:b w:val="0"/>
+          <w:bCs w:val="0"/>
+          <w:i w:val="0"/>
+          <w:iCs w:val="0"/>
+          <w:caps w:val="0"/>
+          <w:smallCaps w:val="0"/>
+          <w:noProof w:val="0"/>
+          <w:color w:val="000000" w:themeColor="text1" w:themeTint="FF" w:themeShade="FF"/>
+          <w:sz w:val="36"/>
+          <w:szCs w:val="36"/>
+          <w:lang w:val="pt-BR"/>
+        </w:rPr>
+      </w:pPr>
+      <w:r>
+        <w:rPr>
+          <w:rFonts w:ascii="Calibri" w:hAnsi="Calibri" w:eastAsia="Calibri" w:cs="Calibri"/>
+          <w:b w:val="1"/>
+          <w:bCs w:val="1"/>
+          <w:i w:val="0"/>
+          <w:iCs w:val="0"/>
+          <w:caps w:val="0"/>
+          <w:smallCaps w:val="0"/>
+          <w:noProof w:val="0"/>
+          <w:color w:val="000000" w:themeColor="text1" w:themeTint="FF" w:themeShade="FF"/>
+          <w:sz w:val="36"/>
+          <w:szCs w:val="36"/>
+          <w:lang w:val="pt-BR"/>
+        </w:rPr>
+        <w:t xml:space="preserve">[RN03] Gerenciamento de eventos </w:t>
+      </w:r>
+    </w:p>
+    <w:p>
+      <w:pPr>
+        <w:spacing w:after="160" w:line="259" w:lineRule="auto"/>
+        <w:ind w:left="720"/>
+        <w:jc w:val="both"/>
+        <w:rPr>
+          <w:rFonts w:ascii="Calibri" w:hAnsi="Calibri" w:eastAsia="Calibri" w:cs="Calibri"/>
+          <w:b w:val="0"/>
+          <w:bCs w:val="0"/>
+          <w:i w:val="0"/>
+          <w:iCs w:val="0"/>
+          <w:caps w:val="0"/>
+          <w:smallCaps w:val="0"/>
+          <w:noProof w:val="0"/>
+          <w:color w:val="000000" w:themeColor="text1" w:themeTint="FF" w:themeShade="FF"/>
+          <w:sz w:val="36"/>
+          <w:szCs w:val="36"/>
+          <w:lang w:val="pt-BR"/>
+        </w:rPr>
+      </w:pPr>
+    </w:p>
+    <w:p>
+      <w:pPr>
+        <w:spacing w:after="160" w:line="259" w:lineRule="auto"/>
+        <w:ind w:left="720"/>
+        <w:jc w:val="both"/>
+        <w:rPr>
+          <w:rFonts w:ascii="Calibri" w:hAnsi="Calibri" w:eastAsia="Calibri" w:cs="Calibri"/>
+          <w:b w:val="0"/>
+          <w:bCs w:val="0"/>
+          <w:i w:val="0"/>
+          <w:iCs w:val="0"/>
+          <w:caps w:val="0"/>
+          <w:smallCaps w:val="0"/>
+          <w:noProof w:val="0"/>
+          <w:color w:val="000000" w:themeColor="text1" w:themeTint="FF" w:themeShade="FF"/>
+          <w:sz w:val="28"/>
+          <w:szCs w:val="28"/>
+          <w:lang w:val="pt-BR"/>
+        </w:rPr>
+      </w:pPr>
+      <w:r>
+        <w:rPr>
+          <w:rFonts w:ascii="Calibri" w:hAnsi="Calibri" w:eastAsia="Calibri" w:cs="Calibri"/>
+          <w:b w:val="0"/>
+          <w:bCs w:val="0"/>
+          <w:i w:val="0"/>
+          <w:iCs w:val="0"/>
+          <w:caps w:val="0"/>
+          <w:smallCaps w:val="0"/>
+          <w:noProof w:val="0"/>
+          <w:color w:val="000000" w:themeColor="text1" w:themeTint="FF" w:themeShade="FF"/>
+          <w:sz w:val="28"/>
+          <w:szCs w:val="28"/>
+          <w:lang w:val="pt-BR"/>
+        </w:rPr>
+        <w:t>Será necessário a implementação de funcionalidades que permitam ao usuário criar, atualizar, excluir e listar.</w:t>
+      </w:r>
+    </w:p>
+    <w:p>
+      <w:pPr>
+        <w:spacing w:after="160" w:line="259" w:lineRule="auto"/>
+        <w:ind w:left="720"/>
+        <w:jc w:val="both"/>
+        <w:rPr>
+          <w:rFonts w:ascii="Calibri" w:hAnsi="Calibri" w:eastAsia="Calibri" w:cs="Calibri"/>
+          <w:b w:val="0"/>
+          <w:bCs w:val="0"/>
+          <w:i w:val="0"/>
+          <w:iCs w:val="0"/>
+          <w:caps w:val="0"/>
+          <w:smallCaps w:val="0"/>
+          <w:noProof w:val="0"/>
+          <w:color w:val="000000" w:themeColor="text1" w:themeTint="FF" w:themeShade="FF"/>
+          <w:sz w:val="36"/>
+          <w:szCs w:val="36"/>
+          <w:lang w:val="pt-BR"/>
+        </w:rPr>
+      </w:pPr>
+    </w:p>
+    <w:p>
+      <w:pPr>
+        <w:spacing w:after="160" w:line="259" w:lineRule="auto"/>
+        <w:ind w:left="720"/>
+        <w:jc w:val="both"/>
+        <w:rPr>
+          <w:rFonts w:ascii="Calibri" w:hAnsi="Calibri" w:eastAsia="Calibri" w:cs="Calibri"/>
+          <w:b w:val="0"/>
+          <w:bCs w:val="0"/>
+          <w:i w:val="0"/>
+          <w:iCs w:val="0"/>
+          <w:caps w:val="0"/>
+          <w:smallCaps w:val="0"/>
+          <w:noProof w:val="0"/>
+          <w:color w:val="000000" w:themeColor="text1" w:themeTint="FF" w:themeShade="FF"/>
+          <w:sz w:val="36"/>
+          <w:szCs w:val="36"/>
+          <w:lang w:val="pt-BR"/>
+        </w:rPr>
+      </w:pPr>
+      <w:r>
+        <w:rPr>
+          <w:rFonts w:ascii="Calibri" w:hAnsi="Calibri" w:eastAsia="Calibri" w:cs="Calibri"/>
+          <w:b w:val="1"/>
+          <w:bCs w:val="1"/>
+          <w:i w:val="0"/>
+          <w:iCs w:val="0"/>
+          <w:caps w:val="0"/>
+          <w:smallCaps w:val="0"/>
+          <w:noProof w:val="0"/>
+          <w:color w:val="000000" w:themeColor="text1" w:themeTint="FF" w:themeShade="FF"/>
+          <w:sz w:val="36"/>
+          <w:szCs w:val="36"/>
+          <w:lang w:val="pt-BR"/>
+        </w:rPr>
+        <w:t>[RN04] Sistema de notificações</w:t>
+      </w:r>
+    </w:p>
+    <w:p>
+      <w:pPr>
+        <w:spacing w:after="160" w:line="259" w:lineRule="auto"/>
+        <w:ind w:left="720"/>
+        <w:jc w:val="both"/>
+        <w:rPr>
+          <w:rFonts w:ascii="Calibri" w:hAnsi="Calibri" w:eastAsia="Calibri" w:cs="Calibri"/>
+          <w:b w:val="0"/>
+          <w:bCs w:val="0"/>
+          <w:i w:val="0"/>
+          <w:iCs w:val="0"/>
+          <w:caps w:val="0"/>
+          <w:smallCaps w:val="0"/>
+          <w:noProof w:val="0"/>
+          <w:color w:val="000000" w:themeColor="text1" w:themeTint="FF" w:themeShade="FF"/>
+          <w:sz w:val="36"/>
+          <w:szCs w:val="36"/>
+          <w:lang w:val="pt-BR"/>
+        </w:rPr>
+      </w:pPr>
+    </w:p>
+    <w:p>
+      <w:pPr>
+        <w:spacing w:after="160" w:line="259" w:lineRule="auto"/>
+        <w:ind w:left="720"/>
+        <w:jc w:val="both"/>
+        <w:rPr>
+          <w:rFonts w:ascii="Calibri" w:hAnsi="Calibri" w:eastAsia="Calibri" w:cs="Calibri"/>
+          <w:b w:val="0"/>
+          <w:bCs w:val="0"/>
+          <w:i w:val="0"/>
+          <w:iCs w:val="0"/>
+          <w:caps w:val="0"/>
+          <w:smallCaps w:val="0"/>
+          <w:noProof w:val="0"/>
+          <w:color w:val="000000" w:themeColor="text1" w:themeTint="FF" w:themeShade="FF"/>
+          <w:sz w:val="28"/>
+          <w:szCs w:val="28"/>
+          <w:lang w:val="pt-BR"/>
+        </w:rPr>
+      </w:pPr>
+      <w:r>
+        <w:rPr>
+          <w:rFonts w:ascii="Calibri" w:hAnsi="Calibri" w:eastAsia="Calibri" w:cs="Calibri"/>
+          <w:b w:val="0"/>
+          <w:bCs w:val="0"/>
+          <w:i w:val="0"/>
+          <w:iCs w:val="0"/>
+          <w:caps w:val="0"/>
+          <w:smallCaps w:val="0"/>
+          <w:noProof w:val="0"/>
+          <w:color w:val="000000" w:themeColor="text1" w:themeTint="FF" w:themeShade="FF"/>
+          <w:sz w:val="28"/>
+          <w:szCs w:val="28"/>
+          <w:lang w:val="pt-BR"/>
+        </w:rPr>
+        <w:t xml:space="preserve">O </w:t>
+      </w:r>
+      <w:r>
+        <w:rPr>
+          <w:rFonts w:ascii="Calibri" w:hAnsi="Calibri" w:eastAsia="Calibri" w:cs="Calibri"/>
+          <w:b w:val="0"/>
+          <w:bCs w:val="0"/>
+          <w:i w:val="0"/>
+          <w:iCs w:val="0"/>
+          <w:caps w:val="0"/>
+          <w:smallCaps w:val="0"/>
+          <w:noProof w:val="0"/>
+          <w:color w:val="000000" w:themeColor="text1" w:themeTint="FF" w:themeShade="FF"/>
+          <w:sz w:val="28"/>
+          <w:szCs w:val="28"/>
+          <w:lang w:val="pt-BR"/>
+        </w:rPr>
+        <w:t>PlayOnMatch</w:t>
+      </w:r>
+      <w:r>
+        <w:rPr>
+          <w:rFonts w:ascii="Calibri" w:hAnsi="Calibri" w:eastAsia="Calibri" w:cs="Calibri"/>
+          <w:b w:val="0"/>
+          <w:bCs w:val="0"/>
+          <w:i w:val="0"/>
+          <w:iCs w:val="0"/>
+          <w:caps w:val="0"/>
+          <w:smallCaps w:val="0"/>
+          <w:noProof w:val="0"/>
+          <w:color w:val="000000" w:themeColor="text1" w:themeTint="FF" w:themeShade="FF"/>
+          <w:sz w:val="28"/>
+          <w:szCs w:val="28"/>
+          <w:lang w:val="pt-BR"/>
+        </w:rPr>
+        <w:t xml:space="preserve"> deve garantir que essas notificações sejam relevantes e úteis, evitando o spam ou excesso de notificações que possam incomodar os usuários.</w:t>
+      </w:r>
+    </w:p>
+    <w:p>
+      <w:pPr>
+        <w:spacing w:after="160" w:line="259" w:lineRule="auto"/>
+        <w:ind w:left="720"/>
+        <w:jc w:val="both"/>
+        <w:rPr>
+          <w:rFonts w:ascii="Calibri" w:hAnsi="Calibri" w:eastAsia="Calibri" w:cs="Calibri"/>
+          <w:b w:val="0"/>
+          <w:bCs w:val="0"/>
+          <w:i w:val="0"/>
+          <w:iCs w:val="0"/>
+          <w:caps w:val="0"/>
+          <w:smallCaps w:val="0"/>
+          <w:noProof w:val="0"/>
+          <w:color w:val="000000" w:themeColor="text1" w:themeTint="FF" w:themeShade="FF"/>
+          <w:sz w:val="36"/>
+          <w:szCs w:val="36"/>
+          <w:lang w:val="pt-BR"/>
+        </w:rPr>
+      </w:pPr>
+    </w:p>
+    <w:p>
+      <w:pPr>
+        <w:spacing w:after="160" w:line="259" w:lineRule="auto"/>
+        <w:ind w:left="720"/>
+        <w:jc w:val="both"/>
+        <w:rPr>
+          <w:rFonts w:ascii="Calibri" w:hAnsi="Calibri" w:eastAsia="Calibri" w:cs="Calibri"/>
+          <w:b w:val="0"/>
+          <w:bCs w:val="0"/>
+          <w:i w:val="0"/>
+          <w:iCs w:val="0"/>
+          <w:caps w:val="0"/>
+          <w:smallCaps w:val="0"/>
+          <w:noProof w:val="0"/>
+          <w:color w:val="000000" w:themeColor="text1" w:themeTint="FF" w:themeShade="FF"/>
+          <w:sz w:val="36"/>
+          <w:szCs w:val="36"/>
+          <w:lang w:val="pt-BR"/>
+        </w:rPr>
+      </w:pPr>
+      <w:r>
+        <w:rPr>
+          <w:rFonts w:ascii="Calibri" w:hAnsi="Calibri" w:eastAsia="Calibri" w:cs="Calibri"/>
+          <w:b w:val="1"/>
+          <w:bCs w:val="1"/>
+          <w:i w:val="0"/>
+          <w:iCs w:val="0"/>
+          <w:caps w:val="0"/>
+          <w:smallCaps w:val="0"/>
+          <w:noProof w:val="0"/>
+          <w:color w:val="000000" w:themeColor="text1" w:themeTint="FF" w:themeShade="FF"/>
+          <w:sz w:val="36"/>
+          <w:szCs w:val="36"/>
+          <w:lang w:val="pt-BR"/>
+        </w:rPr>
+        <w:t>[RN05] Histórico de jogos de cada jogador</w:t>
+      </w:r>
+    </w:p>
+    <w:p>
+      <w:pPr>
+        <w:spacing w:after="160" w:line="259" w:lineRule="auto"/>
+        <w:ind w:left="720"/>
+        <w:jc w:val="both"/>
+        <w:rPr>
+          <w:rFonts w:ascii="Calibri" w:hAnsi="Calibri" w:eastAsia="Calibri" w:cs="Calibri"/>
+          <w:b w:val="0"/>
+          <w:bCs w:val="0"/>
+          <w:i w:val="0"/>
+          <w:iCs w:val="0"/>
+          <w:caps w:val="0"/>
+          <w:smallCaps w:val="0"/>
+          <w:noProof w:val="0"/>
+          <w:color w:val="000000" w:themeColor="text1" w:themeTint="FF" w:themeShade="FF"/>
+          <w:sz w:val="36"/>
+          <w:szCs w:val="36"/>
+          <w:lang w:val="pt-BR"/>
+        </w:rPr>
+      </w:pPr>
+    </w:p>
+    <w:p>
+      <w:pPr>
+        <w:spacing w:after="160" w:line="259" w:lineRule="auto"/>
+        <w:ind w:left="720"/>
+        <w:jc w:val="both"/>
+        <w:rPr>
+          <w:rFonts w:ascii="Calibri" w:hAnsi="Calibri" w:eastAsia="Calibri" w:cs="Calibri"/>
+          <w:b w:val="0"/>
+          <w:bCs w:val="0"/>
+          <w:i w:val="0"/>
+          <w:iCs w:val="0"/>
+          <w:caps w:val="0"/>
+          <w:smallCaps w:val="0"/>
+          <w:noProof w:val="0"/>
+          <w:color w:val="000000" w:themeColor="text1" w:themeTint="FF" w:themeShade="FF"/>
+          <w:sz w:val="28"/>
+          <w:szCs w:val="28"/>
+          <w:lang w:val="pt-BR"/>
+        </w:rPr>
+      </w:pPr>
+      <w:r>
+        <w:rPr>
+          <w:rFonts w:ascii="Calibri" w:hAnsi="Calibri" w:eastAsia="Calibri" w:cs="Calibri"/>
+          <w:b w:val="0"/>
+          <w:bCs w:val="0"/>
+          <w:i w:val="0"/>
+          <w:iCs w:val="0"/>
+          <w:caps w:val="0"/>
+          <w:smallCaps w:val="0"/>
+          <w:noProof w:val="0"/>
+          <w:color w:val="000000" w:themeColor="text1" w:themeTint="FF" w:themeShade="FF"/>
+          <w:sz w:val="28"/>
+          <w:szCs w:val="28"/>
+          <w:lang w:val="pt-BR"/>
+        </w:rPr>
+        <w:t>O histórico de jogos de cada jogador deve ser preciso e confiável, evitando erros ou informações incorretas, as informações devem ser acessíveis apenas pelos usuários autorizados e que sejam protegidas por medidas de segurança adequadas.</w:t>
+      </w:r>
+    </w:p>
+    <w:p>
+      <w:pPr>
+        <w:spacing w:after="160" w:line="259" w:lineRule="auto"/>
+        <w:ind w:left="720"/>
+        <w:jc w:val="both"/>
+        <w:rPr>
+          <w:rFonts w:ascii="Calibri" w:hAnsi="Calibri" w:eastAsia="Calibri" w:cs="Calibri"/>
+          <w:b w:val="0"/>
+          <w:bCs w:val="0"/>
+          <w:i w:val="0"/>
+          <w:iCs w:val="0"/>
+          <w:caps w:val="0"/>
+          <w:smallCaps w:val="0"/>
+          <w:noProof w:val="0"/>
+          <w:color w:val="000000" w:themeColor="text1" w:themeTint="FF" w:themeShade="FF"/>
+          <w:sz w:val="36"/>
+          <w:szCs w:val="36"/>
+          <w:lang w:val="pt-BR"/>
+        </w:rPr>
+      </w:pPr>
+    </w:p>
+    <w:p>
+      <w:pPr>
+        <w:pStyle w:val="Normal"/>
+        <w:spacing w:after="160" w:line="259" w:lineRule="auto"/>
+        <w:ind w:left="720"/>
+        <w:jc w:val="both"/>
+        <w:rPr>
+          <w:rFonts w:ascii="Calibri" w:hAnsi="Calibri" w:eastAsia="Calibri" w:cs="Calibri"/>
+          <w:b w:val="0"/>
+          <w:bCs w:val="0"/>
+          <w:i w:val="0"/>
+          <w:iCs w:val="0"/>
+          <w:caps w:val="0"/>
+          <w:smallCaps w:val="0"/>
+          <w:noProof w:val="0"/>
+          <w:color w:val="000000" w:themeColor="text1" w:themeTint="FF" w:themeShade="FF"/>
+          <w:sz w:val="36"/>
+          <w:szCs w:val="36"/>
+          <w:lang w:val="pt-BR"/>
+        </w:rPr>
+      </w:pPr>
+    </w:p>
+    <w:p>
+      <w:pPr>
+        <w:pStyle w:val="Normal"/>
+        <w:spacing w:after="160" w:line="259" w:lineRule="auto"/>
+        <w:ind w:left="720"/>
+        <w:jc w:val="both"/>
+        <w:rPr>
+          <w:rFonts w:ascii="Calibri" w:hAnsi="Calibri" w:eastAsia="Calibri" w:cs="Calibri"/>
+          <w:b w:val="0"/>
+          <w:bCs w:val="0"/>
+          <w:i w:val="0"/>
+          <w:iCs w:val="0"/>
+          <w:caps w:val="0"/>
+          <w:smallCaps w:val="0"/>
+          <w:noProof w:val="0"/>
+          <w:color w:val="000000" w:themeColor="text1" w:themeTint="FF" w:themeShade="FF"/>
+          <w:sz w:val="36"/>
+          <w:szCs w:val="36"/>
+          <w:lang w:val="pt-BR"/>
+        </w:rPr>
+      </w:pPr>
+    </w:p>
+    <w:p>
+      <w:pPr>
+        <w:pStyle w:val="Normal"/>
+        <w:spacing w:after="160" w:line="259" w:lineRule="auto"/>
+        <w:ind w:left="720"/>
+        <w:jc w:val="both"/>
+        <w:rPr>
+          <w:rFonts w:ascii="Calibri" w:hAnsi="Calibri" w:eastAsia="Calibri" w:cs="Calibri"/>
+          <w:b w:val="0"/>
+          <w:bCs w:val="0"/>
+          <w:i w:val="0"/>
+          <w:iCs w:val="0"/>
+          <w:caps w:val="0"/>
+          <w:smallCaps w:val="0"/>
+          <w:noProof w:val="0"/>
+          <w:color w:val="000000" w:themeColor="text1" w:themeTint="FF" w:themeShade="FF"/>
+          <w:sz w:val="36"/>
+          <w:szCs w:val="36"/>
+          <w:lang w:val="pt-BR"/>
+        </w:rPr>
+      </w:pPr>
+    </w:p>
+    <w:p>
+      <w:pPr>
+        <w:pStyle w:val="Normal"/>
+        <w:spacing w:after="160" w:line="259" w:lineRule="auto"/>
+        <w:ind w:left="720"/>
+        <w:jc w:val="both"/>
+        <w:rPr>
+          <w:rFonts w:ascii="Calibri" w:hAnsi="Calibri" w:eastAsia="Calibri" w:cs="Calibri"/>
+          <w:b w:val="0"/>
+          <w:bCs w:val="0"/>
+          <w:i w:val="0"/>
+          <w:iCs w:val="0"/>
+          <w:caps w:val="0"/>
+          <w:smallCaps w:val="0"/>
+          <w:noProof w:val="0"/>
+          <w:color w:val="000000" w:themeColor="text1" w:themeTint="FF" w:themeShade="FF"/>
+          <w:sz w:val="36"/>
+          <w:szCs w:val="36"/>
+          <w:lang w:val="pt-BR"/>
+        </w:rPr>
+      </w:pPr>
+    </w:p>
+    <w:p>
+      <w:pPr>
+        <w:pStyle w:val="Normal"/>
+        <w:spacing w:after="160" w:line="259" w:lineRule="auto"/>
+        <w:ind w:left="720"/>
+        <w:jc w:val="both"/>
+        <w:rPr>
+          <w:rFonts w:ascii="Calibri" w:hAnsi="Calibri" w:eastAsia="Calibri" w:cs="Calibri"/>
+          <w:b w:val="0"/>
+          <w:bCs w:val="0"/>
+          <w:i w:val="0"/>
+          <w:iCs w:val="0"/>
+          <w:caps w:val="0"/>
+          <w:smallCaps w:val="0"/>
+          <w:noProof w:val="0"/>
+          <w:color w:val="000000" w:themeColor="text1" w:themeTint="FF" w:themeShade="FF"/>
+          <w:sz w:val="36"/>
+          <w:szCs w:val="36"/>
+          <w:lang w:val="pt-BR"/>
+        </w:rPr>
+      </w:pPr>
+    </w:p>
+    <w:p>
+      <w:pPr>
+        <w:pStyle w:val="Normal"/>
+        <w:spacing w:after="160" w:line="259" w:lineRule="auto"/>
+        <w:ind w:left="720"/>
+        <w:jc w:val="both"/>
+        <w:rPr>
+          <w:rFonts w:ascii="Calibri" w:hAnsi="Calibri" w:eastAsia="Calibri" w:cs="Calibri"/>
+          <w:b w:val="0"/>
+          <w:bCs w:val="0"/>
+          <w:i w:val="0"/>
+          <w:iCs w:val="0"/>
+          <w:caps w:val="0"/>
+          <w:smallCaps w:val="0"/>
+          <w:noProof w:val="0"/>
+          <w:color w:val="000000" w:themeColor="text1" w:themeTint="FF" w:themeShade="FF"/>
+          <w:sz w:val="36"/>
+          <w:szCs w:val="36"/>
+          <w:lang w:val="pt-BR"/>
+        </w:rPr>
+      </w:pPr>
+    </w:p>
+    <w:p>
+      <w:pPr>
+        <w:pStyle w:val="Normal"/>
+        <w:spacing w:after="160" w:line="259" w:lineRule="auto"/>
+        <w:ind w:left="720"/>
+        <w:jc w:val="both"/>
+        <w:rPr>
+          <w:rFonts w:ascii="Calibri" w:hAnsi="Calibri" w:eastAsia="Calibri" w:cs="Calibri"/>
+          <w:b w:val="0"/>
+          <w:bCs w:val="0"/>
+          <w:i w:val="0"/>
+          <w:iCs w:val="0"/>
+          <w:caps w:val="0"/>
+          <w:smallCaps w:val="0"/>
+          <w:noProof w:val="0"/>
+          <w:color w:val="000000" w:themeColor="text1" w:themeTint="FF" w:themeShade="FF"/>
+          <w:sz w:val="36"/>
+          <w:szCs w:val="36"/>
+          <w:lang w:val="pt-BR"/>
+        </w:rPr>
+      </w:pPr>
+    </w:p>
+    <w:p>
+      <w:pPr>
+        <w:pStyle w:val="Default"/>
+        <w:spacing w:after="0" w:line="240" w:lineRule="auto"/>
+        <w:rPr>
+          <w:rFonts w:ascii="Calibri" w:hAnsi="Calibri" w:eastAsia="Calibri" w:cs="Calibri"/>
+          <w:b w:val="0"/>
+          <w:bCs w:val="0"/>
+          <w:i w:val="0"/>
+          <w:iCs w:val="0"/>
+          <w:caps w:val="0"/>
+          <w:smallCaps w:val="0"/>
+          <w:noProof w:val="0"/>
+          <w:color w:val="000000" w:themeColor="text1" w:themeTint="FF" w:themeShade="FF"/>
+          <w:sz w:val="36"/>
+          <w:szCs w:val="36"/>
+          <w:lang w:val="pt-BR"/>
+        </w:rPr>
+      </w:pPr>
+      <w:r>
+        <w:rPr>
+          <w:rFonts w:ascii="Calibri" w:hAnsi="Calibri" w:eastAsia="Calibri" w:cs="Calibri"/>
+          <w:b w:val="1"/>
+          <w:bCs w:val="1"/>
+          <w:i w:val="0"/>
+          <w:iCs w:val="0"/>
+          <w:caps w:val="0"/>
+          <w:smallCaps w:val="0"/>
+          <w:noProof w:val="0"/>
+          <w:color w:val="000000" w:themeColor="text1" w:themeTint="FF" w:themeShade="FF"/>
+          <w:sz w:val="36"/>
+          <w:szCs w:val="36"/>
+          <w:lang w:val="pt-BR"/>
+        </w:rPr>
+        <w:t xml:space="preserve">REQUISITOS FUNCIONAIS </w:t>
+      </w:r>
+    </w:p>
+    <w:p>
+      <w:pPr>
+        <w:spacing w:after="0" w:line="240" w:lineRule="auto"/>
+        <w:rPr>
+          <w:rFonts w:ascii="Arial" w:hAnsi="Arial" w:eastAsia="Arial" w:cs="Arial"/>
+          <w:b w:val="0"/>
+          <w:bCs w:val="0"/>
+          <w:i w:val="0"/>
+          <w:iCs w:val="0"/>
+          <w:caps w:val="0"/>
+          <w:smallCaps w:val="0"/>
+          <w:noProof w:val="0"/>
+          <w:color w:val="000000" w:themeColor="text1" w:themeTint="FF" w:themeShade="FF"/>
+          <w:sz w:val="36"/>
+          <w:szCs w:val="36"/>
+          <w:lang w:val="pt-BR"/>
+        </w:rPr>
+      </w:pPr>
+    </w:p>
+    <w:p>
+      <w:pPr>
+        <w:spacing w:after="0" w:line="240" w:lineRule="auto"/>
+        <w:rPr>
+          <w:rFonts w:ascii="Arial" w:hAnsi="Arial" w:eastAsia="Arial" w:cs="Arial"/>
+          <w:b w:val="0"/>
+          <w:bCs w:val="0"/>
+          <w:i w:val="0"/>
+          <w:iCs w:val="0"/>
+          <w:caps w:val="0"/>
+          <w:smallCaps w:val="0"/>
+          <w:noProof w:val="0"/>
+          <w:color w:val="000000" w:themeColor="text1" w:themeTint="FF" w:themeShade="FF"/>
+          <w:sz w:val="36"/>
+          <w:szCs w:val="36"/>
+          <w:lang w:val="pt-BR"/>
+        </w:rPr>
+      </w:pPr>
+    </w:p>
+    <w:p>
+      <w:pPr>
+        <w:spacing w:after="160" w:line="259" w:lineRule="auto"/>
+        <w:ind w:left="720"/>
+        <w:jc w:val="both"/>
+        <w:rPr>
+          <w:rFonts w:ascii="Calibri" w:hAnsi="Calibri" w:eastAsia="Calibri" w:cs="Calibri"/>
+          <w:b w:val="0"/>
+          <w:bCs w:val="0"/>
+          <w:i w:val="0"/>
+          <w:iCs w:val="0"/>
+          <w:caps w:val="0"/>
+          <w:smallCaps w:val="0"/>
+          <w:noProof w:val="0"/>
+          <w:color w:val="000000" w:themeColor="text1" w:themeTint="FF" w:themeShade="FF"/>
+          <w:sz w:val="32"/>
+          <w:szCs w:val="32"/>
+          <w:lang w:val="pt-BR"/>
+        </w:rPr>
+      </w:pPr>
+      <w:r>
+        <w:rPr>
+          <w:rFonts w:ascii="Calibri" w:hAnsi="Calibri" w:eastAsia="Calibri" w:cs="Calibri"/>
+          <w:b w:val="1"/>
+          <w:bCs w:val="1"/>
+          <w:i w:val="0"/>
+          <w:iCs w:val="0"/>
+          <w:caps w:val="0"/>
+          <w:smallCaps w:val="0"/>
+          <w:noProof w:val="0"/>
+          <w:color w:val="000000" w:themeColor="text1" w:themeTint="FF" w:themeShade="FF"/>
+          <w:sz w:val="32"/>
+          <w:szCs w:val="32"/>
+          <w:lang w:val="pt-BR"/>
+        </w:rPr>
+        <w:t>[RF001] Registro de usuários</w:t>
+      </w:r>
+    </w:p>
+    <w:p>
+      <w:pPr>
+        <w:spacing w:after="160" w:line="259" w:lineRule="auto"/>
+        <w:ind w:left="720"/>
+        <w:jc w:val="both"/>
+        <w:rPr>
+          <w:rFonts w:ascii="Calibri" w:hAnsi="Calibri" w:eastAsia="Calibri" w:cs="Calibri"/>
+          <w:b w:val="0"/>
+          <w:bCs w:val="0"/>
+          <w:i w:val="0"/>
+          <w:iCs w:val="0"/>
+          <w:caps w:val="0"/>
+          <w:smallCaps w:val="0"/>
+          <w:noProof w:val="0"/>
+          <w:color w:val="000000" w:themeColor="text1" w:themeTint="FF" w:themeShade="FF"/>
+          <w:sz w:val="28"/>
+          <w:szCs w:val="28"/>
+          <w:lang w:val="pt-BR"/>
+        </w:rPr>
+      </w:pPr>
+      <w:r>
+        <w:rPr>
+          <w:rFonts w:ascii="Calibri" w:hAnsi="Calibri" w:eastAsia="Calibri" w:cs="Calibri"/>
+          <w:b w:val="0"/>
+          <w:bCs w:val="0"/>
+          <w:i w:val="0"/>
+          <w:iCs w:val="0"/>
+          <w:caps w:val="0"/>
+          <w:smallCaps w:val="0"/>
+          <w:noProof w:val="0"/>
+          <w:color w:val="000000" w:themeColor="text1" w:themeTint="FF" w:themeShade="FF"/>
+          <w:sz w:val="28"/>
+          <w:szCs w:val="28"/>
+          <w:lang w:val="pt-BR"/>
+        </w:rPr>
+        <w:t>Prioridade: (x) Essencial ( ) Importante ( ) Desejável</w:t>
+      </w:r>
+    </w:p>
+    <w:p>
+      <w:pPr>
+        <w:spacing w:after="160" w:line="259" w:lineRule="auto"/>
+        <w:ind w:left="720"/>
+        <w:jc w:val="both"/>
+        <w:rPr>
+          <w:rFonts w:ascii="Calibri" w:hAnsi="Calibri" w:eastAsia="Calibri" w:cs="Calibri"/>
+          <w:b w:val="0"/>
+          <w:bCs w:val="0"/>
+          <w:i w:val="0"/>
+          <w:iCs w:val="0"/>
+          <w:caps w:val="0"/>
+          <w:smallCaps w:val="0"/>
+          <w:noProof w:val="0"/>
+          <w:color w:val="000000" w:themeColor="text1" w:themeTint="FF" w:themeShade="FF"/>
+          <w:sz w:val="28"/>
+          <w:szCs w:val="28"/>
+          <w:lang w:val="pt-BR"/>
+        </w:rPr>
+      </w:pPr>
+    </w:p>
+    <w:p>
+      <w:pPr>
+        <w:spacing w:after="160" w:line="259" w:lineRule="auto"/>
+        <w:ind w:left="720"/>
+        <w:jc w:val="both"/>
+        <w:rPr>
+          <w:rFonts w:ascii="Calibri" w:hAnsi="Calibri" w:eastAsia="Calibri" w:cs="Calibri"/>
+          <w:b w:val="0"/>
+          <w:bCs w:val="0"/>
+          <w:i w:val="0"/>
+          <w:iCs w:val="0"/>
+          <w:caps w:val="0"/>
+          <w:smallCaps w:val="0"/>
+          <w:noProof w:val="0"/>
+          <w:color w:val="000000" w:themeColor="text1" w:themeTint="FF" w:themeShade="FF"/>
+          <w:sz w:val="28"/>
+          <w:szCs w:val="28"/>
+          <w:lang w:val="pt-BR"/>
+        </w:rPr>
+      </w:pPr>
+      <w:r>
+        <w:rPr>
+          <w:rFonts w:ascii="Calibri" w:hAnsi="Calibri" w:eastAsia="Calibri" w:cs="Calibri"/>
+          <w:b w:val="0"/>
+          <w:bCs w:val="0"/>
+          <w:i w:val="0"/>
+          <w:iCs w:val="0"/>
+          <w:caps w:val="0"/>
+          <w:smallCaps w:val="0"/>
+          <w:noProof w:val="0"/>
+          <w:color w:val="000000" w:themeColor="text1" w:themeTint="FF" w:themeShade="FF"/>
+          <w:sz w:val="28"/>
+          <w:szCs w:val="28"/>
+          <w:lang w:val="pt-BR"/>
+        </w:rPr>
+        <w:t>O sistema deve permitir que novos usuários se registrem fornecendo informações básicas, como nome completo, endereço de e-mail e senha.</w:t>
+      </w:r>
+    </w:p>
+    <w:p>
+      <w:pPr>
+        <w:pStyle w:val="Normal"/>
+        <w:spacing w:after="160" w:line="259" w:lineRule="auto"/>
+        <w:ind w:left="720"/>
+        <w:jc w:val="both"/>
+        <w:rPr>
+          <w:rFonts w:ascii="Calibri" w:hAnsi="Calibri" w:eastAsia="Calibri" w:cs="Calibri"/>
+          <w:b w:val="0"/>
+          <w:bCs w:val="0"/>
+          <w:i w:val="0"/>
+          <w:iCs w:val="0"/>
+          <w:caps w:val="0"/>
+          <w:smallCaps w:val="0"/>
+          <w:noProof w:val="0"/>
+          <w:color w:val="000000" w:themeColor="text1" w:themeTint="FF" w:themeShade="FF"/>
+          <w:sz w:val="32"/>
+          <w:szCs w:val="32"/>
+          <w:lang w:val="pt-BR"/>
+        </w:rPr>
+      </w:pPr>
+      <w:r>
+        <w:drawing>
+          <wp:inline wp14:editId="29C9C8C2" wp14:anchorId="13854DAC">
+            <wp:extent cx="5391152" cy="1285875"/>
+            <wp:effectExtent l="0" t="0" r="0" b="0"/>
+            <wp:docPr id="1336083761" name="" title=""/>
+            <wp:cNvGraphicFramePr>
+              <a:graphicFrameLocks noChangeAspect="1"/>
+            </wp:cNvGraphicFramePr>
+            <a:graphic>
+              <a:graphicData uri="http://schemas.openxmlformats.org/drawingml/2006/picture">
+                <pic:pic>
+                  <pic:nvPicPr>
+                    <pic:cNvPr id="0" name=""/>
+                    <pic:cNvPicPr/>
+                  </pic:nvPicPr>
+                  <pic:blipFill>
+                    <a:blip r:embed="Rc77692a5750e4468">
+                      <a:extLst>
+                        <a:ext xmlns:a="http://schemas.openxmlformats.org/drawingml/2006/main" uri="{28A0092B-C50C-407E-A947-70E740481C1C}">
+                          <a14:useLocalDpi val="0"/>
+                        </a:ext>
+                      </a:extLst>
+                    </a:blip>
+                    <a:stretch>
+                      <a:fillRect/>
+                    </a:stretch>
+                  </pic:blipFill>
+                  <pic:spPr>
+                    <a:xfrm>
+                      <a:off x="0" y="0"/>
+                      <a:ext cx="5391152" cy="1285875"/>
+                    </a:xfrm>
+                    <a:prstGeom prst="rect">
+                      <a:avLst/>
+                    </a:prstGeom>
+                  </pic:spPr>
+                </pic:pic>
+              </a:graphicData>
+            </a:graphic>
+          </wp:inline>
+        </w:drawing>
+      </w:r>
+      <w:r>
+        <w:br/>
+      </w:r>
+      <w:r>
+        <w:rPr>
+          <w:rFonts w:ascii="Calibri" w:hAnsi="Calibri" w:eastAsia="Calibri" w:cs="Calibri"/>
+          <w:b w:val="1"/>
+          <w:bCs w:val="1"/>
+          <w:i w:val="0"/>
+          <w:iCs w:val="0"/>
+          <w:caps w:val="0"/>
+          <w:smallCaps w:val="0"/>
+          <w:noProof w:val="0"/>
+          <w:color w:val="000000" w:themeColor="text1" w:themeTint="FF" w:themeShade="FF"/>
+          <w:sz w:val="32"/>
+          <w:szCs w:val="32"/>
+          <w:lang w:val="pt-BR"/>
+        </w:rPr>
+        <w:t>[RF002] Criação de Partidas</w:t>
+      </w:r>
+    </w:p>
+    <w:p>
+      <w:pPr>
+        <w:spacing w:after="160" w:line="259" w:lineRule="auto"/>
+        <w:ind w:left="720"/>
+        <w:jc w:val="both"/>
+        <w:rPr>
+          <w:rFonts w:ascii="Calibri" w:hAnsi="Calibri" w:eastAsia="Calibri" w:cs="Calibri"/>
+          <w:b w:val="0"/>
+          <w:bCs w:val="0"/>
+          <w:i w:val="0"/>
+          <w:iCs w:val="0"/>
+          <w:caps w:val="0"/>
+          <w:smallCaps w:val="0"/>
+          <w:noProof w:val="0"/>
+          <w:color w:val="000000" w:themeColor="text1" w:themeTint="FF" w:themeShade="FF"/>
+          <w:sz w:val="28"/>
+          <w:szCs w:val="28"/>
+          <w:lang w:val="pt-BR"/>
+        </w:rPr>
+      </w:pPr>
+      <w:r>
+        <w:rPr>
+          <w:rFonts w:ascii="Calibri" w:hAnsi="Calibri" w:eastAsia="Calibri" w:cs="Calibri"/>
+          <w:b w:val="0"/>
+          <w:bCs w:val="0"/>
+          <w:i w:val="0"/>
+          <w:iCs w:val="0"/>
+          <w:caps w:val="0"/>
+          <w:smallCaps w:val="0"/>
+          <w:noProof w:val="0"/>
+          <w:color w:val="000000" w:themeColor="text1" w:themeTint="FF" w:themeShade="FF"/>
+          <w:sz w:val="28"/>
+          <w:szCs w:val="28"/>
+          <w:lang w:val="pt-BR"/>
+        </w:rPr>
+        <w:t>Prioridade: (x) Essencial ( ) Importante ( ) Desejável</w:t>
+      </w:r>
+    </w:p>
+    <w:p>
+      <w:pPr>
+        <w:spacing w:after="160" w:line="259" w:lineRule="auto"/>
+        <w:ind w:left="720"/>
+        <w:jc w:val="both"/>
+        <w:rPr>
+          <w:rFonts w:ascii="Calibri" w:hAnsi="Calibri" w:eastAsia="Calibri" w:cs="Calibri"/>
+          <w:b w:val="0"/>
+          <w:bCs w:val="0"/>
+          <w:i w:val="0"/>
+          <w:iCs w:val="0"/>
+          <w:caps w:val="0"/>
+          <w:smallCaps w:val="0"/>
+          <w:noProof w:val="0"/>
+          <w:color w:val="000000" w:themeColor="text1" w:themeTint="FF" w:themeShade="FF"/>
+          <w:sz w:val="28"/>
+          <w:szCs w:val="28"/>
+          <w:lang w:val="pt-BR"/>
+        </w:rPr>
+      </w:pPr>
+    </w:p>
+    <w:p>
+      <w:pPr>
+        <w:spacing w:after="160" w:line="259" w:lineRule="auto"/>
+        <w:ind w:left="720"/>
+        <w:jc w:val="both"/>
+        <w:rPr>
+          <w:rFonts w:ascii="Calibri" w:hAnsi="Calibri" w:eastAsia="Calibri" w:cs="Calibri"/>
+          <w:b w:val="0"/>
+          <w:bCs w:val="0"/>
+          <w:i w:val="0"/>
+          <w:iCs w:val="0"/>
+          <w:caps w:val="0"/>
+          <w:smallCaps w:val="0"/>
+          <w:noProof w:val="0"/>
+          <w:color w:val="000000" w:themeColor="text1" w:themeTint="FF" w:themeShade="FF"/>
+          <w:sz w:val="28"/>
+          <w:szCs w:val="28"/>
+          <w:lang w:val="pt-BR"/>
+        </w:rPr>
+      </w:pPr>
+      <w:r>
+        <w:rPr>
+          <w:rFonts w:ascii="Calibri" w:hAnsi="Calibri" w:eastAsia="Calibri" w:cs="Calibri"/>
+          <w:b w:val="0"/>
+          <w:bCs w:val="0"/>
+          <w:i w:val="0"/>
+          <w:iCs w:val="0"/>
+          <w:caps w:val="0"/>
+          <w:smallCaps w:val="0"/>
+          <w:noProof w:val="0"/>
+          <w:color w:val="000000" w:themeColor="text1" w:themeTint="FF" w:themeShade="FF"/>
+          <w:sz w:val="28"/>
+          <w:szCs w:val="28"/>
+          <w:lang w:val="pt-BR"/>
+        </w:rPr>
+        <w:t>O sistema deve permitir que usuários criem partidas para diferentes esportes e determinem a data, hora e local de cada partida.</w:t>
+      </w:r>
+    </w:p>
+    <w:p>
+      <w:pPr>
+        <w:pStyle w:val="Normal"/>
+        <w:spacing w:after="160" w:line="259" w:lineRule="auto"/>
+        <w:ind w:left="720"/>
+        <w:jc w:val="both"/>
+      </w:pPr>
+      <w:r>
+        <w:drawing>
+          <wp:inline wp14:editId="5CEF7A8E" wp14:anchorId="497A82E5">
+            <wp:extent cx="5114925" cy="1285875"/>
+            <wp:effectExtent l="0" t="0" r="0" b="0"/>
+            <wp:docPr id="357360486" name="" title=""/>
+            <wp:cNvGraphicFramePr>
+              <a:graphicFrameLocks noChangeAspect="1"/>
+            </wp:cNvGraphicFramePr>
+            <a:graphic>
+              <a:graphicData uri="http://schemas.openxmlformats.org/drawingml/2006/picture">
+                <pic:pic>
+                  <pic:nvPicPr>
+                    <pic:cNvPr id="0" name=""/>
+                    <pic:cNvPicPr/>
+                  </pic:nvPicPr>
+                  <pic:blipFill>
+                    <a:blip r:embed="Ra1ecf24a6d7c450e">
+                      <a:extLst>
+                        <a:ext xmlns:a="http://schemas.openxmlformats.org/drawingml/2006/main" uri="{28A0092B-C50C-407E-A947-70E740481C1C}">
+                          <a14:useLocalDpi val="0"/>
+                        </a:ext>
+                      </a:extLst>
+                    </a:blip>
+                    <a:stretch>
+                      <a:fillRect/>
+                    </a:stretch>
+                  </pic:blipFill>
+                  <pic:spPr>
+                    <a:xfrm>
+                      <a:off x="0" y="0"/>
+                      <a:ext cx="5114925" cy="1285875"/>
+                    </a:xfrm>
+                    <a:prstGeom prst="rect">
+                      <a:avLst/>
+                    </a:prstGeom>
+                  </pic:spPr>
+                </pic:pic>
+              </a:graphicData>
+            </a:graphic>
+          </wp:inline>
+        </w:drawing>
+      </w:r>
+      <w:r>
+        <w:br/>
+      </w:r>
+    </w:p>
+    <w:p>
+      <w:pPr>
+        <w:pStyle w:val="Normal"/>
+        <w:spacing w:after="160" w:line="259" w:lineRule="auto"/>
+        <w:ind w:left="720"/>
+        <w:jc w:val="both"/>
+      </w:pPr>
+    </w:p>
+    <w:p>
+      <w:pPr>
+        <w:pStyle w:val="Normal"/>
+        <w:spacing w:after="160" w:line="259" w:lineRule="auto"/>
+        <w:ind w:left="720"/>
+        <w:jc w:val="both"/>
+      </w:pPr>
+    </w:p>
+    <w:p>
+      <w:pPr>
+        <w:pStyle w:val="Normal"/>
+        <w:spacing w:after="160" w:line="259" w:lineRule="auto"/>
+        <w:ind w:left="720"/>
+        <w:jc w:val="both"/>
+      </w:pPr>
+    </w:p>
+    <w:p>
+      <w:pPr>
+        <w:pStyle w:val="Normal"/>
+        <w:spacing w:after="160" w:line="259" w:lineRule="auto"/>
+        <w:ind w:left="720"/>
+        <w:jc w:val="both"/>
+      </w:pPr>
+    </w:p>
+    <w:p>
+      <w:pPr>
+        <w:pStyle w:val="Normal"/>
+        <w:spacing w:after="160" w:line="259" w:lineRule="auto"/>
+        <w:ind w:left="720"/>
+        <w:jc w:val="both"/>
+      </w:pPr>
+    </w:p>
+    <w:p>
+      <w:pPr>
+        <w:pStyle w:val="Normal"/>
+        <w:spacing w:after="160" w:line="259" w:lineRule="auto"/>
+        <w:ind w:left="720"/>
+        <w:jc w:val="both"/>
+      </w:pPr>
+    </w:p>
+    <w:p>
+      <w:pPr>
+        <w:pStyle w:val="Normal"/>
+        <w:spacing w:after="160" w:line="259" w:lineRule="auto"/>
+        <w:ind w:left="720"/>
+        <w:jc w:val="both"/>
+      </w:pPr>
+    </w:p>
+    <w:p>
+      <w:pPr>
+        <w:spacing w:after="160" w:line="259" w:lineRule="auto"/>
+        <w:ind w:left="720"/>
+        <w:jc w:val="both"/>
+        <w:rPr>
+          <w:rFonts w:ascii="Calibri" w:hAnsi="Calibri" w:eastAsia="Calibri" w:cs="Calibri"/>
+          <w:b w:val="0"/>
+          <w:bCs w:val="0"/>
+          <w:i w:val="0"/>
+          <w:iCs w:val="0"/>
+          <w:caps w:val="0"/>
+          <w:smallCaps w:val="0"/>
+          <w:noProof w:val="0"/>
+          <w:color w:val="000000" w:themeColor="text1" w:themeTint="FF" w:themeShade="FF"/>
+          <w:sz w:val="32"/>
+          <w:szCs w:val="32"/>
+          <w:lang w:val="pt-BR"/>
+        </w:rPr>
+      </w:pPr>
+      <w:r>
+        <w:rPr>
+          <w:rFonts w:ascii="Calibri" w:hAnsi="Calibri" w:eastAsia="Calibri" w:cs="Calibri"/>
+          <w:b w:val="1"/>
+          <w:bCs w:val="1"/>
+          <w:i w:val="0"/>
+          <w:iCs w:val="0"/>
+          <w:caps w:val="0"/>
+          <w:smallCaps w:val="0"/>
+          <w:noProof w:val="0"/>
+          <w:color w:val="000000" w:themeColor="text1" w:themeTint="FF" w:themeShade="FF"/>
+          <w:sz w:val="32"/>
+          <w:szCs w:val="32"/>
+          <w:lang w:val="pt-BR"/>
+        </w:rPr>
+        <w:t>[RF006] Sistema de notificação</w:t>
+      </w:r>
+    </w:p>
+    <w:p>
+      <w:pPr>
+        <w:spacing w:after="160" w:line="259" w:lineRule="auto"/>
+        <w:ind w:left="720"/>
+        <w:jc w:val="both"/>
+        <w:rPr>
+          <w:rFonts w:ascii="Calibri" w:hAnsi="Calibri" w:eastAsia="Calibri" w:cs="Calibri"/>
+          <w:b w:val="0"/>
+          <w:bCs w:val="0"/>
+          <w:i w:val="0"/>
+          <w:iCs w:val="0"/>
+          <w:caps w:val="0"/>
+          <w:smallCaps w:val="0"/>
+          <w:noProof w:val="0"/>
+          <w:color w:val="000000" w:themeColor="text1" w:themeTint="FF" w:themeShade="FF"/>
+          <w:sz w:val="28"/>
+          <w:szCs w:val="28"/>
+          <w:lang w:val="pt-BR"/>
+        </w:rPr>
+      </w:pPr>
+      <w:r>
+        <w:rPr>
+          <w:rFonts w:ascii="Calibri" w:hAnsi="Calibri" w:eastAsia="Calibri" w:cs="Calibri"/>
+          <w:b w:val="0"/>
+          <w:bCs w:val="0"/>
+          <w:i w:val="0"/>
+          <w:iCs w:val="0"/>
+          <w:caps w:val="0"/>
+          <w:smallCaps w:val="0"/>
+          <w:noProof w:val="0"/>
+          <w:color w:val="000000" w:themeColor="text1" w:themeTint="FF" w:themeShade="FF"/>
+          <w:sz w:val="28"/>
+          <w:szCs w:val="28"/>
+          <w:lang w:val="pt-BR"/>
+        </w:rPr>
+        <w:t>Prioridade: ( ) Essencial (x) Importante ( ) Desejável</w:t>
+      </w:r>
+    </w:p>
+    <w:p>
+      <w:pPr>
+        <w:spacing w:after="160" w:line="259" w:lineRule="auto"/>
+        <w:ind w:left="720"/>
+        <w:jc w:val="both"/>
+        <w:rPr>
+          <w:rFonts w:ascii="Calibri" w:hAnsi="Calibri" w:eastAsia="Calibri" w:cs="Calibri"/>
+          <w:b w:val="0"/>
+          <w:bCs w:val="0"/>
+          <w:i w:val="0"/>
+          <w:iCs w:val="0"/>
+          <w:caps w:val="0"/>
+          <w:smallCaps w:val="0"/>
+          <w:noProof w:val="0"/>
+          <w:color w:val="000000" w:themeColor="text1" w:themeTint="FF" w:themeShade="FF"/>
+          <w:sz w:val="23"/>
+          <w:szCs w:val="23"/>
+          <w:lang w:val="pt-BR"/>
+        </w:rPr>
+      </w:pPr>
+    </w:p>
+    <w:p>
+      <w:pPr>
+        <w:spacing w:after="160" w:line="259" w:lineRule="auto"/>
+        <w:ind w:left="720"/>
+        <w:jc w:val="both"/>
+        <w:rPr>
+          <w:rFonts w:ascii="Calibri" w:hAnsi="Calibri" w:eastAsia="Calibri" w:cs="Calibri"/>
+          <w:b w:val="0"/>
+          <w:bCs w:val="0"/>
+          <w:i w:val="0"/>
+          <w:iCs w:val="0"/>
+          <w:caps w:val="0"/>
+          <w:smallCaps w:val="0"/>
+          <w:noProof w:val="0"/>
+          <w:color w:val="000000" w:themeColor="text1" w:themeTint="FF" w:themeShade="FF"/>
+          <w:sz w:val="28"/>
+          <w:szCs w:val="28"/>
+          <w:lang w:val="pt-BR"/>
+        </w:rPr>
+      </w:pPr>
+      <w:r>
+        <w:rPr>
+          <w:rFonts w:ascii="Calibri" w:hAnsi="Calibri" w:eastAsia="Calibri" w:cs="Calibri"/>
+          <w:b w:val="0"/>
+          <w:bCs w:val="0"/>
+          <w:i w:val="0"/>
+          <w:iCs w:val="0"/>
+          <w:caps w:val="0"/>
+          <w:smallCaps w:val="0"/>
+          <w:noProof w:val="0"/>
+          <w:color w:val="000000" w:themeColor="text1" w:themeTint="FF" w:themeShade="FF"/>
+          <w:sz w:val="28"/>
+          <w:szCs w:val="28"/>
+          <w:lang w:val="pt-BR"/>
+        </w:rPr>
+        <w:t>O sistema deve enviar notificações para os usuários sobre convites para participar de novos eventos esportivos, entre outros</w:t>
+      </w:r>
+    </w:p>
+    <w:p>
+      <w:pPr>
+        <w:pStyle w:val="Normal"/>
+        <w:spacing w:after="160" w:line="259" w:lineRule="auto"/>
+        <w:ind w:left="720"/>
+        <w:jc w:val="center"/>
+      </w:pPr>
+      <w:r>
+        <w:drawing>
+          <wp:inline wp14:editId="2440FBC4" wp14:anchorId="2B0C544C">
+            <wp:extent cx="2819400" cy="857250"/>
+            <wp:effectExtent l="0" t="0" r="0" b="0"/>
+            <wp:docPr id="820556245" name="" title=""/>
+            <wp:cNvGraphicFramePr>
+              <a:graphicFrameLocks noChangeAspect="1"/>
+            </wp:cNvGraphicFramePr>
+            <a:graphic>
+              <a:graphicData uri="http://schemas.openxmlformats.org/drawingml/2006/picture">
+                <pic:pic>
+                  <pic:nvPicPr>
+                    <pic:cNvPr id="0" name=""/>
+                    <pic:cNvPicPr/>
+                  </pic:nvPicPr>
+                  <pic:blipFill>
+                    <a:blip r:embed="Rf0d54faae6c14de1">
+                      <a:extLst>
+                        <a:ext xmlns:a="http://schemas.openxmlformats.org/drawingml/2006/main" uri="{28A0092B-C50C-407E-A947-70E740481C1C}">
+                          <a14:useLocalDpi val="0"/>
+                        </a:ext>
+                      </a:extLst>
+                    </a:blip>
+                    <a:stretch>
+                      <a:fillRect/>
+                    </a:stretch>
+                  </pic:blipFill>
+                  <pic:spPr>
+                    <a:xfrm>
+                      <a:off x="0" y="0"/>
+                      <a:ext cx="2819400" cy="857250"/>
+                    </a:xfrm>
+                    <a:prstGeom prst="rect">
+                      <a:avLst/>
+                    </a:prstGeom>
+                  </pic:spPr>
+                </pic:pic>
+              </a:graphicData>
+            </a:graphic>
+          </wp:inline>
+        </w:drawing>
+      </w:r>
+    </w:p>
+    <w:p>
+      <w:pPr>
+        <w:spacing w:after="160" w:line="259" w:lineRule="auto"/>
+        <w:ind w:left="720"/>
+        <w:jc w:val="both"/>
+        <w:rPr>
+          <w:rFonts w:ascii="Calibri" w:hAnsi="Calibri" w:eastAsia="Calibri" w:cs="Calibri"/>
+          <w:b w:val="0"/>
+          <w:bCs w:val="0"/>
+          <w:i w:val="0"/>
+          <w:iCs w:val="0"/>
+          <w:caps w:val="0"/>
+          <w:smallCaps w:val="0"/>
+          <w:noProof w:val="0"/>
+          <w:color w:val="000000" w:themeColor="text1" w:themeTint="FF" w:themeShade="FF"/>
+          <w:sz w:val="32"/>
+          <w:szCs w:val="32"/>
+          <w:lang w:val="pt-BR"/>
+        </w:rPr>
+      </w:pPr>
+      <w:r>
+        <w:rPr>
+          <w:rFonts w:ascii="Calibri" w:hAnsi="Calibri" w:eastAsia="Calibri" w:cs="Calibri"/>
+          <w:b w:val="1"/>
+          <w:bCs w:val="1"/>
+          <w:i w:val="0"/>
+          <w:iCs w:val="0"/>
+          <w:caps w:val="0"/>
+          <w:smallCaps w:val="0"/>
+          <w:noProof w:val="0"/>
+          <w:color w:val="000000" w:themeColor="text1" w:themeTint="FF" w:themeShade="FF"/>
+          <w:sz w:val="32"/>
+          <w:szCs w:val="32"/>
+          <w:lang w:val="pt-BR"/>
+        </w:rPr>
+        <w:t>[RF008] Histórico de jogador</w:t>
+      </w:r>
+    </w:p>
+    <w:p>
+      <w:pPr>
+        <w:spacing w:after="160" w:line="259" w:lineRule="auto"/>
+        <w:ind w:left="720"/>
+        <w:jc w:val="both"/>
+        <w:rPr>
+          <w:rFonts w:ascii="Calibri" w:hAnsi="Calibri" w:eastAsia="Calibri" w:cs="Calibri"/>
+          <w:b w:val="0"/>
+          <w:bCs w:val="0"/>
+          <w:i w:val="0"/>
+          <w:iCs w:val="0"/>
+          <w:caps w:val="0"/>
+          <w:smallCaps w:val="0"/>
+          <w:noProof w:val="0"/>
+          <w:color w:val="000000" w:themeColor="text1" w:themeTint="FF" w:themeShade="FF"/>
+          <w:sz w:val="28"/>
+          <w:szCs w:val="28"/>
+          <w:lang w:val="pt-BR"/>
+        </w:rPr>
+      </w:pPr>
+      <w:r>
+        <w:rPr>
+          <w:rFonts w:ascii="Calibri" w:hAnsi="Calibri" w:eastAsia="Calibri" w:cs="Calibri"/>
+          <w:b w:val="0"/>
+          <w:bCs w:val="0"/>
+          <w:i w:val="0"/>
+          <w:iCs w:val="0"/>
+          <w:caps w:val="0"/>
+          <w:smallCaps w:val="0"/>
+          <w:noProof w:val="0"/>
+          <w:color w:val="000000" w:themeColor="text1" w:themeTint="FF" w:themeShade="FF"/>
+          <w:sz w:val="28"/>
+          <w:szCs w:val="28"/>
+          <w:lang w:val="pt-BR"/>
+        </w:rPr>
+        <w:t>Prioridade: ( ) Essencial (x) Importante ( ) Desejável</w:t>
+      </w:r>
+    </w:p>
+    <w:p>
+      <w:pPr>
+        <w:spacing w:after="160" w:line="259" w:lineRule="auto"/>
+        <w:ind w:left="720"/>
+        <w:jc w:val="both"/>
+        <w:rPr>
+          <w:rFonts w:ascii="Calibri" w:hAnsi="Calibri" w:eastAsia="Calibri" w:cs="Calibri"/>
+          <w:b w:val="0"/>
+          <w:bCs w:val="0"/>
+          <w:i w:val="0"/>
+          <w:iCs w:val="0"/>
+          <w:caps w:val="0"/>
+          <w:smallCaps w:val="0"/>
+          <w:noProof w:val="0"/>
+          <w:color w:val="000000" w:themeColor="text1" w:themeTint="FF" w:themeShade="FF"/>
+          <w:sz w:val="23"/>
+          <w:szCs w:val="23"/>
+          <w:lang w:val="pt-BR"/>
+        </w:rPr>
+      </w:pPr>
+    </w:p>
+    <w:p>
+      <w:pPr>
+        <w:spacing w:after="160" w:line="259" w:lineRule="auto"/>
+        <w:ind w:left="720"/>
+        <w:jc w:val="both"/>
+        <w:rPr>
+          <w:rFonts w:ascii="Calibri" w:hAnsi="Calibri" w:eastAsia="Calibri" w:cs="Calibri"/>
+          <w:b w:val="0"/>
+          <w:bCs w:val="0"/>
+          <w:i w:val="0"/>
+          <w:iCs w:val="0"/>
+          <w:caps w:val="0"/>
+          <w:smallCaps w:val="0"/>
+          <w:noProof w:val="0"/>
+          <w:color w:val="000000" w:themeColor="text1" w:themeTint="FF" w:themeShade="FF"/>
+          <w:sz w:val="28"/>
+          <w:szCs w:val="28"/>
+          <w:lang w:val="pt-BR"/>
+        </w:rPr>
+      </w:pPr>
+      <w:r>
+        <w:rPr>
+          <w:rFonts w:ascii="Calibri" w:hAnsi="Calibri" w:eastAsia="Calibri" w:cs="Calibri"/>
+          <w:b w:val="0"/>
+          <w:bCs w:val="0"/>
+          <w:i w:val="0"/>
+          <w:iCs w:val="0"/>
+          <w:caps w:val="0"/>
+          <w:smallCaps w:val="0"/>
+          <w:noProof w:val="0"/>
+          <w:color w:val="000000" w:themeColor="text1" w:themeTint="FF" w:themeShade="FF"/>
+          <w:sz w:val="28"/>
+          <w:szCs w:val="28"/>
+          <w:lang w:val="pt-BR"/>
+        </w:rPr>
+        <w:t>O sistema deve mostrar um histórico de jogos para cada jogador, incluindo resultados.</w:t>
+      </w:r>
+    </w:p>
+    <w:p>
+      <w:pPr>
+        <w:pStyle w:val="Normal"/>
+        <w:spacing w:after="0" w:line="240" w:lineRule="auto"/>
+        <w:ind w:left="708"/>
+        <w:jc w:val="both"/>
+      </w:pPr>
+      <w:r>
+        <w:drawing>
+          <wp:inline wp14:editId="4D99E2A9" wp14:anchorId="76186FB9">
+            <wp:extent cx="3095625" cy="1228725"/>
+            <wp:effectExtent l="0" t="0" r="0" b="0"/>
+            <wp:docPr id="344909699" name="" title=""/>
+            <wp:cNvGraphicFramePr>
+              <a:graphicFrameLocks noChangeAspect="1"/>
+            </wp:cNvGraphicFramePr>
+            <a:graphic>
+              <a:graphicData uri="http://schemas.openxmlformats.org/drawingml/2006/picture">
+                <pic:pic>
+                  <pic:nvPicPr>
+                    <pic:cNvPr id="0" name=""/>
+                    <pic:cNvPicPr/>
+                  </pic:nvPicPr>
+                  <pic:blipFill>
+                    <a:blip r:embed="Rd7cf6aff7dd34cdc">
+                      <a:extLst>
+                        <a:ext xmlns:a="http://schemas.openxmlformats.org/drawingml/2006/main" uri="{28A0092B-C50C-407E-A947-70E740481C1C}">
+                          <a14:useLocalDpi val="0"/>
+                        </a:ext>
+                      </a:extLst>
+                    </a:blip>
+                    <a:stretch>
+                      <a:fillRect/>
+                    </a:stretch>
+                  </pic:blipFill>
+                  <pic:spPr>
+                    <a:xfrm>
+                      <a:off x="0" y="0"/>
+                      <a:ext cx="3095625" cy="1228725"/>
+                    </a:xfrm>
+                    <a:prstGeom prst="rect">
+                      <a:avLst/>
+                    </a:prstGeom>
+                  </pic:spPr>
+                </pic:pic>
+              </a:graphicData>
+            </a:graphic>
+          </wp:inline>
+        </w:drawing>
+      </w:r>
+      <w:r>
+        <w:br/>
+      </w:r>
+      <w:r>
+        <w:br/>
+      </w:r>
+      <w:r>
+        <w:br/>
+      </w:r>
+    </w:p>
+    <w:p>
+      <w:pPr>
+        <w:pStyle w:val="Normal"/>
+        <w:spacing w:after="0" w:line="240" w:lineRule="auto"/>
+        <w:ind w:left="708"/>
+        <w:jc w:val="both"/>
+      </w:pPr>
+    </w:p>
+    <w:p>
+      <w:pPr>
+        <w:pStyle w:val="Normal"/>
+        <w:spacing w:after="0" w:line="240" w:lineRule="auto"/>
+        <w:ind w:left="708"/>
+        <w:jc w:val="both"/>
+      </w:pPr>
+    </w:p>
+    <w:p>
+      <w:pPr>
+        <w:pStyle w:val="Normal"/>
+        <w:spacing w:after="0" w:line="240" w:lineRule="auto"/>
+        <w:ind w:left="708"/>
+        <w:jc w:val="both"/>
+      </w:pPr>
+    </w:p>
+    <w:p>
+      <w:pPr>
+        <w:pStyle w:val="Normal"/>
+        <w:spacing w:after="0" w:line="240" w:lineRule="auto"/>
+        <w:ind w:left="708"/>
+        <w:jc w:val="both"/>
+      </w:pPr>
+    </w:p>
+    <w:p>
+      <w:pPr>
+        <w:pStyle w:val="Normal"/>
+        <w:spacing w:after="0" w:line="240" w:lineRule="auto"/>
+        <w:ind w:left="708"/>
+        <w:jc w:val="both"/>
+      </w:pPr>
+    </w:p>
+    <w:p>
+      <w:pPr>
+        <w:pStyle w:val="Normal"/>
+        <w:spacing w:after="0" w:line="240" w:lineRule="auto"/>
+        <w:ind w:left="708"/>
+        <w:jc w:val="both"/>
+      </w:pPr>
+    </w:p>
+    <w:p>
+      <w:pPr>
+        <w:pStyle w:val="Normal"/>
+        <w:spacing w:after="0" w:line="240" w:lineRule="auto"/>
+        <w:ind w:left="708"/>
+        <w:jc w:val="both"/>
+      </w:pPr>
+    </w:p>
+    <w:p>
+      <w:pPr>
+        <w:pStyle w:val="Normal"/>
+        <w:spacing w:after="0" w:line="240" w:lineRule="auto"/>
+        <w:ind w:left="708"/>
+        <w:jc w:val="both"/>
+      </w:pPr>
+    </w:p>
+    <w:p>
+      <w:pPr>
+        <w:pStyle w:val="Normal"/>
+        <w:spacing w:after="0" w:line="240" w:lineRule="auto"/>
+        <w:ind w:left="708"/>
+        <w:jc w:val="both"/>
+      </w:pPr>
+    </w:p>
+    <w:p>
+      <w:pPr>
+        <w:pStyle w:val="Normal"/>
+        <w:spacing w:after="0" w:line="240" w:lineRule="auto"/>
+        <w:ind w:left="708"/>
+        <w:jc w:val="both"/>
+      </w:pPr>
+    </w:p>
+    <w:p>
+      <w:pPr>
+        <w:pStyle w:val="Normal"/>
+        <w:spacing w:after="0" w:line="240" w:lineRule="auto"/>
+        <w:ind w:left="708"/>
+        <w:jc w:val="both"/>
+      </w:pPr>
+    </w:p>
+    <w:p>
+      <w:pPr>
+        <w:pStyle w:val="Normal"/>
+        <w:spacing w:after="0" w:line="240" w:lineRule="auto"/>
+        <w:ind w:left="708"/>
+        <w:jc w:val="both"/>
+      </w:pPr>
+    </w:p>
+    <w:p>
+      <w:pPr>
+        <w:pStyle w:val="Normal"/>
+        <w:spacing w:after="0" w:line="240" w:lineRule="auto"/>
+        <w:ind w:left="708"/>
+        <w:jc w:val="both"/>
+      </w:pPr>
+    </w:p>
+    <w:p>
+      <w:pPr>
+        <w:pStyle w:val="Normal"/>
+        <w:spacing w:after="0" w:line="240" w:lineRule="auto"/>
+        <w:ind w:left="708"/>
+        <w:jc w:val="both"/>
+      </w:pPr>
+    </w:p>
+    <w:p>
+      <w:pPr>
+        <w:pStyle w:val="Normal"/>
+        <w:spacing w:after="0" w:line="240" w:lineRule="auto"/>
+        <w:ind w:left="708"/>
+        <w:jc w:val="both"/>
+      </w:pPr>
+    </w:p>
+    <w:p>
+      <w:pPr>
+        <w:pStyle w:val="Normal"/>
+        <w:spacing w:after="0" w:line="240" w:lineRule="auto"/>
+        <w:ind w:left="708"/>
+        <w:jc w:val="both"/>
+      </w:pPr>
+    </w:p>
+    <w:p>
+      <w:pPr>
+        <w:pStyle w:val="Normal"/>
+        <w:spacing w:after="0" w:line="240" w:lineRule="auto"/>
+        <w:ind w:left="708"/>
+        <w:jc w:val="both"/>
+      </w:pPr>
+    </w:p>
+    <w:p>
+      <w:pPr>
+        <w:pStyle w:val="Normal"/>
+        <w:spacing w:after="0" w:line="240" w:lineRule="auto"/>
+        <w:ind w:left="708"/>
+        <w:jc w:val="both"/>
+      </w:pPr>
+    </w:p>
+    <w:p>
+      <w:pPr>
+        <w:pStyle w:val="Default"/>
+        <w:spacing w:after="0" w:line="240" w:lineRule="auto"/>
+        <w:ind w:left="360"/>
+        <w:rPr>
+          <w:rFonts w:ascii="Calibri" w:hAnsi="Calibri" w:eastAsia="Calibri" w:cs="Calibri"/>
+          <w:b w:val="0"/>
+          <w:bCs w:val="0"/>
+          <w:i w:val="0"/>
+          <w:iCs w:val="0"/>
+          <w:caps w:val="0"/>
+          <w:smallCaps w:val="0"/>
+          <w:noProof w:val="0"/>
+          <w:color w:val="000000" w:themeColor="text1" w:themeTint="FF" w:themeShade="FF"/>
+          <w:sz w:val="36"/>
+          <w:szCs w:val="36"/>
+          <w:lang w:val="pt-BR"/>
+        </w:rPr>
+      </w:pPr>
+      <w:r>
+        <w:rPr>
+          <w:rFonts w:ascii="Calibri" w:hAnsi="Calibri" w:eastAsia="Calibri" w:cs="Calibri"/>
+          <w:b w:val="1"/>
+          <w:bCs w:val="1"/>
+          <w:i w:val="0"/>
+          <w:iCs w:val="0"/>
+          <w:caps w:val="0"/>
+          <w:smallCaps w:val="0"/>
+          <w:noProof w:val="0"/>
+          <w:color w:val="000000" w:themeColor="text1" w:themeTint="FF" w:themeShade="FF"/>
+          <w:sz w:val="36"/>
+          <w:szCs w:val="36"/>
+          <w:lang w:val="pt-BR"/>
+        </w:rPr>
+        <w:t xml:space="preserve">REQUISITOS NÃO FUNCIONAIS </w:t>
+      </w:r>
+    </w:p>
+    <w:p>
+      <w:pPr>
+        <w:spacing w:after="0" w:line="240" w:lineRule="auto"/>
+        <w:ind w:left="360"/>
+        <w:rPr>
+          <w:rFonts w:ascii="Arial" w:hAnsi="Arial" w:eastAsia="Arial" w:cs="Arial"/>
+          <w:b w:val="0"/>
+          <w:bCs w:val="0"/>
+          <w:i w:val="0"/>
+          <w:iCs w:val="0"/>
+          <w:caps w:val="0"/>
+          <w:smallCaps w:val="0"/>
+          <w:noProof w:val="0"/>
+          <w:color w:val="000000" w:themeColor="text1" w:themeTint="FF" w:themeShade="FF"/>
+          <w:sz w:val="36"/>
+          <w:szCs w:val="36"/>
+          <w:lang w:val="pt-BR"/>
+        </w:rPr>
+      </w:pPr>
+    </w:p>
+    <w:p>
+      <w:pPr>
+        <w:pStyle w:val="Default"/>
+        <w:spacing w:after="0" w:line="240" w:lineRule="auto"/>
+        <w:rPr>
+          <w:rFonts w:ascii="Calibri" w:hAnsi="Calibri" w:eastAsia="Calibri" w:cs="Calibri"/>
+          <w:b w:val="0"/>
+          <w:bCs w:val="0"/>
+          <w:i w:val="0"/>
+          <w:iCs w:val="0"/>
+          <w:caps w:val="0"/>
+          <w:smallCaps w:val="0"/>
+          <w:noProof w:val="0"/>
+          <w:color w:val="000000" w:themeColor="text1" w:themeTint="FF" w:themeShade="FF"/>
+          <w:sz w:val="32"/>
+          <w:szCs w:val="32"/>
+          <w:lang w:val="pt-BR"/>
+        </w:rPr>
+      </w:pPr>
+      <w:r>
+        <w:rPr>
+          <w:rFonts w:ascii="Calibri" w:hAnsi="Calibri" w:eastAsia="Calibri" w:cs="Calibri"/>
+          <w:b w:val="1"/>
+          <w:bCs w:val="1"/>
+          <w:i w:val="0"/>
+          <w:iCs w:val="0"/>
+          <w:caps w:val="0"/>
+          <w:smallCaps w:val="0"/>
+          <w:noProof w:val="0"/>
+          <w:color w:val="000000" w:themeColor="text1" w:themeTint="FF" w:themeShade="FF"/>
+          <w:sz w:val="32"/>
+          <w:szCs w:val="32"/>
+          <w:lang w:val="pt-BR"/>
+        </w:rPr>
+        <w:t>[NF001] LINGUAGENS DE PROGRAMAÇÃO</w:t>
+      </w:r>
+    </w:p>
+    <w:p>
+      <w:pPr>
+        <w:pStyle w:val="Default"/>
+        <w:spacing w:after="0" w:line="240" w:lineRule="auto"/>
+        <w:ind w:left="1440"/>
+        <w:jc w:val="both"/>
+        <w:rPr>
+          <w:rFonts w:ascii="Calibri" w:hAnsi="Calibri" w:eastAsia="Calibri" w:cs="Calibri"/>
+          <w:b w:val="0"/>
+          <w:bCs w:val="0"/>
+          <w:i w:val="0"/>
+          <w:iCs w:val="0"/>
+          <w:caps w:val="0"/>
+          <w:smallCaps w:val="0"/>
+          <w:noProof w:val="0"/>
+          <w:color w:val="000000" w:themeColor="text1" w:themeTint="FF" w:themeShade="FF"/>
+          <w:sz w:val="28"/>
+          <w:szCs w:val="28"/>
+          <w:lang w:val="pt-BR"/>
+        </w:rPr>
+      </w:pPr>
+      <w:r>
+        <w:rPr>
+          <w:rFonts w:ascii="Calibri" w:hAnsi="Calibri" w:eastAsia="Calibri" w:cs="Calibri"/>
+          <w:b w:val="0"/>
+          <w:bCs w:val="0"/>
+          <w:i w:val="0"/>
+          <w:iCs w:val="0"/>
+          <w:caps w:val="0"/>
+          <w:smallCaps w:val="0"/>
+          <w:noProof w:val="0"/>
+          <w:color w:val="000000" w:themeColor="text1" w:themeTint="FF" w:themeShade="FF"/>
+          <w:sz w:val="28"/>
+          <w:szCs w:val="28"/>
+          <w:lang w:val="pt-BR"/>
+        </w:rPr>
+        <w:t xml:space="preserve">As linguagens de programação utilizadas no desenvolvimento deste projeto são: Back-End Javascript </w:t>
+      </w:r>
+      <w:r>
+        <w:rPr>
+          <w:rFonts w:ascii="Calibri" w:hAnsi="Calibri" w:eastAsia="Calibri" w:cs="Calibri"/>
+          <w:b w:val="0"/>
+          <w:bCs w:val="0"/>
+          <w:i w:val="0"/>
+          <w:iCs w:val="0"/>
+          <w:caps w:val="0"/>
+          <w:smallCaps w:val="0"/>
+          <w:noProof w:val="0"/>
+          <w:color w:val="202124"/>
+          <w:sz w:val="28"/>
+          <w:szCs w:val="28"/>
+          <w:lang w:val="pt-BR"/>
+        </w:rPr>
+        <w:t>Framework</w:t>
+      </w:r>
+      <w:r>
+        <w:rPr>
+          <w:rFonts w:ascii="Calibri" w:hAnsi="Calibri" w:eastAsia="Calibri" w:cs="Calibri"/>
+          <w:b w:val="0"/>
+          <w:bCs w:val="0"/>
+          <w:i w:val="0"/>
+          <w:iCs w:val="0"/>
+          <w:caps w:val="0"/>
+          <w:smallCaps w:val="0"/>
+          <w:noProof w:val="0"/>
+          <w:color w:val="000000" w:themeColor="text1" w:themeTint="FF" w:themeShade="FF"/>
+          <w:sz w:val="28"/>
+          <w:szCs w:val="28"/>
+          <w:lang w:val="pt-BR"/>
+        </w:rPr>
+        <w:t xml:space="preserve"> (Node.js), Front-End HTML, CSS, JavaScript, Mobile Javascript </w:t>
+      </w:r>
+      <w:r>
+        <w:rPr>
+          <w:rFonts w:ascii="Calibri" w:hAnsi="Calibri" w:eastAsia="Calibri" w:cs="Calibri"/>
+          <w:b w:val="0"/>
+          <w:bCs w:val="0"/>
+          <w:i w:val="0"/>
+          <w:iCs w:val="0"/>
+          <w:caps w:val="0"/>
+          <w:smallCaps w:val="0"/>
+          <w:noProof w:val="0"/>
+          <w:color w:val="202124"/>
+          <w:sz w:val="28"/>
+          <w:szCs w:val="28"/>
+          <w:lang w:val="pt-BR"/>
+        </w:rPr>
+        <w:t>Framework</w:t>
+      </w:r>
+      <w:r>
+        <w:rPr>
+          <w:rFonts w:ascii="Calibri" w:hAnsi="Calibri" w:eastAsia="Calibri" w:cs="Calibri"/>
+          <w:b w:val="0"/>
+          <w:bCs w:val="0"/>
+          <w:i w:val="0"/>
+          <w:iCs w:val="0"/>
+          <w:caps w:val="0"/>
+          <w:smallCaps w:val="0"/>
+          <w:noProof w:val="0"/>
+          <w:color w:val="000000" w:themeColor="text1" w:themeTint="FF" w:themeShade="FF"/>
+          <w:sz w:val="28"/>
+          <w:szCs w:val="28"/>
+          <w:lang w:val="pt-BR"/>
+        </w:rPr>
+        <w:t xml:space="preserve"> (React Native). </w:t>
+      </w:r>
+    </w:p>
+    <w:p>
+      <w:pPr>
+        <w:spacing w:after="0" w:line="240" w:lineRule="auto"/>
+        <w:ind w:left="1440"/>
+        <w:rPr>
+          <w:rFonts w:ascii="Calibri" w:hAnsi="Calibri" w:eastAsia="Calibri" w:cs="Calibri"/>
+          <w:b w:val="0"/>
+          <w:bCs w:val="0"/>
+          <w:i w:val="0"/>
+          <w:iCs w:val="0"/>
+          <w:caps w:val="0"/>
+          <w:smallCaps w:val="0"/>
+          <w:noProof w:val="0"/>
+          <w:color w:val="000000" w:themeColor="text1" w:themeTint="FF" w:themeShade="FF"/>
+          <w:sz w:val="28"/>
+          <w:szCs w:val="28"/>
+          <w:lang w:val="pt-BR"/>
+        </w:rPr>
+      </w:pPr>
+    </w:p>
+    <w:p>
+      <w:pPr>
+        <w:pStyle w:val="Default"/>
+        <w:spacing w:after="0" w:line="240" w:lineRule="auto"/>
+        <w:rPr>
+          <w:rFonts w:ascii="Calibri" w:hAnsi="Calibri" w:eastAsia="Calibri" w:cs="Calibri"/>
+          <w:b w:val="0"/>
+          <w:bCs w:val="0"/>
+          <w:i w:val="0"/>
+          <w:iCs w:val="0"/>
+          <w:caps w:val="0"/>
+          <w:smallCaps w:val="0"/>
+          <w:noProof w:val="0"/>
+          <w:color w:val="000000" w:themeColor="text1" w:themeTint="FF" w:themeShade="FF"/>
+          <w:sz w:val="32"/>
+          <w:szCs w:val="32"/>
+          <w:lang w:val="pt-BR"/>
+        </w:rPr>
+      </w:pPr>
+      <w:r>
+        <w:rPr>
+          <w:rFonts w:ascii="Calibri" w:hAnsi="Calibri" w:eastAsia="Calibri" w:cs="Calibri"/>
+          <w:b w:val="1"/>
+          <w:bCs w:val="1"/>
+          <w:i w:val="0"/>
+          <w:iCs w:val="0"/>
+          <w:caps w:val="0"/>
+          <w:smallCaps w:val="0"/>
+          <w:noProof w:val="0"/>
+          <w:color w:val="000000" w:themeColor="text1" w:themeTint="FF" w:themeShade="FF"/>
+          <w:sz w:val="32"/>
+          <w:szCs w:val="32"/>
+          <w:lang w:val="pt-BR"/>
+        </w:rPr>
+        <w:t>[NF002] SEGURANÇA</w:t>
+      </w:r>
+    </w:p>
+    <w:p>
+      <w:pPr>
+        <w:spacing w:after="0" w:line="240" w:lineRule="auto"/>
+        <w:ind w:left="1416"/>
+        <w:jc w:val="both"/>
+        <w:rPr>
+          <w:rFonts w:ascii="Calibri" w:hAnsi="Calibri" w:eastAsia="Calibri" w:cs="Calibri"/>
+          <w:b w:val="0"/>
+          <w:bCs w:val="0"/>
+          <w:i w:val="0"/>
+          <w:iCs w:val="0"/>
+          <w:caps w:val="0"/>
+          <w:smallCaps w:val="0"/>
+          <w:noProof w:val="0"/>
+          <w:color w:val="000000" w:themeColor="text1" w:themeTint="FF" w:themeShade="FF"/>
+          <w:sz w:val="28"/>
+          <w:szCs w:val="28"/>
+          <w:lang w:val="pt-BR"/>
+        </w:rPr>
+      </w:pPr>
+      <w:r>
+        <w:rPr>
+          <w:rFonts w:ascii="Calibri" w:hAnsi="Calibri" w:eastAsia="Calibri" w:cs="Calibri"/>
+          <w:b w:val="0"/>
+          <w:bCs w:val="0"/>
+          <w:i w:val="0"/>
+          <w:iCs w:val="0"/>
+          <w:caps w:val="0"/>
+          <w:smallCaps w:val="0"/>
+          <w:noProof w:val="0"/>
+          <w:color w:val="000000" w:themeColor="text1" w:themeTint="FF" w:themeShade="FF"/>
+          <w:sz w:val="28"/>
+          <w:szCs w:val="28"/>
+          <w:lang w:val="pt-BR"/>
+        </w:rPr>
+        <w:t>Criptografia de senha no login/cadastro com hash code, referindo-se ao login [RF001] Os dados codificados serão armazenados no banco.</w:t>
+      </w:r>
+    </w:p>
+    <w:p>
+      <w:pPr>
+        <w:spacing w:after="0" w:line="240" w:lineRule="auto"/>
+        <w:ind w:left="1416"/>
+        <w:jc w:val="both"/>
+        <w:rPr>
+          <w:rFonts w:ascii="Calibri" w:hAnsi="Calibri" w:eastAsia="Calibri" w:cs="Calibri"/>
+          <w:b w:val="0"/>
+          <w:bCs w:val="0"/>
+          <w:i w:val="0"/>
+          <w:iCs w:val="0"/>
+          <w:caps w:val="0"/>
+          <w:smallCaps w:val="0"/>
+          <w:noProof w:val="0"/>
+          <w:color w:val="000000" w:themeColor="text1" w:themeTint="FF" w:themeShade="FF"/>
+          <w:sz w:val="28"/>
+          <w:szCs w:val="28"/>
+          <w:lang w:val="pt-BR"/>
+        </w:rPr>
+      </w:pPr>
+    </w:p>
+    <w:p>
+      <w:pPr>
+        <w:spacing w:after="0" w:line="240" w:lineRule="auto"/>
+        <w:jc w:val="both"/>
+        <w:rPr>
+          <w:rFonts w:ascii="Calibri" w:hAnsi="Calibri" w:eastAsia="Calibri" w:cs="Calibri"/>
+          <w:b w:val="0"/>
+          <w:bCs w:val="0"/>
+          <w:i w:val="0"/>
+          <w:iCs w:val="0"/>
+          <w:caps w:val="0"/>
+          <w:smallCaps w:val="0"/>
+          <w:noProof w:val="0"/>
+          <w:color w:val="000000" w:themeColor="text1" w:themeTint="FF" w:themeShade="FF"/>
+          <w:sz w:val="28"/>
+          <w:szCs w:val="28"/>
+          <w:lang w:val="pt-BR"/>
+        </w:rPr>
+      </w:pPr>
+    </w:p>
+    <w:p>
+      <w:pPr>
+        <w:spacing w:after="0" w:line="240" w:lineRule="auto"/>
+        <w:rPr>
+          <w:rFonts w:ascii="Arial" w:hAnsi="Arial" w:eastAsia="Arial" w:cs="Arial"/>
+          <w:b w:val="0"/>
+          <w:bCs w:val="0"/>
+          <w:i w:val="0"/>
+          <w:iCs w:val="0"/>
+          <w:caps w:val="0"/>
+          <w:smallCaps w:val="0"/>
+          <w:noProof w:val="0"/>
+          <w:color w:val="202124"/>
+          <w:sz w:val="24"/>
+          <w:szCs w:val="24"/>
+          <w:lang w:val="pt-BR"/>
+        </w:rPr>
+      </w:pPr>
+    </w:p>
+    <w:p>
+      <w:pPr>
+        <w:pStyle w:val="Default"/>
+        <w:spacing w:after="0" w:line="240" w:lineRule="auto"/>
+        <w:rPr>
+          <w:rFonts w:ascii="Calibri" w:hAnsi="Calibri" w:eastAsia="Calibri" w:cs="Calibri"/>
+          <w:b w:val="0"/>
+          <w:bCs w:val="0"/>
+          <w:i w:val="0"/>
+          <w:iCs w:val="0"/>
+          <w:caps w:val="0"/>
+          <w:smallCaps w:val="0"/>
+          <w:noProof w:val="0"/>
+          <w:color w:val="000000" w:themeColor="text1" w:themeTint="FF" w:themeShade="FF"/>
+          <w:sz w:val="32"/>
+          <w:szCs w:val="32"/>
+          <w:lang w:val="pt-BR"/>
+        </w:rPr>
+      </w:pPr>
+      <w:r>
+        <w:rPr>
+          <w:rFonts w:ascii="Calibri" w:hAnsi="Calibri" w:eastAsia="Calibri" w:cs="Calibri"/>
+          <w:b w:val="1"/>
+          <w:bCs w:val="1"/>
+          <w:i w:val="0"/>
+          <w:iCs w:val="0"/>
+          <w:caps w:val="0"/>
+          <w:smallCaps w:val="0"/>
+          <w:noProof w:val="0"/>
+          <w:color w:val="000000" w:themeColor="text1" w:themeTint="FF" w:themeShade="FF"/>
+          <w:sz w:val="32"/>
+          <w:szCs w:val="32"/>
+          <w:lang w:val="pt-BR"/>
+        </w:rPr>
+        <w:t xml:space="preserve">[NF002] SERVIDORES </w:t>
+      </w:r>
+    </w:p>
+    <w:p>
+      <w:pPr>
+        <w:pStyle w:val="Default"/>
+        <w:spacing w:after="0" w:line="240" w:lineRule="auto"/>
+        <w:ind w:left="708" w:firstLine="708"/>
+        <w:jc w:val="both"/>
+        <w:rPr>
+          <w:rFonts w:ascii="Calibri" w:hAnsi="Calibri" w:eastAsia="Calibri" w:cs="Calibri"/>
+          <w:b w:val="0"/>
+          <w:bCs w:val="0"/>
+          <w:i w:val="0"/>
+          <w:iCs w:val="0"/>
+          <w:caps w:val="0"/>
+          <w:smallCaps w:val="0"/>
+          <w:noProof w:val="0"/>
+          <w:color w:val="000000" w:themeColor="text1" w:themeTint="FF" w:themeShade="FF"/>
+          <w:sz w:val="28"/>
+          <w:szCs w:val="28"/>
+          <w:lang w:val="pt-BR"/>
+        </w:rPr>
+      </w:pPr>
+      <w:r>
+        <w:rPr>
+          <w:rFonts w:ascii="Calibri" w:hAnsi="Calibri" w:eastAsia="Calibri" w:cs="Calibri"/>
+          <w:b w:val="0"/>
+          <w:bCs w:val="0"/>
+          <w:i w:val="0"/>
+          <w:iCs w:val="0"/>
+          <w:caps w:val="0"/>
+          <w:smallCaps w:val="0"/>
+          <w:noProof w:val="0"/>
+          <w:color w:val="000000" w:themeColor="text1" w:themeTint="FF" w:themeShade="FF"/>
+          <w:sz w:val="28"/>
+          <w:szCs w:val="28"/>
+          <w:lang w:val="pt-BR"/>
+        </w:rPr>
+        <w:t>Os servidores utilizados neste projeto são Microsoft Azure.</w:t>
+      </w:r>
+    </w:p>
+    <w:p>
+      <w:pPr>
+        <w:pStyle w:val="Default"/>
+        <w:spacing w:after="0" w:line="240" w:lineRule="auto"/>
+        <w:ind w:left="708" w:firstLine="708"/>
+        <w:jc w:val="both"/>
+        <w:rPr>
+          <w:rFonts w:ascii="Calibri" w:hAnsi="Calibri" w:eastAsia="Calibri" w:cs="Calibri"/>
+          <w:b w:val="0"/>
+          <w:bCs w:val="0"/>
+          <w:i w:val="0"/>
+          <w:iCs w:val="0"/>
+          <w:caps w:val="0"/>
+          <w:smallCaps w:val="0"/>
+          <w:noProof w:val="0"/>
+          <w:color w:val="000000" w:themeColor="text1" w:themeTint="FF" w:themeShade="FF"/>
+          <w:sz w:val="28"/>
+          <w:szCs w:val="28"/>
+          <w:lang w:val="pt-BR"/>
+        </w:rPr>
+      </w:pPr>
+    </w:p>
+    <w:p>
+      <w:pPr>
+        <w:pStyle w:val="Normal"/>
+        <w:spacing w:after="0" w:line="240" w:lineRule="auto"/>
+        <w:ind w:left="708"/>
+        <w:jc w:val="both"/>
+      </w:pPr>
+    </w:p>
+    <w:p>
+      <w:pPr>
+        <w:pStyle w:val="Normal"/>
+        <w:spacing w:after="0" w:line="240" w:lineRule="auto"/>
+        <w:ind w:left="0"/>
+        <w:jc w:val="both"/>
+        <w:rPr>
+          <w:b w:val="1"/>
+          <w:bCs w:val="1"/>
+          <w:sz w:val="40"/>
+          <w:szCs w:val="40"/>
+        </w:rPr>
+      </w:pPr>
+      <w:r>
+        <w:rPr>
+          <w:b w:val="1"/>
+          <w:bCs w:val="1"/>
+          <w:sz w:val="40"/>
+          <w:szCs w:val="40"/>
+        </w:rPr>
+        <w:t>ORÇAMENTO</w:t>
+      </w:r>
+    </w:p>
+    <w:p>
+      <w:pPr>
+        <w:pStyle w:val="Normal"/>
+        <w:spacing w:after="0" w:line="240" w:lineRule="auto"/>
+        <w:ind w:left="0"/>
+        <w:jc w:val="both"/>
+      </w:pPr>
+      <w:r>
+        <w:drawing>
+          <wp:inline wp14:editId="0DA14312" wp14:anchorId="0853DB30">
+            <wp:extent cx="5786224" cy="2627539"/>
+            <wp:effectExtent l="0" t="0" r="0" b="0"/>
+            <wp:docPr id="452702763" name="" title=""/>
+            <wp:cNvGraphicFramePr>
+              <a:graphicFrameLocks noChangeAspect="1"/>
+            </wp:cNvGraphicFramePr>
+            <a:graphic>
+              <a:graphicData uri="http://schemas.openxmlformats.org/drawingml/2006/picture">
+                <pic:pic>
+                  <pic:nvPicPr>
+                    <pic:cNvPr id="0" name=""/>
+                    <pic:cNvPicPr/>
+                  </pic:nvPicPr>
+                  <pic:blipFill>
+                    <a:blip r:embed="Raefab9397b684ad7">
+                      <a:extLst>
+                        <a:ext xmlns:a="http://schemas.openxmlformats.org/drawingml/2006/main" uri="{28A0092B-C50C-407E-A947-70E740481C1C}">
+                          <a14:useLocalDpi val="0"/>
+                        </a:ext>
+                      </a:extLst>
+                    </a:blip>
+                    <a:stretch>
+                      <a:fillRect/>
+                    </a:stretch>
+                  </pic:blipFill>
+                  <pic:spPr>
+                    <a:xfrm>
+                      <a:off x="0" y="0"/>
+                      <a:ext cx="5786224" cy="2627539"/>
+                    </a:xfrm>
+                    <a:prstGeom prst="rect">
+                      <a:avLst/>
+                    </a:prstGeom>
+                  </pic:spPr>
+                </pic:pic>
+              </a:graphicData>
+            </a:graphic>
+          </wp:inline>
+        </w:drawing>
+      </w:r>
+    </w:p>
+    <w:p>
+      <w:pPr>
+        <w:pStyle w:val="Normal"/>
+        <w:spacing w:after="0" w:line="240" w:lineRule="auto"/>
+        <w:ind w:left="0"/>
+        <w:jc w:val="both"/>
+        <w:rPr>
+          <w:b w:val="1"/>
+          <w:bCs w:val="1"/>
+          <w:sz w:val="40"/>
+          <w:szCs w:val="40"/>
+        </w:rPr>
+      </w:pPr>
+    </w:p>
+    <w:p>
+      <w:pPr>
+        <w:pStyle w:val="Normal"/>
+        <w:spacing w:after="0" w:line="240" w:lineRule="auto"/>
+        <w:ind w:left="0"/>
+        <w:jc w:val="both"/>
+        <w:rPr>
+          <w:b w:val="1"/>
+          <w:bCs w:val="1"/>
+          <w:sz w:val="40"/>
+          <w:szCs w:val="40"/>
+        </w:rPr>
+      </w:pPr>
+    </w:p>
+    <w:p>
+      <w:pPr>
+        <w:pStyle w:val="Normal"/>
+        <w:spacing w:after="0" w:line="240" w:lineRule="auto"/>
+        <w:ind w:left="0"/>
+        <w:jc w:val="both"/>
+        <w:rPr>
+          <w:b w:val="1"/>
+          <w:bCs w:val="1"/>
+          <w:sz w:val="40"/>
+          <w:szCs w:val="40"/>
+        </w:rPr>
+      </w:pPr>
+    </w:p>
+    <w:p>
+      <w:pPr>
+        <w:pStyle w:val="Normal"/>
+        <w:spacing w:after="0" w:line="240" w:lineRule="auto"/>
+        <w:ind w:left="0"/>
+        <w:jc w:val="both"/>
+        <w:rPr>
+          <w:b w:val="1"/>
+          <w:bCs w:val="1"/>
+          <w:sz w:val="40"/>
+          <w:szCs w:val="40"/>
+        </w:rPr>
+      </w:pPr>
+    </w:p>
+    <w:p>
+      <w:pPr>
+        <w:pStyle w:val="Normal"/>
+        <w:spacing w:after="0" w:line="240" w:lineRule="auto"/>
+        <w:ind w:left="0"/>
+        <w:jc w:val="both"/>
+        <w:rPr>
+          <w:b w:val="1"/>
+          <w:bCs w:val="1"/>
+          <w:sz w:val="40"/>
+          <w:szCs w:val="40"/>
+        </w:rPr>
+      </w:pPr>
+    </w:p>
+    <w:p>
+      <w:pPr>
+        <w:pStyle w:val="Normal"/>
+        <w:spacing w:after="0" w:line="240" w:lineRule="auto"/>
+        <w:ind w:left="0"/>
+        <w:jc w:val="both"/>
+        <w:rPr>
+          <w:b w:val="1"/>
+          <w:bCs w:val="1"/>
+          <w:sz w:val="40"/>
+          <w:szCs w:val="40"/>
+        </w:rPr>
+      </w:pPr>
+      <w:r>
+        <w:rPr>
+          <w:b w:val="1"/>
+          <w:bCs w:val="1"/>
+          <w:sz w:val="40"/>
+          <w:szCs w:val="40"/>
+        </w:rPr>
+        <w:t>Documentação da estrutura da solução</w:t>
+      </w:r>
+    </w:p>
+    <w:p>
+      <w:pPr>
+        <w:pStyle w:val="Normal"/>
+        <w:spacing w:after="0" w:line="240" w:lineRule="auto"/>
+        <w:ind w:left="0"/>
+        <w:jc w:val="both"/>
+      </w:pPr>
+      <w:r>
+        <w:drawing>
+          <wp:inline wp14:editId="7EAA38A5" wp14:anchorId="753EEAD9">
+            <wp:extent cx="5857875" cy="3905250"/>
+            <wp:effectExtent l="0" t="0" r="0" b="0"/>
+            <wp:docPr id="1924261314" name="" title=""/>
+            <wp:cNvGraphicFramePr>
+              <a:graphicFrameLocks noChangeAspect="1"/>
+            </wp:cNvGraphicFramePr>
+            <a:graphic>
+              <a:graphicData uri="http://schemas.openxmlformats.org/drawingml/2006/picture">
+                <pic:pic>
+                  <pic:nvPicPr>
+                    <pic:cNvPr id="0" name=""/>
+                    <pic:cNvPicPr/>
+                  </pic:nvPicPr>
+                  <pic:blipFill>
+                    <a:blip r:embed="Rfe9803949c4245ab">
+                      <a:extLst>
+                        <a:ext xmlns:a="http://schemas.openxmlformats.org/drawingml/2006/main" uri="{28A0092B-C50C-407E-A947-70E740481C1C}">
+                          <a14:useLocalDpi val="0"/>
+                        </a:ext>
+                      </a:extLst>
+                    </a:blip>
+                    <a:stretch>
+                      <a:fillRect/>
+                    </a:stretch>
+                  </pic:blipFill>
+                  <pic:spPr>
+                    <a:xfrm>
+                      <a:off x="0" y="0"/>
+                      <a:ext cx="5857875" cy="3905250"/>
+                    </a:xfrm>
+                    <a:prstGeom prst="rect">
+                      <a:avLst/>
+                    </a:prstGeom>
+                  </pic:spPr>
+                </pic:pic>
+              </a:graphicData>
+            </a:graphic>
+          </wp:inline>
+        </w:drawing>
+      </w:r>
+    </w:p>
+    <w:p>
+      <w:pPr>
+        <w:pStyle w:val="Normal"/>
+        <w:spacing w:after="0" w:line="240" w:lineRule="auto"/>
+        <w:ind w:left="0"/>
+        <w:jc w:val="both"/>
+      </w:pPr>
+    </w:p>
+    <w:p>
+      <w:pPr>
+        <w:pStyle w:val="Normal"/>
+        <w:spacing w:after="0" w:line="240" w:lineRule="auto"/>
+        <w:ind w:left="0"/>
+        <w:jc w:val="both"/>
+      </w:pPr>
+    </w:p>
+    <w:p>
+      <w:pPr>
+        <w:pStyle w:val="Normal"/>
+        <w:spacing w:after="0" w:line="240" w:lineRule="auto"/>
+        <w:ind w:left="0"/>
+        <w:jc w:val="both"/>
+      </w:pPr>
+    </w:p>
+    <w:p>
+      <w:pPr>
+        <w:pStyle w:val="Normal"/>
+        <w:spacing w:after="0" w:line="240" w:lineRule="auto"/>
+        <w:ind w:left="0"/>
+        <w:jc w:val="both"/>
+      </w:pPr>
+    </w:p>
+    <w:p>
+      <w:pPr>
+        <w:pStyle w:val="Normal"/>
+        <w:spacing w:after="0" w:line="240" w:lineRule="auto"/>
+        <w:ind w:left="0"/>
+        <w:jc w:val="both"/>
+      </w:pPr>
+    </w:p>
+    <w:p>
+      <w:pPr>
+        <w:pStyle w:val="Normal"/>
+        <w:spacing w:after="0" w:line="240" w:lineRule="auto"/>
+        <w:ind w:left="0"/>
+        <w:jc w:val="both"/>
+      </w:pPr>
+    </w:p>
+    <w:p>
+      <w:pPr>
+        <w:pStyle w:val="Normal"/>
+        <w:spacing w:after="0" w:line="240" w:lineRule="auto"/>
+        <w:ind w:left="0"/>
+        <w:jc w:val="both"/>
+      </w:pPr>
+    </w:p>
+    <w:p>
+      <w:pPr>
+        <w:pStyle w:val="Normal"/>
+        <w:spacing w:after="0" w:line="240" w:lineRule="auto"/>
+        <w:ind w:left="0"/>
+        <w:jc w:val="both"/>
+      </w:pPr>
+    </w:p>
+    <w:p>
+      <w:pPr>
+        <w:pStyle w:val="Normal"/>
+        <w:spacing w:after="0" w:line="240" w:lineRule="auto"/>
+        <w:ind w:left="0"/>
+        <w:jc w:val="both"/>
+      </w:pPr>
+    </w:p>
+    <w:p>
+      <w:pPr>
+        <w:pStyle w:val="Normal"/>
+        <w:spacing w:after="0" w:line="240" w:lineRule="auto"/>
+        <w:ind w:left="0"/>
+        <w:jc w:val="both"/>
+      </w:pPr>
+    </w:p>
+    <w:p>
+      <w:pPr>
+        <w:pStyle w:val="Normal"/>
+        <w:spacing w:after="0" w:line="240" w:lineRule="auto"/>
+        <w:ind w:left="0"/>
+        <w:jc w:val="both"/>
+      </w:pPr>
+    </w:p>
+    <w:p>
+      <w:pPr>
+        <w:pStyle w:val="Normal"/>
+        <w:spacing w:after="0" w:line="240" w:lineRule="auto"/>
+        <w:ind w:left="0"/>
+        <w:jc w:val="both"/>
+      </w:pPr>
+    </w:p>
+    <w:p>
+      <w:pPr>
+        <w:pStyle w:val="Normal"/>
+        <w:spacing w:after="0" w:line="240" w:lineRule="auto"/>
+        <w:ind w:left="0"/>
+        <w:jc w:val="both"/>
+      </w:pPr>
+    </w:p>
+    <w:p>
+      <w:pPr>
+        <w:pStyle w:val="Normal"/>
+        <w:spacing w:after="0" w:line="240" w:lineRule="auto"/>
+        <w:ind w:left="0"/>
+        <w:jc w:val="both"/>
+      </w:pPr>
+    </w:p>
+    <w:p>
+      <w:pPr>
+        <w:pStyle w:val="Normal"/>
+        <w:spacing w:after="0" w:line="240" w:lineRule="auto"/>
+        <w:ind w:left="0"/>
+        <w:jc w:val="both"/>
+      </w:pPr>
+    </w:p>
+    <w:p>
+      <w:pPr>
+        <w:pStyle w:val="Normal"/>
+        <w:spacing w:after="0" w:line="240" w:lineRule="auto"/>
+        <w:ind w:left="0"/>
+        <w:jc w:val="both"/>
+      </w:pPr>
+    </w:p>
+    <w:p>
+      <w:pPr>
+        <w:pStyle w:val="Normal"/>
+        <w:spacing w:after="0" w:line="240" w:lineRule="auto"/>
+        <w:ind w:left="0"/>
+        <w:jc w:val="both"/>
+      </w:pPr>
+    </w:p>
+    <w:p>
+      <w:pPr>
+        <w:pStyle w:val="Normal"/>
+        <w:spacing w:after="0" w:line="240" w:lineRule="auto"/>
+        <w:ind w:left="0"/>
+        <w:jc w:val="both"/>
+      </w:pPr>
+    </w:p>
+    <w:p>
+      <w:pPr>
+        <w:pStyle w:val="Normal"/>
+        <w:spacing w:after="0" w:line="240" w:lineRule="auto"/>
+        <w:ind w:left="0"/>
+        <w:jc w:val="both"/>
+      </w:pPr>
+    </w:p>
+    <w:p>
+      <w:pPr>
+        <w:pStyle w:val="Normal"/>
+        <w:spacing w:after="0" w:line="240" w:lineRule="auto"/>
+        <w:ind w:left="0"/>
+        <w:jc w:val="both"/>
+      </w:pPr>
+    </w:p>
+    <w:p>
+      <w:pPr>
+        <w:pStyle w:val="Normal"/>
+        <w:spacing w:after="0" w:line="240" w:lineRule="auto"/>
+        <w:ind w:left="0"/>
+        <w:jc w:val="both"/>
+      </w:pPr>
+    </w:p>
+    <w:p>
+      <w:pPr>
+        <w:pStyle w:val="Normal"/>
+        <w:spacing w:after="0" w:line="240" w:lineRule="auto"/>
+        <w:ind w:left="0"/>
+        <w:jc w:val="both"/>
+      </w:pPr>
+    </w:p>
+    <w:p>
+      <w:pPr>
+        <w:pStyle w:val="Normal"/>
+        <w:spacing w:after="0" w:line="240" w:lineRule="auto"/>
+        <w:ind w:left="0"/>
+        <w:jc w:val="both"/>
+      </w:pPr>
+    </w:p>
+    <w:p>
+      <w:pPr>
+        <w:pStyle w:val="Normal"/>
+        <w:spacing w:after="0" w:line="240" w:lineRule="auto"/>
+        <w:ind w:left="0"/>
+        <w:jc w:val="both"/>
       </w:pPr>
     </w:p>
     <w:sectPr>
-      <w:pgSz w:w="11906" w:h="16838"/>
+      <w:pgSz w:w="11906" w:h="16838" w:orient="portrait"/>
       <w:pgMar w:top="1417" w:right="1701" w:bottom="1417" w:left="1701" w:header="708" w:footer="708" w:gutter="0"/>
       <w:cols w:space="708"/>
       <w:docGrid w:linePitch="360"/>
@@ -1376,6 +4756,431 @@
 
 <file path=word/numbering.xml><?xml version="1.0" encoding="utf-8"?>
 <w:numbering xmlns:wpc="http://schemas.microsoft.com/office/word/2010/wordprocessingCanvas" xmlns:mc="http://schemas.openxmlformats.org/markup-compatibility/2006" xmlns:o="urn:schemas-microsoft-com:office:office" xmlns:r="http://schemas.openxmlformats.org/officeDocument/2006/relationships" xmlns:m="http://schemas.openxmlformats.org/officeDocument/2006/math" xmlns:v="urn:schemas-microsoft-com:vml" xmlns:wp14="http://schemas.microsoft.com/office/word/2010/wordprocessingDrawing" xmlns:wp="http://schemas.openxmlformats.org/drawingml/2006/wordprocessingDrawing" xmlns:w10="urn:schemas-microsoft-com:office:word" xmlns:w="http://schemas.openxmlformats.org/wordprocessingml/2006/main" xmlns:w14="http://schemas.microsoft.com/office/word/2010/wordml" xmlns:w15="http://schemas.microsoft.com/office/word/2012/wordml" xmlns:wpg="http://schemas.microsoft.com/office/word/2010/wordprocessingGroup" xmlns:wpi="http://schemas.microsoft.com/office/word/2010/wordprocessingInk" xmlns:wne="http://schemas.microsoft.com/office/word/2006/wordml" xmlns:wps="http://schemas.microsoft.com/office/word/2010/wordprocessingShape" mc:Ignorable="w14 w15 wp14">
+  <w:abstractNum xmlns:w="http://schemas.openxmlformats.org/wordprocessingml/2006/main" w:abstractNumId="5">
+    <w:nsid w:val="37573585"/>
+    <w:multiLevelType xmlns:w="http://schemas.openxmlformats.org/wordprocessingml/2006/main" w:val="multilevel"/>
+    <w:lvl xmlns:w="http://schemas.openxmlformats.org/wordprocessingml/2006/main" w:ilvl="0">
+      <w:start w:val="1"/>
+      <w:numFmt w:val="decimal"/>
+      <w:lvlText w:val="%1."/>
+      <w:lvlJc w:val="left"/>
+      <w:pPr>
+        <w:ind w:left="720" w:hanging="360"/>
+      </w:pPr>
+    </w:lvl>
+    <w:lvl xmlns:w="http://schemas.openxmlformats.org/wordprocessingml/2006/main" w:ilvl="1">
+      <w:start w:val="1"/>
+      <w:numFmt w:val="decimal"/>
+      <w:lvlText w:val="%1.%2."/>
+      <w:lvlJc w:val="left"/>
+      <w:pPr>
+        <w:ind w:left="1440" w:hanging="360"/>
+      </w:pPr>
+    </w:lvl>
+    <w:lvl xmlns:w="http://schemas.openxmlformats.org/wordprocessingml/2006/main" w:ilvl="2">
+      <w:start w:val="1"/>
+      <w:numFmt w:val="decimal"/>
+      <w:lvlText w:val="%1.%2.%3."/>
+      <w:lvlJc w:val="left"/>
+      <w:pPr>
+        <w:ind w:left="2160" w:hanging="180"/>
+      </w:pPr>
+    </w:lvl>
+    <w:lvl xmlns:w="http://schemas.openxmlformats.org/wordprocessingml/2006/main" w:ilvl="3">
+      <w:start w:val="1"/>
+      <w:numFmt w:val="decimal"/>
+      <w:lvlText w:val="%1.%2.%3.%4."/>
+      <w:lvlJc w:val="left"/>
+      <w:pPr>
+        <w:ind w:left="2880" w:hanging="360"/>
+      </w:pPr>
+    </w:lvl>
+    <w:lvl xmlns:w="http://schemas.openxmlformats.org/wordprocessingml/2006/main" w:ilvl="4">
+      <w:start w:val="1"/>
+      <w:numFmt w:val="decimal"/>
+      <w:lvlText w:val="%1.%2.%3.%4.%5."/>
+      <w:lvlJc w:val="left"/>
+      <w:pPr>
+        <w:ind w:left="3600" w:hanging="360"/>
+      </w:pPr>
+    </w:lvl>
+    <w:lvl xmlns:w="http://schemas.openxmlformats.org/wordprocessingml/2006/main" w:ilvl="5">
+      <w:start w:val="1"/>
+      <w:numFmt w:val="decimal"/>
+      <w:lvlText w:val="%1.%2.%3.%4.%5.%6."/>
+      <w:lvlJc w:val="left"/>
+      <w:pPr>
+        <w:ind w:left="4320" w:hanging="180"/>
+      </w:pPr>
+    </w:lvl>
+    <w:lvl xmlns:w="http://schemas.openxmlformats.org/wordprocessingml/2006/main" w:ilvl="6">
+      <w:start w:val="1"/>
+      <w:numFmt w:val="decimal"/>
+      <w:lvlText w:val="%1.%2.%3.%4.%5.%6.%7."/>
+      <w:lvlJc w:val="left"/>
+      <w:pPr>
+        <w:ind w:left="5040" w:hanging="360"/>
+      </w:pPr>
+    </w:lvl>
+    <w:lvl xmlns:w="http://schemas.openxmlformats.org/wordprocessingml/2006/main" w:ilvl="7">
+      <w:start w:val="1"/>
+      <w:numFmt w:val="decimal"/>
+      <w:lvlText w:val="%1.%2.%3.%4.%5.%6.%7.%8."/>
+      <w:lvlJc w:val="left"/>
+      <w:pPr>
+        <w:ind w:left="5760" w:hanging="360"/>
+      </w:pPr>
+    </w:lvl>
+    <w:lvl xmlns:w="http://schemas.openxmlformats.org/wordprocessingml/2006/main" w:ilvl="8">
+      <w:start w:val="1"/>
+      <w:numFmt w:val="decimal"/>
+      <w:lvlText w:val="%1.%2.%3.%4.%5.%6.%7.%8.%9."/>
+      <w:lvlJc w:val="left"/>
+      <w:pPr>
+        <w:ind w:left="6480" w:hanging="180"/>
+      </w:pPr>
+    </w:lvl>
+  </w:abstractNum>
+  <w:abstractNum xmlns:w="http://schemas.openxmlformats.org/wordprocessingml/2006/main" w:abstractNumId="4">
+    <w:nsid w:val="7567d1cc"/>
+    <w:multiLevelType xmlns:w="http://schemas.openxmlformats.org/wordprocessingml/2006/main" w:val="multilevel"/>
+    <w:lvl xmlns:w="http://schemas.openxmlformats.org/wordprocessingml/2006/main" w:ilvl="0">
+      <w:start w:val="4"/>
+      <w:numFmt w:val="decimal"/>
+      <w:lvlText w:val="%1."/>
+      <w:lvlJc w:val="left"/>
+      <w:pPr>
+        <w:ind w:left="720" w:hanging="360"/>
+      </w:pPr>
+    </w:lvl>
+    <w:lvl xmlns:w="http://schemas.openxmlformats.org/wordprocessingml/2006/main" w:ilvl="1">
+      <w:start w:val="1"/>
+      <w:numFmt w:val="decimal"/>
+      <w:lvlText w:val="%1.%2."/>
+      <w:lvlJc w:val="left"/>
+      <w:pPr>
+        <w:ind w:left="1440" w:hanging="360"/>
+      </w:pPr>
+    </w:lvl>
+    <w:lvl xmlns:w="http://schemas.openxmlformats.org/wordprocessingml/2006/main" w:ilvl="2">
+      <w:start w:val="1"/>
+      <w:numFmt w:val="decimal"/>
+      <w:lvlText w:val="%1.%2.%3."/>
+      <w:lvlJc w:val="left"/>
+      <w:pPr>
+        <w:ind w:left="2160" w:hanging="180"/>
+      </w:pPr>
+    </w:lvl>
+    <w:lvl xmlns:w="http://schemas.openxmlformats.org/wordprocessingml/2006/main" w:ilvl="3">
+      <w:start w:val="1"/>
+      <w:numFmt w:val="decimal"/>
+      <w:lvlText w:val="%1.%2.%3.%4."/>
+      <w:lvlJc w:val="left"/>
+      <w:pPr>
+        <w:ind w:left="2880" w:hanging="360"/>
+      </w:pPr>
+    </w:lvl>
+    <w:lvl xmlns:w="http://schemas.openxmlformats.org/wordprocessingml/2006/main" w:ilvl="4">
+      <w:start w:val="1"/>
+      <w:numFmt w:val="decimal"/>
+      <w:lvlText w:val="%1.%2.%3.%4.%5."/>
+      <w:lvlJc w:val="left"/>
+      <w:pPr>
+        <w:ind w:left="3600" w:hanging="360"/>
+      </w:pPr>
+    </w:lvl>
+    <w:lvl xmlns:w="http://schemas.openxmlformats.org/wordprocessingml/2006/main" w:ilvl="5">
+      <w:start w:val="1"/>
+      <w:numFmt w:val="decimal"/>
+      <w:lvlText w:val="%1.%2.%3.%4.%5.%6."/>
+      <w:lvlJc w:val="left"/>
+      <w:pPr>
+        <w:ind w:left="4320" w:hanging="180"/>
+      </w:pPr>
+    </w:lvl>
+    <w:lvl xmlns:w="http://schemas.openxmlformats.org/wordprocessingml/2006/main" w:ilvl="6">
+      <w:start w:val="1"/>
+      <w:numFmt w:val="decimal"/>
+      <w:lvlText w:val="%1.%2.%3.%4.%5.%6.%7."/>
+      <w:lvlJc w:val="left"/>
+      <w:pPr>
+        <w:ind w:left="5040" w:hanging="360"/>
+      </w:pPr>
+    </w:lvl>
+    <w:lvl xmlns:w="http://schemas.openxmlformats.org/wordprocessingml/2006/main" w:ilvl="7">
+      <w:start w:val="1"/>
+      <w:numFmt w:val="decimal"/>
+      <w:lvlText w:val="%1.%2.%3.%4.%5.%6.%7.%8."/>
+      <w:lvlJc w:val="left"/>
+      <w:pPr>
+        <w:ind w:left="5760" w:hanging="360"/>
+      </w:pPr>
+    </w:lvl>
+    <w:lvl xmlns:w="http://schemas.openxmlformats.org/wordprocessingml/2006/main" w:ilvl="8">
+      <w:start w:val="1"/>
+      <w:numFmt w:val="decimal"/>
+      <w:lvlText w:val="%1.%2.%3.%4.%5.%6.%7.%8.%9."/>
+      <w:lvlJc w:val="left"/>
+      <w:pPr>
+        <w:ind w:left="6480" w:hanging="180"/>
+      </w:pPr>
+    </w:lvl>
+  </w:abstractNum>
+  <w:abstractNum xmlns:w="http://schemas.openxmlformats.org/wordprocessingml/2006/main" w:abstractNumId="3">
+    <w:nsid w:val="19b8c41f"/>
+    <w:multiLevelType xmlns:w="http://schemas.openxmlformats.org/wordprocessingml/2006/main" w:val="multilevel"/>
+    <w:lvl xmlns:w="http://schemas.openxmlformats.org/wordprocessingml/2006/main" w:ilvl="0">
+      <w:start w:val="3"/>
+      <w:numFmt w:val="decimal"/>
+      <w:lvlText w:val="%1."/>
+      <w:lvlJc w:val="left"/>
+      <w:pPr>
+        <w:ind w:left="720" w:hanging="360"/>
+      </w:pPr>
+    </w:lvl>
+    <w:lvl xmlns:w="http://schemas.openxmlformats.org/wordprocessingml/2006/main" w:ilvl="1">
+      <w:start w:val="1"/>
+      <w:numFmt w:val="decimal"/>
+      <w:lvlText w:val="%1.%2."/>
+      <w:lvlJc w:val="left"/>
+      <w:pPr>
+        <w:ind w:left="1440" w:hanging="360"/>
+      </w:pPr>
+    </w:lvl>
+    <w:lvl xmlns:w="http://schemas.openxmlformats.org/wordprocessingml/2006/main" w:ilvl="2">
+      <w:start w:val="1"/>
+      <w:numFmt w:val="decimal"/>
+      <w:lvlText w:val="%1.%2.%3."/>
+      <w:lvlJc w:val="left"/>
+      <w:pPr>
+        <w:ind w:left="2160" w:hanging="180"/>
+      </w:pPr>
+    </w:lvl>
+    <w:lvl xmlns:w="http://schemas.openxmlformats.org/wordprocessingml/2006/main" w:ilvl="3">
+      <w:start w:val="1"/>
+      <w:numFmt w:val="decimal"/>
+      <w:lvlText w:val="%1.%2.%3.%4."/>
+      <w:lvlJc w:val="left"/>
+      <w:pPr>
+        <w:ind w:left="2880" w:hanging="360"/>
+      </w:pPr>
+    </w:lvl>
+    <w:lvl xmlns:w="http://schemas.openxmlformats.org/wordprocessingml/2006/main" w:ilvl="4">
+      <w:start w:val="1"/>
+      <w:numFmt w:val="decimal"/>
+      <w:lvlText w:val="%1.%2.%3.%4.%5."/>
+      <w:lvlJc w:val="left"/>
+      <w:pPr>
+        <w:ind w:left="3600" w:hanging="360"/>
+      </w:pPr>
+    </w:lvl>
+    <w:lvl xmlns:w="http://schemas.openxmlformats.org/wordprocessingml/2006/main" w:ilvl="5">
+      <w:start w:val="1"/>
+      <w:numFmt w:val="decimal"/>
+      <w:lvlText w:val="%1.%2.%3.%4.%5.%6."/>
+      <w:lvlJc w:val="left"/>
+      <w:pPr>
+        <w:ind w:left="4320" w:hanging="180"/>
+      </w:pPr>
+    </w:lvl>
+    <w:lvl xmlns:w="http://schemas.openxmlformats.org/wordprocessingml/2006/main" w:ilvl="6">
+      <w:start w:val="1"/>
+      <w:numFmt w:val="decimal"/>
+      <w:lvlText w:val="%1.%2.%3.%4.%5.%6.%7."/>
+      <w:lvlJc w:val="left"/>
+      <w:pPr>
+        <w:ind w:left="5040" w:hanging="360"/>
+      </w:pPr>
+    </w:lvl>
+    <w:lvl xmlns:w="http://schemas.openxmlformats.org/wordprocessingml/2006/main" w:ilvl="7">
+      <w:start w:val="1"/>
+      <w:numFmt w:val="decimal"/>
+      <w:lvlText w:val="%1.%2.%3.%4.%5.%6.%7.%8."/>
+      <w:lvlJc w:val="left"/>
+      <w:pPr>
+        <w:ind w:left="5760" w:hanging="360"/>
+      </w:pPr>
+    </w:lvl>
+    <w:lvl xmlns:w="http://schemas.openxmlformats.org/wordprocessingml/2006/main" w:ilvl="8">
+      <w:start w:val="1"/>
+      <w:numFmt w:val="decimal"/>
+      <w:lvlText w:val="%1.%2.%3.%4.%5.%6.%7.%8.%9."/>
+      <w:lvlJc w:val="left"/>
+      <w:pPr>
+        <w:ind w:left="6480" w:hanging="180"/>
+      </w:pPr>
+    </w:lvl>
+  </w:abstractNum>
+  <w:abstractNum xmlns:w="http://schemas.openxmlformats.org/wordprocessingml/2006/main" w:abstractNumId="2">
+    <w:nsid w:val="2d38993d"/>
+    <w:multiLevelType xmlns:w="http://schemas.openxmlformats.org/wordprocessingml/2006/main" w:val="multilevel"/>
+    <w:lvl xmlns:w="http://schemas.openxmlformats.org/wordprocessingml/2006/main" w:ilvl="0">
+      <w:start w:val="2"/>
+      <w:numFmt w:val="decimal"/>
+      <w:lvlText w:val="%1."/>
+      <w:lvlJc w:val="left"/>
+      <w:pPr>
+        <w:ind w:left="720" w:hanging="360"/>
+      </w:pPr>
+    </w:lvl>
+    <w:lvl xmlns:w="http://schemas.openxmlformats.org/wordprocessingml/2006/main" w:ilvl="1">
+      <w:start w:val="1"/>
+      <w:numFmt w:val="decimal"/>
+      <w:lvlText w:val="%1.%2."/>
+      <w:lvlJc w:val="left"/>
+      <w:pPr>
+        <w:ind w:left="1440" w:hanging="360"/>
+      </w:pPr>
+    </w:lvl>
+    <w:lvl xmlns:w="http://schemas.openxmlformats.org/wordprocessingml/2006/main" w:ilvl="2">
+      <w:start w:val="1"/>
+      <w:numFmt w:val="decimal"/>
+      <w:lvlText w:val="%1.%2.%3."/>
+      <w:lvlJc w:val="left"/>
+      <w:pPr>
+        <w:ind w:left="2160" w:hanging="180"/>
+      </w:pPr>
+    </w:lvl>
+    <w:lvl xmlns:w="http://schemas.openxmlformats.org/wordprocessingml/2006/main" w:ilvl="3">
+      <w:start w:val="1"/>
+      <w:numFmt w:val="decimal"/>
+      <w:lvlText w:val="%1.%2.%3.%4."/>
+      <w:lvlJc w:val="left"/>
+      <w:pPr>
+        <w:ind w:left="2880" w:hanging="360"/>
+      </w:pPr>
+    </w:lvl>
+    <w:lvl xmlns:w="http://schemas.openxmlformats.org/wordprocessingml/2006/main" w:ilvl="4">
+      <w:start w:val="1"/>
+      <w:numFmt w:val="decimal"/>
+      <w:lvlText w:val="%1.%2.%3.%4.%5."/>
+      <w:lvlJc w:val="left"/>
+      <w:pPr>
+        <w:ind w:left="3600" w:hanging="360"/>
+      </w:pPr>
+    </w:lvl>
+    <w:lvl xmlns:w="http://schemas.openxmlformats.org/wordprocessingml/2006/main" w:ilvl="5">
+      <w:start w:val="1"/>
+      <w:numFmt w:val="decimal"/>
+      <w:lvlText w:val="%1.%2.%3.%4.%5.%6."/>
+      <w:lvlJc w:val="left"/>
+      <w:pPr>
+        <w:ind w:left="4320" w:hanging="180"/>
+      </w:pPr>
+    </w:lvl>
+    <w:lvl xmlns:w="http://schemas.openxmlformats.org/wordprocessingml/2006/main" w:ilvl="6">
+      <w:start w:val="1"/>
+      <w:numFmt w:val="decimal"/>
+      <w:lvlText w:val="%1.%2.%3.%4.%5.%6.%7."/>
+      <w:lvlJc w:val="left"/>
+      <w:pPr>
+        <w:ind w:left="5040" w:hanging="360"/>
+      </w:pPr>
+    </w:lvl>
+    <w:lvl xmlns:w="http://schemas.openxmlformats.org/wordprocessingml/2006/main" w:ilvl="7">
+      <w:start w:val="1"/>
+      <w:numFmt w:val="decimal"/>
+      <w:lvlText w:val="%1.%2.%3.%4.%5.%6.%7.%8."/>
+      <w:lvlJc w:val="left"/>
+      <w:pPr>
+        <w:ind w:left="5760" w:hanging="360"/>
+      </w:pPr>
+    </w:lvl>
+    <w:lvl xmlns:w="http://schemas.openxmlformats.org/wordprocessingml/2006/main" w:ilvl="8">
+      <w:start w:val="1"/>
+      <w:numFmt w:val="decimal"/>
+      <w:lvlText w:val="%1.%2.%3.%4.%5.%6.%7.%8.%9."/>
+      <w:lvlJc w:val="left"/>
+      <w:pPr>
+        <w:ind w:left="6480" w:hanging="180"/>
+      </w:pPr>
+    </w:lvl>
+  </w:abstractNum>
+  <w:abstractNum xmlns:w="http://schemas.openxmlformats.org/wordprocessingml/2006/main" w:abstractNumId="1">
+    <w:nsid w:val="1005050d"/>
+    <w:multiLevelType xmlns:w="http://schemas.openxmlformats.org/wordprocessingml/2006/main" w:val="multilevel"/>
+    <w:lvl xmlns:w="http://schemas.openxmlformats.org/wordprocessingml/2006/main" w:ilvl="0">
+      <w:start w:val="1"/>
+      <w:numFmt w:val="decimal"/>
+      <w:lvlText w:val="%1."/>
+      <w:lvlJc w:val="left"/>
+      <w:pPr>
+        <w:ind w:left="720" w:hanging="360"/>
+      </w:pPr>
+    </w:lvl>
+    <w:lvl xmlns:w="http://schemas.openxmlformats.org/wordprocessingml/2006/main" w:ilvl="1">
+      <w:start w:val="1"/>
+      <w:numFmt w:val="decimal"/>
+      <w:lvlText w:val="%1.%2."/>
+      <w:lvlJc w:val="left"/>
+      <w:pPr>
+        <w:ind w:left="1440" w:hanging="360"/>
+      </w:pPr>
+    </w:lvl>
+    <w:lvl xmlns:w="http://schemas.openxmlformats.org/wordprocessingml/2006/main" w:ilvl="2">
+      <w:start w:val="1"/>
+      <w:numFmt w:val="decimal"/>
+      <w:lvlText w:val="%1.%2.%3."/>
+      <w:lvlJc w:val="left"/>
+      <w:pPr>
+        <w:ind w:left="2160" w:hanging="180"/>
+      </w:pPr>
+    </w:lvl>
+    <w:lvl xmlns:w="http://schemas.openxmlformats.org/wordprocessingml/2006/main" w:ilvl="3">
+      <w:start w:val="1"/>
+      <w:numFmt w:val="decimal"/>
+      <w:lvlText w:val="%1.%2.%3.%4."/>
+      <w:lvlJc w:val="left"/>
+      <w:pPr>
+        <w:ind w:left="2880" w:hanging="360"/>
+      </w:pPr>
+    </w:lvl>
+    <w:lvl xmlns:w="http://schemas.openxmlformats.org/wordprocessingml/2006/main" w:ilvl="4">
+      <w:start w:val="1"/>
+      <w:numFmt w:val="decimal"/>
+      <w:lvlText w:val="%1.%2.%3.%4.%5."/>
+      <w:lvlJc w:val="left"/>
+      <w:pPr>
+        <w:ind w:left="3600" w:hanging="360"/>
+      </w:pPr>
+    </w:lvl>
+    <w:lvl xmlns:w="http://schemas.openxmlformats.org/wordprocessingml/2006/main" w:ilvl="5">
+      <w:start w:val="1"/>
+      <w:numFmt w:val="decimal"/>
+      <w:lvlText w:val="%1.%2.%3.%4.%5.%6."/>
+      <w:lvlJc w:val="left"/>
+      <w:pPr>
+        <w:ind w:left="4320" w:hanging="180"/>
+      </w:pPr>
+    </w:lvl>
+    <w:lvl xmlns:w="http://schemas.openxmlformats.org/wordprocessingml/2006/main" w:ilvl="6">
+      <w:start w:val="1"/>
+      <w:numFmt w:val="decimal"/>
+      <w:lvlText w:val="%1.%2.%3.%4.%5.%6.%7."/>
+      <w:lvlJc w:val="left"/>
+      <w:pPr>
+        <w:ind w:left="5040" w:hanging="360"/>
+      </w:pPr>
+    </w:lvl>
+    <w:lvl xmlns:w="http://schemas.openxmlformats.org/wordprocessingml/2006/main" w:ilvl="7">
+      <w:start w:val="1"/>
+      <w:numFmt w:val="decimal"/>
+      <w:lvlText w:val="%1.%2.%3.%4.%5.%6.%7.%8."/>
+      <w:lvlJc w:val="left"/>
+      <w:pPr>
+        <w:ind w:left="5760" w:hanging="360"/>
+      </w:pPr>
+    </w:lvl>
+    <w:lvl xmlns:w="http://schemas.openxmlformats.org/wordprocessingml/2006/main" w:ilvl="8">
+      <w:start w:val="1"/>
+      <w:numFmt w:val="decimal"/>
+      <w:lvlText w:val="%1.%2.%3.%4.%5.%6.%7.%8.%9."/>
+      <w:lvlJc w:val="left"/>
+      <w:pPr>
+        <w:ind w:left="6480" w:hanging="180"/>
+      </w:pPr>
+    </w:lvl>
+  </w:abstractNum>
   <w:abstractNum w:abstractNumId="0" w15:restartNumberingAfterBreak="0">
     <w:nsid w:val="53604482"/>
     <w:multiLevelType w:val="hybridMultilevel"/>
@@ -1462,6 +5267,21 @@
       </w:pPr>
     </w:lvl>
   </w:abstractNum>
+  <w:num w:numId="6">
+    <w:abstractNumId w:val="5"/>
+  </w:num>
+  <w:num w:numId="5">
+    <w:abstractNumId w:val="4"/>
+  </w:num>
+  <w:num w:numId="4">
+    <w:abstractNumId w:val="3"/>
+  </w:num>
+  <w:num w:numId="3">
+    <w:abstractNumId w:val="2"/>
+  </w:num>
+  <w:num w:numId="2">
+    <w:abstractNumId w:val="1"/>
+  </w:num>
   <w:num w:numId="1">
     <w:abstractNumId w:val="0"/>
   </w:num>
@@ -1469,11 +5289,11 @@
 </file>
 
 <file path=word/styles.xml><?xml version="1.0" encoding="utf-8"?>
-<w:styles xmlns:mc="http://schemas.openxmlformats.org/markup-compatibility/2006" xmlns:r="http://schemas.openxmlformats.org/officeDocument/2006/relationships" xmlns:w="http://schemas.openxmlformats.org/wordprocessingml/2006/main" xmlns:w14="http://schemas.microsoft.com/office/word/2010/wordml" xmlns:w15="http://schemas.microsoft.com/office/word/2012/wordml" mc:Ignorable="w14 w15">
+<w:styles xmlns:wp14="http://schemas.microsoft.com/office/word/2010/wordprocessingDrawing" xmlns:mc="http://schemas.openxmlformats.org/markup-compatibility/2006" xmlns:r="http://schemas.openxmlformats.org/officeDocument/2006/relationships" xmlns:w="http://schemas.openxmlformats.org/wordprocessingml/2006/main" xmlns:w14="http://schemas.microsoft.com/office/word/2010/wordml" xmlns:w15="http://schemas.microsoft.com/office/word/2012/wordml" mc:Ignorable="w14 w15 wp14">
   <w:docDefaults>
     <w:rPrDefault>
       <w:rPr>
-        <w:rFonts w:asciiTheme="minorHAnsi" w:eastAsiaTheme="minorHAnsi" w:hAnsiTheme="minorHAnsi" w:cstheme="minorBidi"/>
+        <w:rFonts w:asciiTheme="minorHAnsi" w:hAnsiTheme="minorHAnsi" w:eastAsiaTheme="minorHAnsi" w:cstheme="minorBidi"/>
         <w:sz w:val="22"/>
         <w:szCs w:val="22"/>
         <w:lang w:val="pt-BR" w:eastAsia="en-US" w:bidi="ar-SA"/>
@@ -1488,14 +5308,14 @@
   <w:latentStyles w:defLockedState="0" w:defUIPriority="99" w:defSemiHidden="0" w:defUnhideWhenUsed="0" w:defQFormat="0" w:count="371">
     <w:lsdException w:name="Normal" w:uiPriority="0" w:qFormat="1"/>
     <w:lsdException w:name="heading 1" w:uiPriority="9" w:qFormat="1"/>
-    <w:lsdException w:name="heading 2" w:semiHidden="1" w:uiPriority="9" w:unhideWhenUsed="1" w:qFormat="1"/>
-    <w:lsdException w:name="heading 3" w:semiHidden="1" w:uiPriority="9" w:unhideWhenUsed="1" w:qFormat="1"/>
-    <w:lsdException w:name="heading 4" w:semiHidden="1" w:uiPriority="9" w:unhideWhenUsed="1" w:qFormat="1"/>
-    <w:lsdException w:name="heading 5" w:semiHidden="1" w:uiPriority="9" w:unhideWhenUsed="1" w:qFormat="1"/>
-    <w:lsdException w:name="heading 6" w:semiHidden="1" w:uiPriority="9" w:unhideWhenUsed="1" w:qFormat="1"/>
-    <w:lsdException w:name="heading 7" w:semiHidden="1" w:uiPriority="9" w:unhideWhenUsed="1" w:qFormat="1"/>
-    <w:lsdException w:name="heading 8" w:semiHidden="1" w:uiPriority="9" w:unhideWhenUsed="1" w:qFormat="1"/>
-    <w:lsdException w:name="heading 9" w:semiHidden="1" w:uiPriority="9" w:unhideWhenUsed="1" w:qFormat="1"/>
+    <w:lsdException w:name="heading 2" w:uiPriority="9" w:semiHidden="1" w:unhideWhenUsed="1" w:qFormat="1"/>
+    <w:lsdException w:name="heading 3" w:uiPriority="9" w:semiHidden="1" w:unhideWhenUsed="1" w:qFormat="1"/>
+    <w:lsdException w:name="heading 4" w:uiPriority="9" w:semiHidden="1" w:unhideWhenUsed="1" w:qFormat="1"/>
+    <w:lsdException w:name="heading 5" w:uiPriority="9" w:semiHidden="1" w:unhideWhenUsed="1" w:qFormat="1"/>
+    <w:lsdException w:name="heading 6" w:uiPriority="9" w:semiHidden="1" w:unhideWhenUsed="1" w:qFormat="1"/>
+    <w:lsdException w:name="heading 7" w:uiPriority="9" w:semiHidden="1" w:unhideWhenUsed="1" w:qFormat="1"/>
+    <w:lsdException w:name="heading 8" w:uiPriority="9" w:semiHidden="1" w:unhideWhenUsed="1" w:qFormat="1"/>
+    <w:lsdException w:name="heading 9" w:uiPriority="9" w:semiHidden="1" w:unhideWhenUsed="1" w:qFormat="1"/>
     <w:lsdException w:name="index 1" w:semiHidden="1" w:unhideWhenUsed="1"/>
     <w:lsdException w:name="index 2" w:semiHidden="1" w:unhideWhenUsed="1"/>
     <w:lsdException w:name="index 3" w:semiHidden="1" w:unhideWhenUsed="1"/>
@@ -1505,22 +5325,22 @@
     <w:lsdException w:name="index 7" w:semiHidden="1" w:unhideWhenUsed="1"/>
     <w:lsdException w:name="index 8" w:semiHidden="1" w:unhideWhenUsed="1"/>
     <w:lsdException w:name="index 9" w:semiHidden="1" w:unhideWhenUsed="1"/>
-    <w:lsdException w:name="toc 1" w:semiHidden="1" w:uiPriority="39" w:unhideWhenUsed="1"/>
-    <w:lsdException w:name="toc 2" w:semiHidden="1" w:uiPriority="39" w:unhideWhenUsed="1"/>
-    <w:lsdException w:name="toc 3" w:semiHidden="1" w:uiPriority="39" w:unhideWhenUsed="1"/>
-    <w:lsdException w:name="toc 4" w:semiHidden="1" w:uiPriority="39" w:unhideWhenUsed="1"/>
-    <w:lsdException w:name="toc 5" w:semiHidden="1" w:uiPriority="39" w:unhideWhenUsed="1"/>
-    <w:lsdException w:name="toc 6" w:semiHidden="1" w:uiPriority="39" w:unhideWhenUsed="1"/>
-    <w:lsdException w:name="toc 7" w:semiHidden="1" w:uiPriority="39" w:unhideWhenUsed="1"/>
-    <w:lsdException w:name="toc 8" w:semiHidden="1" w:uiPriority="39" w:unhideWhenUsed="1"/>
-    <w:lsdException w:name="toc 9" w:semiHidden="1" w:uiPriority="39" w:unhideWhenUsed="1"/>
+    <w:lsdException w:name="toc 1" w:uiPriority="39" w:semiHidden="1" w:unhideWhenUsed="1"/>
+    <w:lsdException w:name="toc 2" w:uiPriority="39" w:semiHidden="1" w:unhideWhenUsed="1"/>
+    <w:lsdException w:name="toc 3" w:uiPriority="39" w:semiHidden="1" w:unhideWhenUsed="1"/>
+    <w:lsdException w:name="toc 4" w:uiPriority="39" w:semiHidden="1" w:unhideWhenUsed="1"/>
+    <w:lsdException w:name="toc 5" w:uiPriority="39" w:semiHidden="1" w:unhideWhenUsed="1"/>
+    <w:lsdException w:name="toc 6" w:uiPriority="39" w:semiHidden="1" w:unhideWhenUsed="1"/>
+    <w:lsdException w:name="toc 7" w:uiPriority="39" w:semiHidden="1" w:unhideWhenUsed="1"/>
+    <w:lsdException w:name="toc 8" w:uiPriority="39" w:semiHidden="1" w:unhideWhenUsed="1"/>
+    <w:lsdException w:name="toc 9" w:uiPriority="39" w:semiHidden="1" w:unhideWhenUsed="1"/>
     <w:lsdException w:name="Normal Indent" w:semiHidden="1" w:unhideWhenUsed="1"/>
     <w:lsdException w:name="footnote text" w:semiHidden="1" w:unhideWhenUsed="1"/>
     <w:lsdException w:name="annotation text" w:semiHidden="1" w:unhideWhenUsed="1"/>
     <w:lsdException w:name="header" w:semiHidden="1" w:unhideWhenUsed="1"/>
     <w:lsdException w:name="footer" w:semiHidden="1" w:unhideWhenUsed="1"/>
     <w:lsdException w:name="index heading" w:semiHidden="1" w:unhideWhenUsed="1"/>
-    <w:lsdException w:name="caption" w:semiHidden="1" w:uiPriority="35" w:unhideWhenUsed="1" w:qFormat="1"/>
+    <w:lsdException w:name="caption" w:uiPriority="35" w:semiHidden="1" w:unhideWhenUsed="1" w:qFormat="1"/>
     <w:lsdException w:name="table of figures" w:semiHidden="1" w:unhideWhenUsed="1"/>
     <w:lsdException w:name="envelope address" w:semiHidden="1" w:unhideWhenUsed="1"/>
     <w:lsdException w:name="envelope return" w:semiHidden="1" w:unhideWhenUsed="1"/>
@@ -1551,7 +5371,7 @@
     <w:lsdException w:name="Title" w:uiPriority="10" w:qFormat="1"/>
     <w:lsdException w:name="Closing" w:semiHidden="1" w:unhideWhenUsed="1"/>
     <w:lsdException w:name="Signature" w:semiHidden="1" w:unhideWhenUsed="1"/>
-    <w:lsdException w:name="Default Paragraph Font" w:semiHidden="1" w:uiPriority="1" w:unhideWhenUsed="1"/>
+    <w:lsdException w:name="Default Paragraph Font" w:uiPriority="1" w:semiHidden="1" w:unhideWhenUsed="1"/>
     <w:lsdException w:name="Body Text" w:semiHidden="1" w:unhideWhenUsed="1"/>
     <w:lsdException w:name="Body Text Indent" w:semiHidden="1" w:unhideWhenUsed="1"/>
     <w:lsdException w:name="List Continue" w:semiHidden="1" w:unhideWhenUsed="1"/>
@@ -1751,8 +5571,8 @@
     <w:lsdException w:name="Subtle Reference" w:uiPriority="31" w:qFormat="1"/>
     <w:lsdException w:name="Intense Reference" w:uiPriority="32" w:qFormat="1"/>
     <w:lsdException w:name="Book Title" w:uiPriority="33" w:qFormat="1"/>
-    <w:lsdException w:name="Bibliography" w:semiHidden="1" w:uiPriority="37" w:unhideWhenUsed="1"/>
-    <w:lsdException w:name="TOC Heading" w:semiHidden="1" w:uiPriority="39" w:unhideWhenUsed="1" w:qFormat="1"/>
+    <w:lsdException w:name="Bibliography" w:uiPriority="37" w:semiHidden="1" w:unhideWhenUsed="1"/>
+    <w:lsdException w:name="TOC Heading" w:uiPriority="39" w:semiHidden="1" w:unhideWhenUsed="1" w:qFormat="1"/>
     <w:lsdException w:name="Plain Table 1" w:uiPriority="41"/>
     <w:lsdException w:name="Plain Table 2" w:uiPriority="42"/>
     <w:lsdException w:name="Plain Table 3" w:uiPriority="43"/>
@@ -1858,17 +5678,17 @@
     <w:lsdException w:name="List Table 6 Colorful Accent 6" w:uiPriority="51"/>
     <w:lsdException w:name="List Table 7 Colorful Accent 6" w:uiPriority="52"/>
   </w:latentStyles>
-  <w:style w:type="paragraph" w:default="1" w:styleId="Normal">
+  <w:style w:type="paragraph" w:styleId="Normal" w:default="1">
     <w:name w:val="Normal"/>
     <w:qFormat/>
   </w:style>
-  <w:style w:type="character" w:default="1" w:styleId="Fontepargpadro">
+  <w:style w:type="character" w:styleId="Fontepargpadro" w:default="1">
     <w:name w:val="Default Paragraph Font"/>
     <w:uiPriority w:val="1"/>
     <w:semiHidden/>
     <w:unhideWhenUsed/>
   </w:style>
-  <w:style w:type="table" w:default="1" w:styleId="Tabelanormal">
+  <w:style w:type="table" w:styleId="Tabelanormal" w:default="1">
     <w:name w:val="Normal Table"/>
     <w:uiPriority w:val="99"/>
     <w:semiHidden/>
@@ -1883,7 +5703,7 @@
       </w:tblCellMar>
     </w:tblPr>
   </w:style>
-  <w:style w:type="numbering" w:default="1" w:styleId="Semlista">
+  <w:style w:type="numbering" w:styleId="Semlista" w:default="1">
     <w:name w:val="No List"/>
     <w:uiPriority w:val="99"/>
     <w:semiHidden/>
@@ -1898,6 +5718,21 @@
     <w:pPr>
       <w:ind w:left="720"/>
       <w:contextualSpacing/>
+    </w:pPr>
+  </w:style>
+  <w:style w:type="paragraph" w:styleId="Default" w:customStyle="true">
+    <w:uiPriority w:val="1"/>
+    <w:name w:val="Default"/>
+    <w:basedOn w:val="Normal"/>
+    <w:rsid w:val="2D6146E9"/>
+    <w:rPr>
+      <w:rFonts w:ascii="Arial" w:hAnsi="Arial" w:eastAsia="Calibri" w:cs="Arial" w:eastAsiaTheme="minorAscii"/>
+      <w:color w:val="000000" w:themeColor="text1" w:themeTint="FF" w:themeShade="FF"/>
+      <w:sz w:val="24"/>
+      <w:szCs w:val="24"/>
+    </w:rPr>
+    <w:pPr>
+      <w:spacing w:after="0"/>
     </w:pPr>
   </w:style>
 </w:styles>

</xml_diff>